<commit_message>
Typefouten verbeterd uit het Onderzoeksplan
</commit_message>
<xml_diff>
--- a/documents/Onderzoeksplan/Onderzoeksplan.docx
+++ b/documents/Onderzoeksplan/Onderzoeksplan.docx
@@ -35,6 +35,7 @@
           <w:r>
             <w:rPr>
               <w:noProof/>
+              <w:lang w:eastAsia="nl-NL"/>
             </w:rPr>
             <mc:AlternateContent>
               <mc:Choice Requires="wps">
@@ -107,6 +108,7 @@
           <w:r>
             <w:rPr>
               <w:noProof/>
+              <w:lang w:eastAsia="nl-NL"/>
             </w:rPr>
             <mc:AlternateContent>
               <mc:Choice Requires="wps">
@@ -179,6 +181,7 @@
           <w:r>
             <w:rPr>
               <w:noProof/>
+              <w:lang w:eastAsia="nl-NL"/>
             </w:rPr>
             <mc:AlternateContent>
               <mc:Choice Requires="wps">
@@ -251,6 +254,7 @@
           <w:r>
             <w:rPr>
               <w:noProof/>
+              <w:lang w:eastAsia="nl-NL"/>
             </w:rPr>
             <mc:AlternateContent>
               <mc:Choice Requires="wps">
@@ -336,6 +340,7 @@
             <w:dataBinding w:prefixMappings="xmlns:ns0='http://schemas.openxmlformats.org/package/2006/metadata/core-properties' xmlns:ns1='http://purl.org/dc/elements/1.1/'" w:xpath="/ns0:coreProperties[1]/ns1:title[1]" w:storeItemID="{6C3C8BC8-F283-45AE-878A-BAB7291924A1}"/>
             <w:text/>
           </w:sdtPr>
+          <w:sdtEndPr/>
           <w:sdtContent>
             <w:p>
               <w:pPr>
@@ -372,6 +377,7 @@
             <w:dataBinding w:prefixMappings="xmlns:ns0='http://schemas.openxmlformats.org/package/2006/metadata/core-properties' xmlns:ns1='http://purl.org/dc/elements/1.1/'" w:xpath="/ns0:coreProperties[1]/ns1:subject[1]" w:storeItemID="{6C3C8BC8-F283-45AE-878A-BAB7291924A1}"/>
             <w:text/>
           </w:sdtPr>
+          <w:sdtEndPr/>
           <w:sdtContent>
             <w:p>
               <w:pPr>
@@ -444,6 +450,7 @@
               <w:calendar w:val="gregorian"/>
             </w:date>
           </w:sdtPr>
+          <w:sdtEndPr/>
           <w:sdtContent>
             <w:p>
               <w:pPr>
@@ -465,6 +472,7 @@
             <w:dataBinding w:prefixMappings="xmlns:ns0='http://schemas.openxmlformats.org/officeDocument/2006/extended-properties'" w:xpath="/ns0:Properties[1]/ns0:Company[1]" w:storeItemID="{6668398D-A668-4E3E-A5EB-62B293D839F1}"/>
             <w:text/>
           </w:sdtPr>
+          <w:sdtEndPr/>
           <w:sdtContent>
             <w:p>
               <w:pPr>
@@ -484,12 +492,10 @@
             <w:sdtPr>
               <w:alias w:val="Auteur"/>
               <w:id w:val="14700094"/>
-              <w:placeholder>
-                <w:docPart w:val="644C52A8CEF944F28C569E1A5FC63C7A"/>
-              </w:placeholder>
               <w:dataBinding w:prefixMappings="xmlns:ns0='http://schemas.openxmlformats.org/package/2006/metadata/core-properties' xmlns:ns1='http://purl.org/dc/elements/1.1/'" w:xpath="/ns0:coreProperties[1]/ns1:creator[1]" w:storeItemID="{6C3C8BC8-F283-45AE-878A-BAB7291924A1}"/>
               <w:text/>
             </w:sdtPr>
+            <w:sdtEndPr/>
             <w:sdtContent>
               <w:r>
                 <w:t xml:space="preserve">Remco van Alen, Bas van Summeren, Michiel </w:t>
@@ -677,21 +683,22 @@
     </w:sdt>
     <w:sdt>
       <w:sdtPr>
+        <w:rPr>
+          <w:rFonts w:asciiTheme="minorHAnsi" w:eastAsiaTheme="minorHAnsi" w:hAnsiTheme="minorHAnsi" w:cstheme="minorBidi"/>
+          <w:b w:val="0"/>
+          <w:bCs w:val="0"/>
+          <w:color w:val="auto"/>
+          <w:sz w:val="22"/>
+          <w:szCs w:val="22"/>
+          <w:lang w:eastAsia="en-US"/>
+        </w:rPr>
         <w:id w:val="546106931"/>
         <w:docPartObj>
           <w:docPartGallery w:val="Table of Contents"/>
           <w:docPartUnique/>
         </w:docPartObj>
       </w:sdtPr>
-      <w:sdtEndPr>
-        <w:rPr>
-          <w:rFonts w:asciiTheme="minorHAnsi" w:eastAsiaTheme="minorHAnsi" w:hAnsiTheme="minorHAnsi" w:cstheme="minorBidi"/>
-          <w:color w:val="auto"/>
-          <w:sz w:val="22"/>
-          <w:szCs w:val="22"/>
-          <w:lang w:eastAsia="en-US"/>
-        </w:rPr>
-      </w:sdtEndPr>
+      <w:sdtEndPr/>
       <w:sdtContent>
         <w:p>
           <w:pPr>
@@ -4199,8 +4206,6 @@
       <w:r>
         <w:br w:type="page"/>
       </w:r>
-      <w:bookmarkStart w:id="2" w:name="_GoBack"/>
-      <w:bookmarkEnd w:id="2"/>
     </w:p>
     <w:p>
       <w:pPr>
@@ -4214,10 +4219,7 @@
     </w:p>
     <w:p>
       <w:r>
-        <w:t>Op het internet zijn veel verschillende toepassingen voor robotarmen te vinden. Dit heeft de interesse gewekt van projectgroep “Iets technisch 1”. Bij de HAN is een robotarm te vinden waarvan de afdeling ICA wil weten hoe dat deze te gebruiken is. Om hier achter te komen zal er een onderzoek gedaan moeten worden. Het doel van het onderzoek is er achter komen wat de mogelijkheden en</w:t>
-      </w:r>
-      <w:r>
-        <w:t xml:space="preserve"> limieten van de robotarm zijn.</w:t>
+        <w:t>Op het internet zijn veel verschillende toepassingen voor robotarmen te vinden. Dit heeft de interesse gewekt van projectgroep “Iets technisch 1”. Bij de HAN is een robotarm te vinden waarvan de afdeling ICA wil weten hoe dat deze te gebruiken is. Om hier achter te komen zal er een onderzoek gedaan moeten worden. Het doel van het onderzoek is er achter komen wat de mogelijkheden en limieten van de robotarm zijn.</w:t>
       </w:r>
     </w:p>
     <w:p/>
@@ -4246,11 +4248,40 @@
       <w:pPr>
         <w:pStyle w:val="Kop1"/>
       </w:pPr>
-      <w:bookmarkStart w:id="3" w:name="_Toc430256916"/>
+      <w:bookmarkStart w:id="2" w:name="_Toc430256916"/>
       <w:r>
         <w:lastRenderedPageBreak/>
         <w:t>Context</w:t>
       </w:r>
+      <w:bookmarkEnd w:id="2"/>
+    </w:p>
+    <w:p>
+      <w:pPr>
+        <w:pStyle w:val="Geenafstand"/>
+      </w:pPr>
+      <w:r>
+        <w:t xml:space="preserve">Dit project wordt uitgevoerd voor de Hogeschool Arnhem Nijmegen (HAN). Binnen de organisatie is de opdracht afkomstig van de afdeling Informatica Communicatie Academie voor de richting Technische Informatica. In deze richting van de HAN wordt er vooral gewerkt met </w:t>
+      </w:r>
+      <w:proofErr w:type="spellStart"/>
+      <w:r>
+        <w:t>embedded</w:t>
+      </w:r>
+      <w:proofErr w:type="spellEnd"/>
+      <w:r>
+        <w:t xml:space="preserve"> systems, zoals autonome robots.</w:t>
+      </w:r>
+    </w:p>
+    <w:p>
+      <w:pPr>
+        <w:pStyle w:val="Kop1"/>
+      </w:pPr>
+      <w:bookmarkStart w:id="3" w:name="_Toc430256917"/>
+      <w:r>
+        <w:t>Projectdefinitie</w:t>
+      </w:r>
+      <w:r>
+        <w:t>/Probleemformulering</w:t>
+      </w:r>
       <w:bookmarkEnd w:id="3"/>
     </w:p>
     <w:p>
@@ -4258,47 +4289,18 @@
         <w:pStyle w:val="Geenafstand"/>
       </w:pPr>
       <w:r>
-        <w:t xml:space="preserve">Dit project wordt uitgevoerd voor de Hogeschool Arnhem Nijmegen (HAN). Binnen de organisatie is de opdracht afkomstig van de afdeling Informatica Communicatie Academie voor de richting Technische Informatica. In deze richting van de HAN wordt er vooral gewerkt met </w:t>
-      </w:r>
-      <w:proofErr w:type="spellStart"/>
-      <w:r>
-        <w:t>embedded</w:t>
-      </w:r>
-      <w:proofErr w:type="spellEnd"/>
-      <w:r>
-        <w:t xml:space="preserve"> systems, zoals autonome robots.</w:t>
-      </w:r>
-    </w:p>
-    <w:p>
-      <w:pPr>
-        <w:pStyle w:val="Kop1"/>
-      </w:pPr>
-      <w:bookmarkStart w:id="4" w:name="_Toc430256917"/>
-      <w:r>
-        <w:t>Projectdefinitie</w:t>
-      </w:r>
-      <w:r>
-        <w:t>/Probleemformulering</w:t>
+        <w:t>In dit hoofdstuk wordt het onderzoek gespecificeerd met een doelstelling en een hoofdvraag. Deze hoofdvraag is opgedeeld in een aantal deelvragen.</w:t>
+      </w:r>
+    </w:p>
+    <w:p>
+      <w:pPr>
+        <w:pStyle w:val="Kop2"/>
+      </w:pPr>
+      <w:bookmarkStart w:id="4" w:name="_Toc430256918"/>
+      <w:r>
+        <w:t>Doelstelling</w:t>
       </w:r>
       <w:bookmarkEnd w:id="4"/>
-    </w:p>
-    <w:p>
-      <w:pPr>
-        <w:pStyle w:val="Geenafstand"/>
-      </w:pPr>
-      <w:r>
-        <w:t>In dit hoofdstuk wordt het onderzoek gespecificeerd met een doelstelling en een hoofdvraag. Deze hoofdvraag is opgedeeld in een aantal deelvragen.</w:t>
-      </w:r>
-    </w:p>
-    <w:p>
-      <w:pPr>
-        <w:pStyle w:val="Kop2"/>
-      </w:pPr>
-      <w:bookmarkStart w:id="5" w:name="_Toc430256918"/>
-      <w:r>
-        <w:t>Doelstelling</w:t>
-      </w:r>
-      <w:bookmarkEnd w:id="5"/>
     </w:p>
     <w:p>
       <w:pPr>
@@ -4385,27 +4387,14 @@
       <w:r>
         <w:t xml:space="preserve">Figuur </w:t>
       </w:r>
-      <w:r>
-        <w:fldChar w:fldCharType="begin"/>
-      </w:r>
-      <w:r>
-        <w:instrText xml:space="preserve"> SEQ Figuur \* ARABIC </w:instrText>
-      </w:r>
-      <w:r>
-        <w:fldChar w:fldCharType="separate"/>
-      </w:r>
-      <w:r>
-        <w:rPr>
-          <w:noProof/>
-        </w:rPr>
-        <w:t>1</w:t>
-      </w:r>
-      <w:r>
-        <w:rPr>
-          <w:noProof/>
-        </w:rPr>
-        <w:fldChar w:fldCharType="end"/>
-      </w:r>
+      <w:fldSimple w:instr=" SEQ Figuur \* ARABIC ">
+        <w:r>
+          <w:rPr>
+            <w:noProof/>
+          </w:rPr>
+          <w:t>1</w:t>
+        </w:r>
+      </w:fldSimple>
       <w:r>
         <w:t xml:space="preserve">, De </w:t>
       </w:r>
@@ -4438,12 +4427,12 @@
       <w:pPr>
         <w:pStyle w:val="Kop2"/>
       </w:pPr>
-      <w:bookmarkStart w:id="6" w:name="_Toc430256919"/>
+      <w:bookmarkStart w:id="5" w:name="_Toc430256919"/>
       <w:r>
         <w:lastRenderedPageBreak/>
         <w:t>Probleemstelling</w:t>
       </w:r>
-      <w:bookmarkEnd w:id="6"/>
+      <w:bookmarkEnd w:id="5"/>
     </w:p>
     <w:p>
       <w:pPr>
@@ -4553,11 +4542,11 @@
       <w:pPr>
         <w:pStyle w:val="Kop2"/>
       </w:pPr>
-      <w:bookmarkStart w:id="7" w:name="_Toc430256920"/>
+      <w:bookmarkStart w:id="6" w:name="_Toc430256920"/>
       <w:r>
         <w:t>Succescriteria</w:t>
       </w:r>
-      <w:bookmarkEnd w:id="7"/>
+      <w:bookmarkEnd w:id="6"/>
     </w:p>
     <w:p>
       <w:pPr>
@@ -4573,26 +4562,26 @@
       <w:pPr>
         <w:pStyle w:val="Kop2"/>
       </w:pPr>
-      <w:bookmarkStart w:id="8" w:name="_Toc430256921"/>
+      <w:bookmarkStart w:id="7" w:name="_Toc430256921"/>
       <w:r>
         <w:t>Projectgrenzen</w:t>
       </w:r>
+      <w:bookmarkEnd w:id="7"/>
+    </w:p>
+    <w:p>
+      <w:r>
+        <w:t>Om de werkzaamheden binnen dit project af te bakenen zijn er project grenzen opgesteld. Deze zullen aan de hand van het onderzoek worden bijgesteld.</w:t>
+      </w:r>
+    </w:p>
+    <w:p>
+      <w:pPr>
+        <w:pStyle w:val="Kop3"/>
+      </w:pPr>
+      <w:bookmarkStart w:id="8" w:name="_Toc430256922"/>
+      <w:r>
+        <w:t>Binnen en buiten de scope</w:t>
+      </w:r>
       <w:bookmarkEnd w:id="8"/>
-    </w:p>
-    <w:p>
-      <w:r>
-        <w:t>Om de werkzaamheden binnen dit project af te bakenen zijn er project grenzen opgesteld. Deze zullen aan de hand van het onderzoek worden bijgesteld.</w:t>
-      </w:r>
-    </w:p>
-    <w:p>
-      <w:pPr>
-        <w:pStyle w:val="Kop3"/>
-      </w:pPr>
-      <w:bookmarkStart w:id="9" w:name="_Toc430256922"/>
-      <w:r>
-        <w:t>Binnen en buiten de scope</w:t>
-      </w:r>
-      <w:bookmarkEnd w:id="9"/>
     </w:p>
     <w:p>
       <w:r>
@@ -4625,12 +4614,12 @@
       <w:pPr>
         <w:pStyle w:val="Kop1"/>
       </w:pPr>
-      <w:bookmarkStart w:id="10" w:name="_Toc430256923"/>
+      <w:bookmarkStart w:id="9" w:name="_Toc430256923"/>
       <w:r>
         <w:lastRenderedPageBreak/>
         <w:t>Onderzoeksopzet</w:t>
       </w:r>
-      <w:bookmarkEnd w:id="10"/>
+      <w:bookmarkEnd w:id="9"/>
     </w:p>
     <w:p>
       <w:r>
@@ -4658,19 +4647,7 @@
         </w:numPr>
       </w:pPr>
       <w:r>
-        <w:t>De</w:t>
-      </w:r>
-      <w:r>
-        <w:t xml:space="preserve"> eigenschappen </w:t>
-      </w:r>
-      <w:r>
-        <w:t>die</w:t>
-      </w:r>
-      <w:r>
-        <w:t xml:space="preserve"> van belang </w:t>
-      </w:r>
-      <w:r>
-        <w:t>zijn voor de robotarm specificeren</w:t>
+        <w:t>De eigenschappen die van belang zijn voor de robotarm specificeren</w:t>
       </w:r>
     </w:p>
     <w:p>
@@ -4730,26 +4707,26 @@
       <w:pPr>
         <w:pStyle w:val="Kop1"/>
       </w:pPr>
-      <w:bookmarkStart w:id="11" w:name="_Toc430256924"/>
+      <w:bookmarkStart w:id="10" w:name="_Toc430256924"/>
       <w:r>
         <w:t>Globale projectaanpak</w:t>
       </w:r>
+      <w:bookmarkEnd w:id="10"/>
+    </w:p>
+    <w:p>
+      <w:r>
+        <w:t>Dit hoofdstuk beschrijft hoe het project wordt aangepakt. Hier zal worden gekeken naar welke programma’s, technieken of methoden gebruikt worden en waarom.</w:t>
+      </w:r>
+    </w:p>
+    <w:p>
+      <w:pPr>
+        <w:pStyle w:val="Kop2"/>
+      </w:pPr>
+      <w:bookmarkStart w:id="11" w:name="_Toc430256925"/>
+      <w:r>
+        <w:t>Softwareontwikkelingsproces</w:t>
+      </w:r>
       <w:bookmarkEnd w:id="11"/>
-    </w:p>
-    <w:p>
-      <w:r>
-        <w:t>Dit hoofdstuk beschrijft hoe het project wordt aangepakt. Hier zal worden gekeken naar welke programma’s, technieken of methoden gebruikt worden en waarom.</w:t>
-      </w:r>
-    </w:p>
-    <w:p>
-      <w:pPr>
-        <w:pStyle w:val="Kop2"/>
-      </w:pPr>
-      <w:bookmarkStart w:id="12" w:name="_Toc430256925"/>
-      <w:r>
-        <w:t>Softwareontwikkelingsproces</w:t>
-      </w:r>
-      <w:bookmarkEnd w:id="12"/>
     </w:p>
     <w:p>
       <w:pPr>
@@ -4914,52 +4891,50 @@
       <w:pPr>
         <w:pStyle w:val="Kop2"/>
       </w:pPr>
-      <w:bookmarkStart w:id="13" w:name="_Toc430256926"/>
+      <w:bookmarkStart w:id="12" w:name="_Toc430256926"/>
       <w:r>
         <w:t>Projectmanagement</w:t>
       </w:r>
+      <w:bookmarkEnd w:id="12"/>
+    </w:p>
+    <w:p>
+      <w:r>
+        <w:t>Bij een project is het belangrijk dat alles in goede banen blijft lopen. Hiervoor zijn verschillende manieren van projectmanagement.</w:t>
+      </w:r>
+    </w:p>
+    <w:p>
+      <w:pPr>
+        <w:pStyle w:val="Kop3"/>
+      </w:pPr>
+      <w:bookmarkStart w:id="13" w:name="_Toc430256927"/>
+      <w:r>
+        <w:t>Planning</w:t>
+      </w:r>
       <w:bookmarkEnd w:id="13"/>
     </w:p>
     <w:p>
       <w:r>
-        <w:t>Bij een project is het belangrijk dat alles in goede banen blijft lopen. Hiervoor zijn verschillende manieren van projectmanagement.</w:t>
+        <w:t>Om ervoor te zorgen dat alle taken afgerond worden wordt er gebruik gemaakt van een ticket systeem. Door voor alle taken tickets aan te maken wordt het overzichtelijk wat er nog gedaan moet worden. Deze kunnen vervolgens onder verschillende mijlpunten, categorieën of hoofdtaken geplaatst worden. Aan de taken worden einddatums toegevoegd, zo worden deze ook op</w:t>
+      </w:r>
+      <w:r>
+        <w:t xml:space="preserve"> </w:t>
+      </w:r>
+      <w:r>
+        <w:t>tijd uitgevoerd.</w:t>
       </w:r>
     </w:p>
     <w:p>
       <w:pPr>
         <w:pStyle w:val="Kop3"/>
       </w:pPr>
-      <w:bookmarkStart w:id="14" w:name="_Toc430256927"/>
-      <w:r>
-        <w:t>Planning</w:t>
+      <w:bookmarkStart w:id="14" w:name="_Toc430256928"/>
+      <w:r>
+        <w:t>Controle op uitvoering</w:t>
       </w:r>
       <w:bookmarkEnd w:id="14"/>
     </w:p>
     <w:p>
       <w:r>
-        <w:t xml:space="preserve">Om ervoor te zorgen dat alle taken afgerond worden wordt er gebruik gemaakt van een ticket systeem. Door voor alle taken tickets aan te maken wordt het overzichtelijk wat er nog gedaan moet worden. Deze kunnen vervolgens onder verschillende mijlpunten, categorieën of hoofdtaken geplaatst worden. Aan de taken worden einddatums toegevoegd, zo worden deze ook </w:t>
-      </w:r>
-      <w:proofErr w:type="spellStart"/>
-      <w:r>
-        <w:t>optijd</w:t>
-      </w:r>
-      <w:proofErr w:type="spellEnd"/>
-      <w:r>
-        <w:t xml:space="preserve"> uitgevoerd.</w:t>
-      </w:r>
-    </w:p>
-    <w:p>
-      <w:pPr>
-        <w:pStyle w:val="Kop3"/>
-      </w:pPr>
-      <w:bookmarkStart w:id="15" w:name="_Toc430256928"/>
-      <w:r>
-        <w:t>Controle op uitvoering</w:t>
-      </w:r>
-      <w:bookmarkEnd w:id="15"/>
-    </w:p>
-    <w:p>
-      <w:r>
         <w:t>Aan de hand van het ticketsysteem kan eenvoudig worden gezien of de planning (juist) wordt uitgevoerd. De tickets zijn persoonsgebonden waardoor het makkelijk is te zien wanneer een persoon achter loopt op zijn planning.</w:t>
       </w:r>
     </w:p>
@@ -4967,73 +4942,75 @@
       <w:pPr>
         <w:pStyle w:val="Kop2"/>
       </w:pPr>
-      <w:bookmarkStart w:id="16" w:name="_Toc430256929"/>
+      <w:bookmarkStart w:id="15" w:name="_Toc430256929"/>
       <w:r>
         <w:lastRenderedPageBreak/>
         <w:t>Codemanagement</w:t>
       </w:r>
+      <w:bookmarkEnd w:id="15"/>
+    </w:p>
+    <w:p>
+      <w:r>
+        <w:t xml:space="preserve">Tijdens het project zal gebruik worden gemaakt van een (privé) GitHub </w:t>
+      </w:r>
+      <w:proofErr w:type="spellStart"/>
+      <w:r>
+        <w:t>repository</w:t>
+      </w:r>
+      <w:proofErr w:type="spellEnd"/>
+      <w:r>
+        <w:t xml:space="preserve">. Op deze </w:t>
+      </w:r>
+      <w:proofErr w:type="spellStart"/>
+      <w:r>
+        <w:t>repository</w:t>
+      </w:r>
+      <w:proofErr w:type="spellEnd"/>
+      <w:r>
+        <w:t xml:space="preserve"> staat de werkelijke code. Wanneer men deze wil aanpassen, moet eerst een kopie  gedownload worden. Wanneer men klaar is met bewerken kan deze terug naar de </w:t>
+      </w:r>
+      <w:proofErr w:type="spellStart"/>
+      <w:r>
+        <w:t>repository</w:t>
+      </w:r>
+      <w:proofErr w:type="spellEnd"/>
+      <w:r>
+        <w:t xml:space="preserve"> gestuurd worden. Eventuele </w:t>
+      </w:r>
+      <w:proofErr w:type="spellStart"/>
+      <w:r>
+        <w:t>samenvoegings</w:t>
+      </w:r>
+      <w:proofErr w:type="spellEnd"/>
+      <w:r>
+        <w:t xml:space="preserve"> conflicten (door een tussentijdse bewerking) kunnen dan handmatig opgelost worden.</w:t>
+      </w:r>
+    </w:p>
+    <w:p>
+      <w:pPr>
+        <w:pStyle w:val="Kop2"/>
+      </w:pPr>
+      <w:bookmarkStart w:id="16" w:name="_Toc430256930"/>
+      <w:r>
+        <w:t>Ontwerptechnieken</w:t>
+      </w:r>
       <w:bookmarkEnd w:id="16"/>
     </w:p>
     <w:p>
       <w:r>
-        <w:t xml:space="preserve">Tijdens het project zal gebruik worden gemaakt van een (privé) GitHub </w:t>
-      </w:r>
-      <w:proofErr w:type="spellStart"/>
-      <w:r>
-        <w:t>repository</w:t>
-      </w:r>
-      <w:proofErr w:type="spellEnd"/>
-      <w:r>
-        <w:t xml:space="preserve">. Op deze </w:t>
-      </w:r>
-      <w:proofErr w:type="spellStart"/>
-      <w:r>
-        <w:t>repository</w:t>
-      </w:r>
-      <w:proofErr w:type="spellEnd"/>
-      <w:r>
-        <w:t xml:space="preserve"> staat de werkelijke code. Wanneer men deze wil aanpassen, moet eerst een kopie  gedownload worden. Wanneer men klaar is met bewerken kan deze terug naar de </w:t>
-      </w:r>
-      <w:proofErr w:type="spellStart"/>
-      <w:r>
-        <w:t>repository</w:t>
-      </w:r>
-      <w:proofErr w:type="spellEnd"/>
-      <w:r>
-        <w:t xml:space="preserve"> gestuurd worden. Eventuele </w:t>
-      </w:r>
-      <w:proofErr w:type="spellStart"/>
-      <w:r>
-        <w:t>samenvoegings</w:t>
-      </w:r>
-      <w:proofErr w:type="spellEnd"/>
-      <w:r>
-        <w:t xml:space="preserve"> conflicten (door een tussentijdse bewerking) kunnen dan handmatig opgelost worden.</w:t>
+        <w:t>Eventuele ontwerpen tijdens het project worden gemaakt volgens UML standaard. Dit aangezien het een welbekende ontwerpmanier is binnen de informatica. Het gebruik van een standaard in ontwerpen zorgt voor een eenduidige weergave. UML heeft daarbij alleen functionele details, alle details uit diagram hebben een functionele betekenis. Bij andere vrije ontwerpen ziet men vaak dat er cosmetische details worden toegevoegd, dit in de vorm van nietszeggende afbeeldingen.</w:t>
       </w:r>
     </w:p>
     <w:p>
       <w:pPr>
         <w:pStyle w:val="Kop2"/>
       </w:pPr>
-      <w:bookmarkStart w:id="17" w:name="_Toc430256930"/>
-      <w:r>
-        <w:t>Ontwerptechnieken</w:t>
-      </w:r>
+      <w:bookmarkStart w:id="17" w:name="_Toc430256931"/>
+      <w:r>
+        <w:t>Documentatie</w:t>
+      </w:r>
+      <w:bookmarkStart w:id="18" w:name="_GoBack"/>
       <w:bookmarkEnd w:id="17"/>
-    </w:p>
-    <w:p>
-      <w:r>
-        <w:t>Eventuele ontwerpen tijdens het project worden gemaakt volgens UML standaard. Dit aangezien het een welbekende ontwerpmanier is binnen de informatica. Het gebruik van een standaard in ontwerpen zorgt voor een eenduidige weergave. UML heeft daarbij alleen functionele details, alle details uit diagram hebben een functionele betekenis. Bij andere vrije ontwerpen ziet men vaak dat er cosmetische details worden toegevoegd, dit in de vorm van nietszeggende afbeeldingen.</w:t>
-      </w:r>
-    </w:p>
-    <w:p>
-      <w:pPr>
-        <w:pStyle w:val="Kop2"/>
-      </w:pPr>
-      <w:bookmarkStart w:id="18" w:name="_Toc430256931"/>
-      <w:r>
-        <w:t>Documentatie</w:t>
-      </w:r>
       <w:bookmarkEnd w:id="18"/>
     </w:p>
     <w:p>
@@ -5774,24 +5751,14 @@
       <w:r>
         <w:t xml:space="preserve">Tabel </w:t>
       </w:r>
-      <w:r>
-        <w:fldChar w:fldCharType="begin"/>
-      </w:r>
-      <w:r>
-        <w:instrText xml:space="preserve"> SEQ Tabel \* ARABIC </w:instrText>
-      </w:r>
-      <w:r>
-        <w:fldChar w:fldCharType="separate"/>
-      </w:r>
-      <w:r>
-        <w:rPr>
-          <w:noProof/>
-        </w:rPr>
-        <w:t>1</w:t>
-      </w:r>
-      <w:r>
-        <w:fldChar w:fldCharType="end"/>
-      </w:r>
+      <w:fldSimple w:instr=" SEQ Tabel \* ARABIC ">
+        <w:r>
+          <w:rPr>
+            <w:noProof/>
+          </w:rPr>
+          <w:t>1</w:t>
+        </w:r>
+      </w:fldSimple>
       <w:r>
         <w:t>, Iteraties</w:t>
       </w:r>
@@ -6314,24 +6281,14 @@
       <w:r>
         <w:t xml:space="preserve">Tabel </w:t>
       </w:r>
-      <w:r>
-        <w:fldChar w:fldCharType="begin"/>
-      </w:r>
-      <w:r>
-        <w:instrText xml:space="preserve"> SEQ Tabel \* ARABIC </w:instrText>
-      </w:r>
-      <w:r>
-        <w:fldChar w:fldCharType="separate"/>
-      </w:r>
-      <w:r>
-        <w:rPr>
-          <w:noProof/>
-        </w:rPr>
-        <w:t>2</w:t>
-      </w:r>
-      <w:r>
-        <w:fldChar w:fldCharType="end"/>
-      </w:r>
+      <w:fldSimple w:instr=" SEQ Tabel \* ARABIC ">
+        <w:r>
+          <w:rPr>
+            <w:noProof/>
+          </w:rPr>
+          <w:t>2</w:t>
+        </w:r>
+      </w:fldSimple>
       <w:r>
         <w:t>, Planning</w:t>
       </w:r>
@@ -6621,28 +6578,28 @@
       <w:pPr>
         <w:pStyle w:val="Kop1"/>
       </w:pPr>
-      <w:bookmarkStart w:id="34" w:name="_Toc412456873"/>
-      <w:bookmarkStart w:id="35" w:name="_Toc430256946"/>
+      <w:bookmarkStart w:id="34" w:name="_Toc430256946"/>
+      <w:bookmarkStart w:id="35" w:name="_Toc412456873"/>
       <w:r>
         <w:lastRenderedPageBreak/>
         <w:t>Projectorganisatie</w:t>
       </w:r>
+      <w:bookmarkEnd w:id="34"/>
+    </w:p>
+    <w:p>
+      <w:r>
+        <w:t>In dit hoofdstuk staat de projectorganisatie en de rollen en verantwoordelijkheden van de verschillende betrokkenen bij het project beschreven.</w:t>
+      </w:r>
+    </w:p>
+    <w:p>
+      <w:pPr>
+        <w:pStyle w:val="Kop2"/>
+      </w:pPr>
+      <w:bookmarkStart w:id="36" w:name="_Toc430256947"/>
+      <w:r>
+        <w:t>Organisatiestructuur</w:t>
+      </w:r>
       <w:bookmarkEnd w:id="35"/>
-    </w:p>
-    <w:p>
-      <w:r>
-        <w:t>In dit hoofdstuk staat de projectorganisatie en de rollen en verantwoordelijkheden van de verschillende betrokkenen bij het project beschreven.</w:t>
-      </w:r>
-    </w:p>
-    <w:p>
-      <w:pPr>
-        <w:pStyle w:val="Kop2"/>
-      </w:pPr>
-      <w:bookmarkStart w:id="36" w:name="_Toc430256947"/>
-      <w:r>
-        <w:t>Organisatiestructuur</w:t>
-      </w:r>
-      <w:bookmarkEnd w:id="34"/>
       <w:bookmarkEnd w:id="36"/>
     </w:p>
     <w:p>
@@ -6654,6 +6611,7 @@
       <w:r>
         <w:rPr>
           <w:noProof/>
+          <w:lang w:eastAsia="nl-NL"/>
         </w:rPr>
         <mc:AlternateContent>
           <mc:Choice Requires="wps">
@@ -6704,24 +6662,14 @@
                             <w:r>
                               <w:t xml:space="preserve">Figuur </w:t>
                             </w:r>
-                            <w:r>
-                              <w:fldChar w:fldCharType="begin"/>
-                            </w:r>
-                            <w:r>
-                              <w:instrText xml:space="preserve"> SEQ Figuur \* ARABIC </w:instrText>
-                            </w:r>
-                            <w:r>
-                              <w:fldChar w:fldCharType="separate"/>
-                            </w:r>
-                            <w:r>
-                              <w:rPr>
-                                <w:noProof/>
-                              </w:rPr>
-                              <w:t>2</w:t>
-                            </w:r>
-                            <w:r>
-                              <w:fldChar w:fldCharType="end"/>
-                            </w:r>
+                            <w:fldSimple w:instr=" SEQ Figuur \* ARABIC ">
+                              <w:r>
+                                <w:rPr>
+                                  <w:noProof/>
+                                </w:rPr>
+                                <w:t>2</w:t>
+                              </w:r>
+                            </w:fldSimple>
                             <w:r>
                               <w:t>, Organisatiestructuur</w:t>
                             </w:r>
@@ -6760,24 +6708,14 @@
                       <w:r>
                         <w:t xml:space="preserve">Figuur </w:t>
                       </w:r>
-                      <w:r>
-                        <w:fldChar w:fldCharType="begin"/>
-                      </w:r>
-                      <w:r>
-                        <w:instrText xml:space="preserve"> SEQ Figuur \* ARABIC </w:instrText>
-                      </w:r>
-                      <w:r>
-                        <w:fldChar w:fldCharType="separate"/>
-                      </w:r>
-                      <w:r>
-                        <w:rPr>
-                          <w:noProof/>
-                        </w:rPr>
-                        <w:t>2</w:t>
-                      </w:r>
-                      <w:r>
-                        <w:fldChar w:fldCharType="end"/>
-                      </w:r>
+                      <w:fldSimple w:instr=" SEQ Figuur \* ARABIC ">
+                        <w:r>
+                          <w:rPr>
+                            <w:noProof/>
+                          </w:rPr>
+                          <w:t>2</w:t>
+                        </w:r>
+                      </w:fldSimple>
                       <w:r>
                         <w:t>, Organisatiestructuur</w:t>
                       </w:r>
@@ -6868,24 +6806,14 @@
       <w:r>
         <w:t xml:space="preserve">Tabel </w:t>
       </w:r>
-      <w:r>
-        <w:fldChar w:fldCharType="begin"/>
-      </w:r>
-      <w:r>
-        <w:instrText xml:space="preserve"> SEQ Tabel \* ARABIC </w:instrText>
-      </w:r>
-      <w:r>
-        <w:fldChar w:fldCharType="separate"/>
-      </w:r>
-      <w:r>
-        <w:rPr>
-          <w:noProof/>
-        </w:rPr>
-        <w:t>3</w:t>
-      </w:r>
-      <w:r>
-        <w:fldChar w:fldCharType="end"/>
-      </w:r>
+      <w:fldSimple w:instr=" SEQ Tabel \* ARABIC ">
+        <w:r>
+          <w:rPr>
+            <w:noProof/>
+          </w:rPr>
+          <w:t>3</w:t>
+        </w:r>
+      </w:fldSimple>
       <w:r>
         <w:t>, Contactgegevens</w:t>
       </w:r>
@@ -7328,24 +7256,14 @@
       <w:r>
         <w:t xml:space="preserve">Tabel </w:t>
       </w:r>
-      <w:r>
-        <w:fldChar w:fldCharType="begin"/>
-      </w:r>
-      <w:r>
-        <w:instrText xml:space="preserve"> SEQ Tabel \* ARABIC </w:instrText>
-      </w:r>
-      <w:r>
-        <w:fldChar w:fldCharType="separate"/>
-      </w:r>
-      <w:r>
-        <w:rPr>
-          <w:noProof/>
-        </w:rPr>
-        <w:t>4</w:t>
-      </w:r>
-      <w:r>
-        <w:fldChar w:fldCharType="end"/>
-      </w:r>
+      <w:fldSimple w:instr=" SEQ Tabel \* ARABIC ">
+        <w:r>
+          <w:rPr>
+            <w:noProof/>
+          </w:rPr>
+          <w:t>4</w:t>
+        </w:r>
+      </w:fldSimple>
       <w:r>
         <w:t xml:space="preserve">, </w:t>
       </w:r>
@@ -7534,32 +7452,16 @@
       <w:r>
         <w:t xml:space="preserve">Tabel </w:t>
       </w:r>
-      <w:r>
-        <w:fldChar w:fldCharType="begin"/>
-      </w:r>
-      <w:r>
-        <w:instrText xml:space="preserve"> SEQ Tabel \* ARABIC </w:instrText>
-      </w:r>
-      <w:r>
-        <w:fldChar w:fldCharType="separate"/>
-      </w:r>
-      <w:r>
-        <w:rPr>
-          <w:noProof/>
-        </w:rPr>
-        <w:t>5</w:t>
-      </w:r>
-      <w:r>
-        <w:fldChar w:fldCharType="end"/>
-      </w:r>
-      <w:r>
-        <w:t xml:space="preserve">, </w:t>
-      </w:r>
-      <w:r>
-        <w:t xml:space="preserve">Succescriteria </w:t>
-      </w:r>
-      <w:r>
-        <w:t>ontwikkelteam</w:t>
+      <w:fldSimple w:instr=" SEQ Tabel \* ARABIC ">
+        <w:r>
+          <w:rPr>
+            <w:noProof/>
+          </w:rPr>
+          <w:t>5</w:t>
+        </w:r>
+      </w:fldSimple>
+      <w:r>
+        <w:t>, Succescriteria ontwikkelteam</w:t>
       </w:r>
     </w:p>
     <w:tbl>
@@ -7674,24 +7576,14 @@
       <w:r>
         <w:t xml:space="preserve">Tabel </w:t>
       </w:r>
-      <w:r>
-        <w:fldChar w:fldCharType="begin"/>
-      </w:r>
-      <w:r>
-        <w:instrText xml:space="preserve"> SEQ Tabel \* ARABIC </w:instrText>
-      </w:r>
-      <w:r>
-        <w:fldChar w:fldCharType="separate"/>
-      </w:r>
-      <w:r>
-        <w:rPr>
-          <w:noProof/>
-        </w:rPr>
-        <w:t>6</w:t>
-      </w:r>
-      <w:r>
-        <w:fldChar w:fldCharType="end"/>
-      </w:r>
+      <w:fldSimple w:instr=" SEQ Tabel \* ARABIC ">
+        <w:r>
+          <w:rPr>
+            <w:noProof/>
+          </w:rPr>
+          <w:t>6</w:t>
+        </w:r>
+      </w:fldSimple>
       <w:r>
         <w:t xml:space="preserve">, Succescriteria </w:t>
       </w:r>
@@ -7979,24 +7871,14 @@
       <w:r>
         <w:t xml:space="preserve">Tabel </w:t>
       </w:r>
-      <w:r>
-        <w:fldChar w:fldCharType="begin"/>
-      </w:r>
-      <w:r>
-        <w:instrText xml:space="preserve"> SEQ Tabel \* ARABIC </w:instrText>
-      </w:r>
-      <w:r>
-        <w:fldChar w:fldCharType="separate"/>
-      </w:r>
-      <w:r>
-        <w:rPr>
-          <w:noProof/>
-        </w:rPr>
-        <w:t>7</w:t>
-      </w:r>
-      <w:r>
-        <w:fldChar w:fldCharType="end"/>
-      </w:r>
+      <w:fldSimple w:instr=" SEQ Tabel \* ARABIC ">
+        <w:r>
+          <w:rPr>
+            <w:noProof/>
+          </w:rPr>
+          <w:t>7</w:t>
+        </w:r>
+      </w:fldSimple>
       <w:r>
         <w:t>, Risico's</w:t>
       </w:r>
@@ -8385,6 +8267,7 @@
         <w:docPartUnique/>
       </w:docPartObj>
     </w:sdtPr>
+    <w:sdtEndPr/>
     <w:sdtContent>
       <w:p>
         <w:pPr>
@@ -8404,7 +8287,7 @@
           <w:rPr>
             <w:noProof/>
           </w:rPr>
-          <w:t>2</w:t>
+          <w:t>7</w:t>
         </w:r>
         <w:r>
           <w:fldChar w:fldCharType="end"/>
@@ -8896,7 +8779,7 @@
   <w:abstractNum w:abstractNumId="4">
     <w:nsid w:val="370D28AF"/>
     <w:multiLevelType w:val="multilevel"/>
-    <w:tmpl w:val="181E9D16"/>
+    <w:tmpl w:val="26B2F67C"/>
     <w:lvl w:ilvl="0">
       <w:start w:val="1"/>
       <w:numFmt w:val="decimal"/>
@@ -10550,6 +10433,7 @@
   <w:style w:type="character" w:default="1" w:styleId="Standaardalinea-lettertype">
     <w:name w:val="Default Paragraph Font"/>
     <w:uiPriority w:val="1"/>
+    <w:semiHidden/>
     <w:unhideWhenUsed/>
   </w:style>
   <w:style w:type="table" w:default="1" w:styleId="Standaardtabel">
@@ -11515,6 +11399,7 @@
   <w:style w:type="character" w:default="1" w:styleId="Standaardalinea-lettertype">
     <w:name w:val="Default Paragraph Font"/>
     <w:uiPriority w:val="1"/>
+    <w:semiHidden/>
     <w:unhideWhenUsed/>
   </w:style>
   <w:style w:type="table" w:default="1" w:styleId="Standaardtabel">
@@ -12160,32 +12045,6 @@
         </w:p>
       </w:docPartBody>
     </w:docPart>
-    <w:docPart>
-      <w:docPartPr>
-        <w:name w:val="80070BEC97AB4726AA6C9436BF4F8758"/>
-        <w:category>
-          <w:name w:val="Algemeen"/>
-          <w:gallery w:val="placeholder"/>
-        </w:category>
-        <w:types>
-          <w:type w:val="bbPlcHdr"/>
-        </w:types>
-        <w:behaviors>
-          <w:behavior w:val="content"/>
-        </w:behaviors>
-        <w:guid w:val="{151458F4-AAA9-4EBA-BC87-3ED375A6F4ED}"/>
-      </w:docPartPr>
-      <w:docPartBody>
-        <w:p>
-          <w:pPr>
-            <w:pStyle w:val="80070BEC97AB4726AA6C9436BF4F8758"/>
-          </w:pPr>
-          <w:r>
-            <w:t>[Geef de naam van het bedrijf op]</w:t>
-          </w:r>
-        </w:p>
-      </w:docPartBody>
-    </w:docPart>
   </w:docParts>
 </w:glossaryDocument>
 </file>
@@ -12259,8 +12118,10 @@
   </w:compat>
   <w:rsids>
     <w:rsidRoot w:val="00AA0C59"/>
+    <w:rsid w:val="0087142E"/>
     <w:rsid w:val="00AA0C59"/>
     <w:rsid w:val="00AB3DD4"/>
+    <w:rsid w:val="00D2312F"/>
   </w:rsids>
   <m:mathPr>
     <m:mathFont m:val="Cambria Math"/>
@@ -13018,7 +12879,7 @@
 </file>
 
 <file path=customXml/itemProps2.xml><?xml version="1.0" encoding="utf-8"?>
-<ds:datastoreItem xmlns:ds="http://schemas.openxmlformats.org/officeDocument/2006/customXml" ds:itemID="{4AC48450-BF58-4C90-933A-0A49E9F194F7}">
+<ds:datastoreItem xmlns:ds="http://schemas.openxmlformats.org/officeDocument/2006/customXml" ds:itemID="{46378C19-4238-4F6D-B304-D3B6AD896266}">
   <ds:schemaRefs>
     <ds:schemaRef ds:uri="http://schemas.openxmlformats.org/officeDocument/2006/bibliography"/>
   </ds:schemaRefs>

</xml_diff>

<commit_message>
Nieuwe doelstelling, hoofd- en deelvragen
</commit_message>
<xml_diff>
--- a/documents/Onderzoeksplan/Onderzoeksplan.docx
+++ b/documents/Onderzoeksplan/Onderzoeksplan.docx
@@ -443,7 +443,7 @@
               <w:docPart w:val="8707AF9D7CCA46AE8FCD345A036CA057"/>
             </w:placeholder>
             <w:dataBinding w:prefixMappings="xmlns:ns0='http://schemas.microsoft.com/office/2006/coverPageProps'" w:xpath="/ns0:CoverPageProperties[1]/ns0:PublishDate[1]" w:storeItemID="{55AF091B-3C7A-41E3-B477-F2FDAA23CFDA}"/>
-            <w:date w:fullDate="2015-09-17T00:00:00Z">
+            <w:date w:fullDate="2015-09-24T00:00:00Z">
               <w:dateFormat w:val="d-M-yyyy"/>
               <w:lid w:val="nl-NL"/>
               <w:storeMappedDataAs w:val="dateTime"/>
@@ -457,7 +457,7 @@
                 <w:pStyle w:val="Geenafstand"/>
               </w:pPr>
               <w:r>
-                <w:t>17-9-2015</w:t>
+                <w:t>24-9-2015</w:t>
               </w:r>
             </w:p>
           </w:sdtContent>
@@ -466,9 +466,6 @@
           <w:sdtPr>
             <w:alias w:val="Bedrijf"/>
             <w:id w:val="14700089"/>
-            <w:placeholder>
-              <w:docPart w:val="80070BEC97AB4726AA6C9436BF4F8758"/>
-            </w:placeholder>
             <w:dataBinding w:prefixMappings="xmlns:ns0='http://schemas.openxmlformats.org/officeDocument/2006/extended-properties'" w:xpath="/ns0:Properties[1]/ns0:Company[1]" w:storeItemID="{6668398D-A668-4E3E-A5EB-62B293D839F1}"/>
             <w:text/>
           </w:sdtPr>
@@ -648,25 +645,49 @@
               <w:tcPr>
                 <w:tcW w:w="1668" w:type="dxa"/>
               </w:tcPr>
-              <w:p/>
+              <w:p>
+                <w:r>
+                  <w:t>1.0</w:t>
+                </w:r>
+              </w:p>
             </w:tc>
             <w:tc>
               <w:tcPr>
                 <w:tcW w:w="3402" w:type="dxa"/>
               </w:tcPr>
-              <w:p/>
+              <w:p>
+                <w:r>
+                  <w:t>Nieuwe doelstelling en hoofd- en deelvragen</w:t>
+                </w:r>
+              </w:p>
             </w:tc>
             <w:tc>
               <w:tcPr>
                 <w:tcW w:w="1275" w:type="dxa"/>
               </w:tcPr>
-              <w:p/>
+              <w:p>
+                <w:r>
+                  <w:t>24-09-2015</w:t>
+                </w:r>
+              </w:p>
             </w:tc>
             <w:tc>
               <w:tcPr>
                 <w:tcW w:w="3119" w:type="dxa"/>
               </w:tcPr>
-              <w:p/>
+              <w:p>
+                <w:r>
+                  <w:t xml:space="preserve">Leon </w:t>
+                </w:r>
+                <w:proofErr w:type="spellStart"/>
+                <w:r>
+                  <w:t>Bronckers</w:t>
+                </w:r>
+                <w:proofErr w:type="spellEnd"/>
+                <w:r>
+                  <w:t xml:space="preserve"> en Willy Koning</w:t>
+                </w:r>
+              </w:p>
             </w:tc>
           </w:tr>
         </w:tbl>
@@ -679,6 +700,8 @@
             <w:br w:type="page"/>
           </w:r>
         </w:p>
+        <w:bookmarkStart w:id="1" w:name="_GoBack" w:displacedByCustomXml="next"/>
+        <w:bookmarkEnd w:id="1" w:displacedByCustomXml="next"/>
       </w:sdtContent>
     </w:sdt>
     <w:sdt>
@@ -4202,7 +4225,7 @@
           <w:szCs w:val="28"/>
         </w:rPr>
       </w:pPr>
-      <w:bookmarkStart w:id="1" w:name="_Toc430256915"/>
+      <w:bookmarkStart w:id="2" w:name="_Toc430256915"/>
       <w:r>
         <w:br w:type="page"/>
       </w:r>
@@ -4215,7 +4238,7 @@
         <w:lastRenderedPageBreak/>
         <w:t>Inleiding</w:t>
       </w:r>
-      <w:bookmarkEnd w:id="1"/>
+      <w:bookmarkEnd w:id="2"/>
     </w:p>
     <w:p>
       <w:r>
@@ -4248,12 +4271,12 @@
       <w:pPr>
         <w:pStyle w:val="Kop1"/>
       </w:pPr>
-      <w:bookmarkStart w:id="2" w:name="_Toc430256916"/>
+      <w:bookmarkStart w:id="3" w:name="_Toc430256916"/>
       <w:r>
         <w:lastRenderedPageBreak/>
         <w:t>Context</w:t>
       </w:r>
-      <w:bookmarkEnd w:id="2"/>
+      <w:bookmarkEnd w:id="3"/>
     </w:p>
     <w:p>
       <w:pPr>
@@ -4275,14 +4298,14 @@
       <w:pPr>
         <w:pStyle w:val="Kop1"/>
       </w:pPr>
-      <w:bookmarkStart w:id="3" w:name="_Toc430256917"/>
+      <w:bookmarkStart w:id="4" w:name="_Toc430256917"/>
       <w:r>
         <w:t>Projectdefinitie</w:t>
       </w:r>
       <w:r>
         <w:t>/Probleemformulering</w:t>
       </w:r>
-      <w:bookmarkEnd w:id="3"/>
+      <w:bookmarkEnd w:id="4"/>
     </w:p>
     <w:p>
       <w:pPr>
@@ -4296,26 +4319,53 @@
       <w:pPr>
         <w:pStyle w:val="Kop2"/>
       </w:pPr>
-      <w:bookmarkStart w:id="4" w:name="_Toc430256918"/>
+      <w:bookmarkStart w:id="5" w:name="_Toc430256918"/>
       <w:r>
         <w:t>Doelstelling</w:t>
       </w:r>
-      <w:bookmarkEnd w:id="4"/>
+      <w:bookmarkEnd w:id="5"/>
     </w:p>
     <w:p>
       <w:pPr>
         <w:pStyle w:val="Geenafstand"/>
       </w:pPr>
       <w:r>
-        <w:t xml:space="preserve">De afdeling ICA heeft een robotarm, van he type </w:t>
+        <w:t>De afdeling ICA heeft een robotarm, van he</w:t>
+      </w:r>
+      <w:r>
+        <w:t>t</w:t>
+      </w:r>
+      <w:r>
+        <w:t xml:space="preserve"> type </w:t>
       </w:r>
       <w:proofErr w:type="spellStart"/>
       <w:r>
-        <w:t>melfa</w:t>
+        <w:t>M</w:t>
+      </w:r>
+      <w:r>
+        <w:t>elfa</w:t>
       </w:r>
       <w:proofErr w:type="spellEnd"/>
       <w:r>
-        <w:t xml:space="preserve"> rv-2aj, overgenomen van de afdeling Elektrotechniek. Deze arm heeft nu geen functie en daarom wil de ICA graag een toepassing vinden voor deze robotarm.</w:t>
+        <w:t xml:space="preserve"> </w:t>
+      </w:r>
+      <w:r>
+        <w:t>RV-2AJ</w:t>
+      </w:r>
+      <w:r>
+        <w:t>-S12</w:t>
+      </w:r>
+      <w:r>
+        <w:t xml:space="preserve">, overgenomen van de afdeling Elektrotechniek. Deze arm heeft </w:t>
+      </w:r>
+      <w:r>
+        <w:t>op dit moment</w:t>
+      </w:r>
+      <w:r>
+        <w:t xml:space="preserve"> geen functie en daarom wil de </w:t>
+      </w:r>
+      <w:r>
+        <w:t>opdrachtgever graag meer weten over de mogelijkheden van de robotarm.</w:t>
       </w:r>
     </w:p>
     <w:p>
@@ -4387,24 +4437,46 @@
       <w:r>
         <w:t xml:space="preserve">Figuur </w:t>
       </w:r>
-      <w:fldSimple w:instr=" SEQ Figuur \* ARABIC ">
-        <w:r>
-          <w:rPr>
-            <w:noProof/>
-          </w:rPr>
-          <w:t>1</w:t>
-        </w:r>
-      </w:fldSimple>
+      <w:r>
+        <w:fldChar w:fldCharType="begin"/>
+      </w:r>
+      <w:r>
+        <w:instrText xml:space="preserve"> SEQ Figuur \* ARABIC </w:instrText>
+      </w:r>
+      <w:r>
+        <w:fldChar w:fldCharType="separate"/>
+      </w:r>
+      <w:r>
+        <w:rPr>
+          <w:noProof/>
+        </w:rPr>
+        <w:t>1</w:t>
+      </w:r>
+      <w:r>
+        <w:rPr>
+          <w:noProof/>
+        </w:rPr>
+        <w:fldChar w:fldCharType="end"/>
+      </w:r>
       <w:r>
         <w:t xml:space="preserve">, De </w:t>
       </w:r>
       <w:proofErr w:type="spellStart"/>
       <w:r>
-        <w:t>melfa</w:t>
+        <w:t>Melfa</w:t>
       </w:r>
       <w:proofErr w:type="spellEnd"/>
       <w:r>
-        <w:t xml:space="preserve"> rv-2aj</w:t>
+        <w:t xml:space="preserve"> RV</w:t>
+      </w:r>
+      <w:r>
+        <w:t>-</w:t>
+      </w:r>
+      <w:r>
+        <w:t>2AJ</w:t>
+      </w:r>
+      <w:r>
+        <w:t>-S12</w:t>
       </w:r>
     </w:p>
     <w:p>
@@ -4427,12 +4499,12 @@
       <w:pPr>
         <w:pStyle w:val="Kop2"/>
       </w:pPr>
-      <w:bookmarkStart w:id="5" w:name="_Toc430256919"/>
+      <w:bookmarkStart w:id="6" w:name="_Toc430256919"/>
       <w:r>
         <w:lastRenderedPageBreak/>
         <w:t>Probleemstelling</w:t>
       </w:r>
-      <w:bookmarkEnd w:id="5"/>
+      <w:bookmarkEnd w:id="6"/>
     </w:p>
     <w:p>
       <w:pPr>
@@ -4447,7 +4519,24 @@
         <w:pStyle w:val="Geenafstand"/>
       </w:pPr>
       <w:r>
-        <w:t>Wat zijn de mogelijkheden en limieten van de robotarm?</w:t>
+        <w:t>Hoe kan de robotarm</w:t>
+      </w:r>
+      <w:r>
+        <w:t xml:space="preserve">, </w:t>
+      </w:r>
+      <w:proofErr w:type="spellStart"/>
+      <w:r>
+        <w:t>Melfa</w:t>
+      </w:r>
+      <w:proofErr w:type="spellEnd"/>
+      <w:r>
+        <w:t xml:space="preserve"> RV-2AJ-S12</w:t>
+      </w:r>
+      <w:r>
+        <w:t>,</w:t>
+      </w:r>
+      <w:r>
+        <w:t xml:space="preserve"> tafeltennissen?</w:t>
       </w:r>
     </w:p>
     <w:p>
@@ -4472,10 +4561,7 @@
         </w:numPr>
       </w:pPr>
       <w:r>
-        <w:t>Hoe kan de veiligheid wordt gehandhaafd?</w:t>
-      </w:r>
-      <w:r>
-        <w:t xml:space="preserve"> </w:t>
+        <w:t>Welke eigenschappen zijn van belang voor de robotarm om deze robotarm te laten tafeltennissen?</w:t>
       </w:r>
     </w:p>
     <w:p>
@@ -4487,7 +4573,46 @@
         </w:numPr>
       </w:pPr>
       <w:r>
-        <w:t>Welke eigenschappen zijn van belang voor de robotarm?</w:t>
+        <w:t>Wat zijn d</w:t>
+      </w:r>
+      <w:r>
+        <w:t>e technische limieten van de robotarm?</w:t>
+      </w:r>
+    </w:p>
+    <w:p>
+      <w:pPr>
+        <w:pStyle w:val="Geenafstand"/>
+        <w:numPr>
+          <w:ilvl w:val="1"/>
+          <w:numId w:val="3"/>
+        </w:numPr>
+      </w:pPr>
+      <w:r>
+        <w:t>Wat is de maximale snelheid?</w:t>
+      </w:r>
+    </w:p>
+    <w:p>
+      <w:pPr>
+        <w:pStyle w:val="Geenafstand"/>
+        <w:numPr>
+          <w:ilvl w:val="1"/>
+          <w:numId w:val="3"/>
+        </w:numPr>
+      </w:pPr>
+      <w:r>
+        <w:t>Wat is de maximale kracht?</w:t>
+      </w:r>
+    </w:p>
+    <w:p>
+      <w:pPr>
+        <w:pStyle w:val="Geenafstand"/>
+        <w:numPr>
+          <w:ilvl w:val="1"/>
+          <w:numId w:val="3"/>
+        </w:numPr>
+      </w:pPr>
+      <w:r>
+        <w:t>Wat zijn de draaihoeken van alle scharnieren?</w:t>
       </w:r>
     </w:p>
     <w:p>
@@ -4499,7 +4624,7 @@
         </w:numPr>
       </w:pPr>
       <w:r>
-        <w:t>Wat zijn de technische limieten? (Snelheid, kracht, draaihoek)</w:t>
+        <w:t>Welke aanpassingen moeten verricht worden aan de robotarm om de robotarm te laten tafeltennissen?</w:t>
       </w:r>
     </w:p>
     <w:p>
@@ -4511,7 +4636,31 @@
         </w:numPr>
       </w:pPr>
       <w:r>
-        <w:t>Welke programmeertalen zij het meest geschikt om de robotarm te programmeren?</w:t>
+        <w:t>Hoe kan de veiligheid word</w:t>
+      </w:r>
+      <w:r>
+        <w:t>en</w:t>
+      </w:r>
+      <w:r>
+        <w:t xml:space="preserve"> </w:t>
+      </w:r>
+      <w:r>
+        <w:t>gegarandeerd</w:t>
+      </w:r>
+      <w:r>
+        <w:t>?</w:t>
+      </w:r>
+    </w:p>
+    <w:p>
+      <w:pPr>
+        <w:pStyle w:val="Geenafstand"/>
+        <w:numPr>
+          <w:ilvl w:val="1"/>
+          <w:numId w:val="3"/>
+        </w:numPr>
+      </w:pPr>
+      <w:r>
+        <w:t>Wat wordt er onder veilig verstaan?</w:t>
       </w:r>
     </w:p>
     <w:p>
@@ -4523,7 +4672,16 @@
         </w:numPr>
       </w:pPr>
       <w:r>
-        <w:t>Hoe kan de robotarm communiceren?</w:t>
+        <w:t>Welke programmeertaal</w:t>
+      </w:r>
+      <w:r>
+        <w:t xml:space="preserve"> </w:t>
+      </w:r>
+      <w:r>
+        <w:t>is</w:t>
+      </w:r>
+      <w:r>
+        <w:t xml:space="preserve"> het meest geschikt om de robotarm te programmeren?</w:t>
       </w:r>
     </w:p>
     <w:p>
@@ -4535,18 +4693,102 @@
         </w:numPr>
       </w:pPr>
       <w:r>
-        <w:t xml:space="preserve">Hoe kan de robotarm worden aangesloten? (met welke apparaten?) </w:t>
+        <w:t>Hoe kan de robotarm communiceren</w:t>
+      </w:r>
+      <w:r>
+        <w:t xml:space="preserve"> tussen de software en hardware?</w:t>
+      </w:r>
+    </w:p>
+    <w:p>
+      <w:pPr>
+        <w:pStyle w:val="Geenafstand"/>
+        <w:numPr>
+          <w:ilvl w:val="1"/>
+          <w:numId w:val="3"/>
+        </w:numPr>
+      </w:pPr>
+      <w:r>
+        <w:t>Welke protocollen zijn van belang?</w:t>
+      </w:r>
+    </w:p>
+    <w:p>
+      <w:pPr>
+        <w:pStyle w:val="Geenafstand"/>
+        <w:numPr>
+          <w:ilvl w:val="1"/>
+          <w:numId w:val="3"/>
+        </w:numPr>
+      </w:pPr>
+      <w:r>
+        <w:t>Hoe wordt de robot aangesloten?</w:t>
+      </w:r>
+    </w:p>
+    <w:p>
+      <w:pPr>
+        <w:pStyle w:val="Geenafstand"/>
+        <w:numPr>
+          <w:ilvl w:val="2"/>
+          <w:numId w:val="3"/>
+        </w:numPr>
+      </w:pPr>
+      <w:r>
+        <w:t>W</w:t>
+      </w:r>
+      <w:r>
+        <w:t>elke software</w:t>
+      </w:r>
+      <w:r>
+        <w:t xml:space="preserve"> is nodig op de computer</w:t>
+      </w:r>
+      <w:r>
+        <w:t>?</w:t>
+      </w:r>
+    </w:p>
+    <w:p>
+      <w:pPr>
+        <w:pStyle w:val="Geenafstand"/>
+        <w:numPr>
+          <w:ilvl w:val="2"/>
+          <w:numId w:val="3"/>
+        </w:numPr>
+      </w:pPr>
+      <w:r>
+        <w:t>W</w:t>
+      </w:r>
+      <w:r>
+        <w:t>elke hardware</w:t>
+      </w:r>
+      <w:r>
+        <w:t xml:space="preserve"> is nodig om de robot aan te sluiten op een computer</w:t>
+      </w:r>
+      <w:r>
+        <w:t>?</w:t>
+      </w:r>
+    </w:p>
+    <w:p>
+      <w:pPr>
+        <w:pStyle w:val="Geenafstand"/>
+        <w:numPr>
+          <w:ilvl w:val="0"/>
+          <w:numId w:val="3"/>
+        </w:numPr>
+      </w:pPr>
+      <w:r>
+        <w:t>Hoe wordt het tafeltennis belletje gedetecteerd?</w:t>
       </w:r>
     </w:p>
     <w:p>
       <w:pPr>
         <w:pStyle w:val="Kop2"/>
       </w:pPr>
-      <w:bookmarkStart w:id="6" w:name="_Toc430256920"/>
+      <w:bookmarkStart w:id="7" w:name="_Toc430256920"/>
       <w:r>
         <w:t>Succescriteria</w:t>
       </w:r>
-      <w:bookmarkEnd w:id="6"/>
+      <w:bookmarkEnd w:id="7"/>
+      <w:r>
+        <w:t>0</w:t>
+      </w:r>
     </w:p>
     <w:p>
       <w:pPr>
@@ -4562,11 +4804,11 @@
       <w:pPr>
         <w:pStyle w:val="Kop2"/>
       </w:pPr>
-      <w:bookmarkStart w:id="7" w:name="_Toc430256921"/>
+      <w:bookmarkStart w:id="8" w:name="_Toc430256921"/>
       <w:r>
         <w:t>Projectgrenzen</w:t>
       </w:r>
-      <w:bookmarkEnd w:id="7"/>
+      <w:bookmarkEnd w:id="8"/>
     </w:p>
     <w:p>
       <w:r>
@@ -4577,11 +4819,11 @@
       <w:pPr>
         <w:pStyle w:val="Kop3"/>
       </w:pPr>
-      <w:bookmarkStart w:id="8" w:name="_Toc430256922"/>
+      <w:bookmarkStart w:id="9" w:name="_Toc430256922"/>
       <w:r>
         <w:t>Binnen en buiten de scope</w:t>
       </w:r>
-      <w:bookmarkEnd w:id="8"/>
+      <w:bookmarkEnd w:id="9"/>
     </w:p>
     <w:p>
       <w:r>
@@ -4614,12 +4856,12 @@
       <w:pPr>
         <w:pStyle w:val="Kop1"/>
       </w:pPr>
-      <w:bookmarkStart w:id="9" w:name="_Toc430256923"/>
+      <w:bookmarkStart w:id="10" w:name="_Toc430256923"/>
       <w:r>
         <w:lastRenderedPageBreak/>
         <w:t>Onderzoeksopzet</w:t>
       </w:r>
-      <w:bookmarkEnd w:id="9"/>
+      <w:bookmarkEnd w:id="10"/>
     </w:p>
     <w:p>
       <w:r>
@@ -4707,11 +4949,11 @@
       <w:pPr>
         <w:pStyle w:val="Kop1"/>
       </w:pPr>
-      <w:bookmarkStart w:id="10" w:name="_Toc430256924"/>
+      <w:bookmarkStart w:id="11" w:name="_Toc430256924"/>
       <w:r>
         <w:t>Globale projectaanpak</w:t>
       </w:r>
-      <w:bookmarkEnd w:id="10"/>
+      <w:bookmarkEnd w:id="11"/>
     </w:p>
     <w:p>
       <w:r>
@@ -4722,11 +4964,11 @@
       <w:pPr>
         <w:pStyle w:val="Kop2"/>
       </w:pPr>
-      <w:bookmarkStart w:id="11" w:name="_Toc430256925"/>
+      <w:bookmarkStart w:id="12" w:name="_Toc430256925"/>
       <w:r>
         <w:t>Softwareontwikkelingsproces</w:t>
       </w:r>
-      <w:bookmarkEnd w:id="11"/>
+      <w:bookmarkEnd w:id="12"/>
     </w:p>
     <w:p>
       <w:pPr>
@@ -4891,11 +5133,11 @@
       <w:pPr>
         <w:pStyle w:val="Kop2"/>
       </w:pPr>
-      <w:bookmarkStart w:id="12" w:name="_Toc430256926"/>
+      <w:bookmarkStart w:id="13" w:name="_Toc430256926"/>
       <w:r>
         <w:t>Projectmanagement</w:t>
       </w:r>
-      <w:bookmarkEnd w:id="12"/>
+      <w:bookmarkEnd w:id="13"/>
     </w:p>
     <w:p>
       <w:r>
@@ -4906,11 +5148,11 @@
       <w:pPr>
         <w:pStyle w:val="Kop3"/>
       </w:pPr>
-      <w:bookmarkStart w:id="13" w:name="_Toc430256927"/>
+      <w:bookmarkStart w:id="14" w:name="_Toc430256927"/>
       <w:r>
         <w:t>Planning</w:t>
       </w:r>
-      <w:bookmarkEnd w:id="13"/>
+      <w:bookmarkEnd w:id="14"/>
     </w:p>
     <w:p>
       <w:r>
@@ -4927,11 +5169,11 @@
       <w:pPr>
         <w:pStyle w:val="Kop3"/>
       </w:pPr>
-      <w:bookmarkStart w:id="14" w:name="_Toc430256928"/>
+      <w:bookmarkStart w:id="15" w:name="_Toc430256928"/>
       <w:r>
         <w:t>Controle op uitvoering</w:t>
       </w:r>
-      <w:bookmarkEnd w:id="14"/>
+      <w:bookmarkEnd w:id="15"/>
     </w:p>
     <w:p>
       <w:r>
@@ -4942,12 +5184,12 @@
       <w:pPr>
         <w:pStyle w:val="Kop2"/>
       </w:pPr>
-      <w:bookmarkStart w:id="15" w:name="_Toc430256929"/>
+      <w:bookmarkStart w:id="16" w:name="_Toc430256929"/>
       <w:r>
         <w:lastRenderedPageBreak/>
         <w:t>Codemanagement</w:t>
       </w:r>
-      <w:bookmarkEnd w:id="15"/>
+      <w:bookmarkEnd w:id="16"/>
     </w:p>
     <w:p>
       <w:r>
@@ -4990,11 +5232,11 @@
       <w:pPr>
         <w:pStyle w:val="Kop2"/>
       </w:pPr>
-      <w:bookmarkStart w:id="16" w:name="_Toc430256930"/>
+      <w:bookmarkStart w:id="17" w:name="_Toc430256930"/>
       <w:r>
         <w:t>Ontwerptechnieken</w:t>
       </w:r>
-      <w:bookmarkEnd w:id="16"/>
+      <w:bookmarkEnd w:id="17"/>
     </w:p>
     <w:p>
       <w:r>
@@ -5005,12 +5247,10 @@
       <w:pPr>
         <w:pStyle w:val="Kop2"/>
       </w:pPr>
-      <w:bookmarkStart w:id="17" w:name="_Toc430256931"/>
+      <w:bookmarkStart w:id="18" w:name="_Toc430256931"/>
       <w:r>
         <w:t>Documentatie</w:t>
       </w:r>
-      <w:bookmarkStart w:id="18" w:name="_GoBack"/>
-      <w:bookmarkEnd w:id="17"/>
       <w:bookmarkEnd w:id="18"/>
     </w:p>
     <w:p>
@@ -5751,14 +5991,27 @@
       <w:r>
         <w:t xml:space="preserve">Tabel </w:t>
       </w:r>
-      <w:fldSimple w:instr=" SEQ Tabel \* ARABIC ">
-        <w:r>
-          <w:rPr>
-            <w:noProof/>
-          </w:rPr>
-          <w:t>1</w:t>
-        </w:r>
-      </w:fldSimple>
+      <w:r>
+        <w:fldChar w:fldCharType="begin"/>
+      </w:r>
+      <w:r>
+        <w:instrText xml:space="preserve"> SEQ Tabel \* ARABIC </w:instrText>
+      </w:r>
+      <w:r>
+        <w:fldChar w:fldCharType="separate"/>
+      </w:r>
+      <w:r>
+        <w:rPr>
+          <w:noProof/>
+        </w:rPr>
+        <w:t>1</w:t>
+      </w:r>
+      <w:r>
+        <w:rPr>
+          <w:noProof/>
+        </w:rPr>
+        <w:fldChar w:fldCharType="end"/>
+      </w:r>
       <w:r>
         <w:t>, Iteraties</w:t>
       </w:r>
@@ -6281,14 +6534,27 @@
       <w:r>
         <w:t xml:space="preserve">Tabel </w:t>
       </w:r>
-      <w:fldSimple w:instr=" SEQ Tabel \* ARABIC ">
-        <w:r>
-          <w:rPr>
-            <w:noProof/>
-          </w:rPr>
-          <w:t>2</w:t>
-        </w:r>
-      </w:fldSimple>
+      <w:r>
+        <w:fldChar w:fldCharType="begin"/>
+      </w:r>
+      <w:r>
+        <w:instrText xml:space="preserve"> SEQ Tabel \* ARABIC </w:instrText>
+      </w:r>
+      <w:r>
+        <w:fldChar w:fldCharType="separate"/>
+      </w:r>
+      <w:r>
+        <w:rPr>
+          <w:noProof/>
+        </w:rPr>
+        <w:t>2</w:t>
+      </w:r>
+      <w:r>
+        <w:rPr>
+          <w:noProof/>
+        </w:rPr>
+        <w:fldChar w:fldCharType="end"/>
+      </w:r>
       <w:r>
         <w:t>, Planning</w:t>
       </w:r>
@@ -6441,7 +6707,7 @@
           </w:tcPr>
           <w:p>
             <w:r>
-              <w:t>2</w:t>
+              <w:t>6</w:t>
             </w:r>
           </w:p>
         </w:tc>
@@ -6453,6 +6719,9 @@
             <w:pPr>
               <w:cnfStyle w:val="000000100000" w:firstRow="0" w:lastRow="0" w:firstColumn="0" w:lastColumn="0" w:oddVBand="0" w:evenVBand="0" w:oddHBand="1" w:evenHBand="0" w:firstRowFirstColumn="0" w:firstRowLastColumn="0" w:lastRowFirstColumn="0" w:lastRowLastColumn="0"/>
             </w:pPr>
+            <w:r>
+              <w:t>1</w:t>
+            </w:r>
             <w:r>
               <w:t>6</w:t>
             </w:r>
@@ -6662,14 +6931,27 @@
                             <w:r>
                               <w:t xml:space="preserve">Figuur </w:t>
                             </w:r>
-                            <w:fldSimple w:instr=" SEQ Figuur \* ARABIC ">
-                              <w:r>
-                                <w:rPr>
-                                  <w:noProof/>
-                                </w:rPr>
-                                <w:t>2</w:t>
-                              </w:r>
-                            </w:fldSimple>
+                            <w:r>
+                              <w:fldChar w:fldCharType="begin"/>
+                            </w:r>
+                            <w:r>
+                              <w:instrText xml:space="preserve"> SEQ Figuur \* ARABIC </w:instrText>
+                            </w:r>
+                            <w:r>
+                              <w:fldChar w:fldCharType="separate"/>
+                            </w:r>
+                            <w:r>
+                              <w:rPr>
+                                <w:noProof/>
+                              </w:rPr>
+                              <w:t>2</w:t>
+                            </w:r>
+                            <w:r>
+                              <w:rPr>
+                                <w:noProof/>
+                              </w:rPr>
+                              <w:fldChar w:fldCharType="end"/>
+                            </w:r>
                             <w:r>
                               <w:t>, Organisatiestructuur</w:t>
                             </w:r>
@@ -6708,14 +6990,27 @@
                       <w:r>
                         <w:t xml:space="preserve">Figuur </w:t>
                       </w:r>
-                      <w:fldSimple w:instr=" SEQ Figuur \* ARABIC ">
-                        <w:r>
-                          <w:rPr>
-                            <w:noProof/>
-                          </w:rPr>
-                          <w:t>2</w:t>
-                        </w:r>
-                      </w:fldSimple>
+                      <w:r>
+                        <w:fldChar w:fldCharType="begin"/>
+                      </w:r>
+                      <w:r>
+                        <w:instrText xml:space="preserve"> SEQ Figuur \* ARABIC </w:instrText>
+                      </w:r>
+                      <w:r>
+                        <w:fldChar w:fldCharType="separate"/>
+                      </w:r>
+                      <w:r>
+                        <w:rPr>
+                          <w:noProof/>
+                        </w:rPr>
+                        <w:t>2</w:t>
+                      </w:r>
+                      <w:r>
+                        <w:rPr>
+                          <w:noProof/>
+                        </w:rPr>
+                        <w:fldChar w:fldCharType="end"/>
+                      </w:r>
                       <w:r>
                         <w:t>, Organisatiestructuur</w:t>
                       </w:r>
@@ -6806,14 +7101,27 @@
       <w:r>
         <w:t xml:space="preserve">Tabel </w:t>
       </w:r>
-      <w:fldSimple w:instr=" SEQ Tabel \* ARABIC ">
-        <w:r>
-          <w:rPr>
-            <w:noProof/>
-          </w:rPr>
-          <w:t>3</w:t>
-        </w:r>
-      </w:fldSimple>
+      <w:r>
+        <w:fldChar w:fldCharType="begin"/>
+      </w:r>
+      <w:r>
+        <w:instrText xml:space="preserve"> SEQ Tabel \* ARABIC </w:instrText>
+      </w:r>
+      <w:r>
+        <w:fldChar w:fldCharType="separate"/>
+      </w:r>
+      <w:r>
+        <w:rPr>
+          <w:noProof/>
+        </w:rPr>
+        <w:t>3</w:t>
+      </w:r>
+      <w:r>
+        <w:rPr>
+          <w:noProof/>
+        </w:rPr>
+        <w:fldChar w:fldCharType="end"/>
+      </w:r>
       <w:r>
         <w:t>, Contactgegevens</w:t>
       </w:r>
@@ -7256,14 +7564,27 @@
       <w:r>
         <w:t xml:space="preserve">Tabel </w:t>
       </w:r>
-      <w:fldSimple w:instr=" SEQ Tabel \* ARABIC ">
-        <w:r>
-          <w:rPr>
-            <w:noProof/>
-          </w:rPr>
-          <w:t>4</w:t>
-        </w:r>
-      </w:fldSimple>
+      <w:r>
+        <w:fldChar w:fldCharType="begin"/>
+      </w:r>
+      <w:r>
+        <w:instrText xml:space="preserve"> SEQ Tabel \* ARABIC </w:instrText>
+      </w:r>
+      <w:r>
+        <w:fldChar w:fldCharType="separate"/>
+      </w:r>
+      <w:r>
+        <w:rPr>
+          <w:noProof/>
+        </w:rPr>
+        <w:t>4</w:t>
+      </w:r>
+      <w:r>
+        <w:rPr>
+          <w:noProof/>
+        </w:rPr>
+        <w:fldChar w:fldCharType="end"/>
+      </w:r>
       <w:r>
         <w:t xml:space="preserve">, </w:t>
       </w:r>
@@ -7452,14 +7773,27 @@
       <w:r>
         <w:t xml:space="preserve">Tabel </w:t>
       </w:r>
-      <w:fldSimple w:instr=" SEQ Tabel \* ARABIC ">
-        <w:r>
-          <w:rPr>
-            <w:noProof/>
-          </w:rPr>
-          <w:t>5</w:t>
-        </w:r>
-      </w:fldSimple>
+      <w:r>
+        <w:fldChar w:fldCharType="begin"/>
+      </w:r>
+      <w:r>
+        <w:instrText xml:space="preserve"> SEQ Tabel \* ARABIC </w:instrText>
+      </w:r>
+      <w:r>
+        <w:fldChar w:fldCharType="separate"/>
+      </w:r>
+      <w:r>
+        <w:rPr>
+          <w:noProof/>
+        </w:rPr>
+        <w:t>5</w:t>
+      </w:r>
+      <w:r>
+        <w:rPr>
+          <w:noProof/>
+        </w:rPr>
+        <w:fldChar w:fldCharType="end"/>
+      </w:r>
       <w:r>
         <w:t>, Succescriteria ontwikkelteam</w:t>
       </w:r>
@@ -7576,14 +7910,27 @@
       <w:r>
         <w:t xml:space="preserve">Tabel </w:t>
       </w:r>
-      <w:fldSimple w:instr=" SEQ Tabel \* ARABIC ">
-        <w:r>
-          <w:rPr>
-            <w:noProof/>
-          </w:rPr>
-          <w:t>6</w:t>
-        </w:r>
-      </w:fldSimple>
+      <w:r>
+        <w:fldChar w:fldCharType="begin"/>
+      </w:r>
+      <w:r>
+        <w:instrText xml:space="preserve"> SEQ Tabel \* ARABIC </w:instrText>
+      </w:r>
+      <w:r>
+        <w:fldChar w:fldCharType="separate"/>
+      </w:r>
+      <w:r>
+        <w:rPr>
+          <w:noProof/>
+        </w:rPr>
+        <w:t>6</w:t>
+      </w:r>
+      <w:r>
+        <w:rPr>
+          <w:noProof/>
+        </w:rPr>
+        <w:fldChar w:fldCharType="end"/>
+      </w:r>
       <w:r>
         <w:t xml:space="preserve">, Succescriteria </w:t>
       </w:r>
@@ -7871,14 +8218,27 @@
       <w:r>
         <w:t xml:space="preserve">Tabel </w:t>
       </w:r>
-      <w:fldSimple w:instr=" SEQ Tabel \* ARABIC ">
-        <w:r>
-          <w:rPr>
-            <w:noProof/>
-          </w:rPr>
-          <w:t>7</w:t>
-        </w:r>
-      </w:fldSimple>
+      <w:r>
+        <w:fldChar w:fldCharType="begin"/>
+      </w:r>
+      <w:r>
+        <w:instrText xml:space="preserve"> SEQ Tabel \* ARABIC </w:instrText>
+      </w:r>
+      <w:r>
+        <w:fldChar w:fldCharType="separate"/>
+      </w:r>
+      <w:r>
+        <w:rPr>
+          <w:noProof/>
+        </w:rPr>
+        <w:t>7</w:t>
+      </w:r>
+      <w:r>
+        <w:rPr>
+          <w:noProof/>
+        </w:rPr>
+        <w:fldChar w:fldCharType="end"/>
+      </w:r>
       <w:r>
         <w:t>, Risico's</w:t>
       </w:r>
@@ -8287,7 +8647,7 @@
           <w:rPr>
             <w:noProof/>
           </w:rPr>
-          <w:t>7</w:t>
+          <w:t>1</w:t>
         </w:r>
         <w:r>
           <w:fldChar w:fldCharType="end"/>
@@ -8779,7 +9139,7 @@
   <w:abstractNum w:abstractNumId="4">
     <w:nsid w:val="370D28AF"/>
     <w:multiLevelType w:val="multilevel"/>
-    <w:tmpl w:val="26B2F67C"/>
+    <w:tmpl w:val="52B676C4"/>
     <w:lvl w:ilvl="0">
       <w:start w:val="1"/>
       <w:numFmt w:val="decimal"/>
@@ -9412,87 +9772,87 @@
   </w:abstractNum>
   <w:abstractNum w:abstractNumId="9">
     <w:nsid w:val="4C2E52A8"/>
-    <w:multiLevelType w:val="hybridMultilevel"/>
-    <w:tmpl w:val="81AAEDAC"/>
-    <w:lvl w:ilvl="0" w:tplc="0413000F">
+    <w:multiLevelType w:val="multilevel"/>
+    <w:tmpl w:val="0413001F"/>
+    <w:lvl w:ilvl="0">
       <w:start w:val="1"/>
       <w:numFmt w:val="decimal"/>
       <w:lvlText w:val="%1."/>
       <w:lvlJc w:val="left"/>
       <w:pPr>
-        <w:ind w:left="720" w:hanging="360"/>
+        <w:ind w:left="360" w:hanging="360"/>
       </w:pPr>
     </w:lvl>
-    <w:lvl w:ilvl="1" w:tplc="04130019">
-      <w:start w:val="1"/>
-      <w:numFmt w:val="lowerLetter"/>
-      <w:lvlText w:val="%2."/>
-      <w:lvlJc w:val="left"/>
-      <w:pPr>
-        <w:ind w:left="1440" w:hanging="360"/>
-      </w:pPr>
-    </w:lvl>
-    <w:lvl w:ilvl="2" w:tplc="0413001B">
-      <w:start w:val="1"/>
-      <w:numFmt w:val="lowerRoman"/>
-      <w:lvlText w:val="%3."/>
-      <w:lvlJc w:val="right"/>
-      <w:pPr>
-        <w:ind w:left="2160" w:hanging="180"/>
-      </w:pPr>
-    </w:lvl>
-    <w:lvl w:ilvl="3" w:tplc="0413000F">
+    <w:lvl w:ilvl="1">
       <w:start w:val="1"/>
       <w:numFmt w:val="decimal"/>
-      <w:lvlText w:val="%4."/>
+      <w:lvlText w:val="%1.%2."/>
       <w:lvlJc w:val="left"/>
       <w:pPr>
-        <w:ind w:left="2880" w:hanging="360"/>
+        <w:ind w:left="792" w:hanging="432"/>
       </w:pPr>
     </w:lvl>
-    <w:lvl w:ilvl="4" w:tplc="04130019">
-      <w:start w:val="1"/>
-      <w:numFmt w:val="lowerLetter"/>
-      <w:lvlText w:val="%5."/>
-      <w:lvlJc w:val="left"/>
-      <w:pPr>
-        <w:ind w:left="3600" w:hanging="360"/>
-      </w:pPr>
-    </w:lvl>
-    <w:lvl w:ilvl="5" w:tplc="0413001B">
-      <w:start w:val="1"/>
-      <w:numFmt w:val="lowerRoman"/>
-      <w:lvlText w:val="%6."/>
-      <w:lvlJc w:val="right"/>
-      <w:pPr>
-        <w:ind w:left="4320" w:hanging="180"/>
-      </w:pPr>
-    </w:lvl>
-    <w:lvl w:ilvl="6" w:tplc="0413000F">
+    <w:lvl w:ilvl="2">
       <w:start w:val="1"/>
       <w:numFmt w:val="decimal"/>
-      <w:lvlText w:val="%7."/>
+      <w:lvlText w:val="%1.%2.%3."/>
       <w:lvlJc w:val="left"/>
       <w:pPr>
-        <w:ind w:left="5040" w:hanging="360"/>
+        <w:ind w:left="1224" w:hanging="504"/>
       </w:pPr>
     </w:lvl>
-    <w:lvl w:ilvl="7" w:tplc="04130019">
+    <w:lvl w:ilvl="3">
       <w:start w:val="1"/>
-      <w:numFmt w:val="lowerLetter"/>
-      <w:lvlText w:val="%8."/>
+      <w:numFmt w:val="decimal"/>
+      <w:lvlText w:val="%1.%2.%3.%4."/>
       <w:lvlJc w:val="left"/>
       <w:pPr>
-        <w:ind w:left="5760" w:hanging="360"/>
+        <w:ind w:left="1728" w:hanging="648"/>
       </w:pPr>
     </w:lvl>
-    <w:lvl w:ilvl="8" w:tplc="0413001B">
+    <w:lvl w:ilvl="4">
       <w:start w:val="1"/>
-      <w:numFmt w:val="lowerRoman"/>
-      <w:lvlText w:val="%9."/>
-      <w:lvlJc w:val="right"/>
-      <w:pPr>
-        <w:ind w:left="6480" w:hanging="180"/>
+      <w:numFmt w:val="decimal"/>
+      <w:lvlText w:val="%1.%2.%3.%4.%5."/>
+      <w:lvlJc w:val="left"/>
+      <w:pPr>
+        <w:ind w:left="2232" w:hanging="792"/>
+      </w:pPr>
+    </w:lvl>
+    <w:lvl w:ilvl="5">
+      <w:start w:val="1"/>
+      <w:numFmt w:val="decimal"/>
+      <w:lvlText w:val="%1.%2.%3.%4.%5.%6."/>
+      <w:lvlJc w:val="left"/>
+      <w:pPr>
+        <w:ind w:left="2736" w:hanging="936"/>
+      </w:pPr>
+    </w:lvl>
+    <w:lvl w:ilvl="6">
+      <w:start w:val="1"/>
+      <w:numFmt w:val="decimal"/>
+      <w:lvlText w:val="%1.%2.%3.%4.%5.%6.%7."/>
+      <w:lvlJc w:val="left"/>
+      <w:pPr>
+        <w:ind w:left="3240" w:hanging="1080"/>
+      </w:pPr>
+    </w:lvl>
+    <w:lvl w:ilvl="7">
+      <w:start w:val="1"/>
+      <w:numFmt w:val="decimal"/>
+      <w:lvlText w:val="%1.%2.%3.%4.%5.%6.%7.%8."/>
+      <w:lvlJc w:val="left"/>
+      <w:pPr>
+        <w:ind w:left="3744" w:hanging="1224"/>
+      </w:pPr>
+    </w:lvl>
+    <w:lvl w:ilvl="8">
+      <w:start w:val="1"/>
+      <w:numFmt w:val="decimal"/>
+      <w:lvlText w:val="%1.%2.%3.%4.%5.%6.%7.%8.%9."/>
+      <w:lvlJc w:val="left"/>
+      <w:pPr>
+        <w:ind w:left="4320" w:hanging="1440"/>
       </w:pPr>
     </w:lvl>
   </w:abstractNum>
@@ -9955,33 +10315,6 @@
   </w:num>
   <w:num w:numId="3">
     <w:abstractNumId w:val="9"/>
-    <w:lvlOverride w:ilvl="0">
-      <w:startOverride w:val="1"/>
-    </w:lvlOverride>
-    <w:lvlOverride w:ilvl="1">
-      <w:startOverride w:val="1"/>
-    </w:lvlOverride>
-    <w:lvlOverride w:ilvl="2">
-      <w:startOverride w:val="1"/>
-    </w:lvlOverride>
-    <w:lvlOverride w:ilvl="3">
-      <w:startOverride w:val="1"/>
-    </w:lvlOverride>
-    <w:lvlOverride w:ilvl="4">
-      <w:startOverride w:val="1"/>
-    </w:lvlOverride>
-    <w:lvlOverride w:ilvl="5">
-      <w:startOverride w:val="1"/>
-    </w:lvlOverride>
-    <w:lvlOverride w:ilvl="6">
-      <w:startOverride w:val="1"/>
-    </w:lvlOverride>
-    <w:lvlOverride w:ilvl="7">
-      <w:startOverride w:val="1"/>
-    </w:lvlOverride>
-    <w:lvlOverride w:ilvl="8">
-      <w:startOverride w:val="1"/>
-    </w:lvlOverride>
   </w:num>
   <w:num w:numId="4">
     <w:abstractNumId w:val="7"/>
@@ -12019,32 +12352,6 @@
         </w:p>
       </w:docPartBody>
     </w:docPart>
-    <w:docPart>
-      <w:docPartPr>
-        <w:name w:val="8707AF9D7CCA46AE8FCD345A036CA057"/>
-        <w:category>
-          <w:name w:val="Algemeen"/>
-          <w:gallery w:val="placeholder"/>
-        </w:category>
-        <w:types>
-          <w:type w:val="bbPlcHdr"/>
-        </w:types>
-        <w:behaviors>
-          <w:behavior w:val="content"/>
-        </w:behaviors>
-        <w:guid w:val="{B28C2919-1D0C-4566-A231-84D57C3E17E5}"/>
-      </w:docPartPr>
-      <w:docPartBody>
-        <w:p>
-          <w:pPr>
-            <w:pStyle w:val="8707AF9D7CCA46AE8FCD345A036CA057"/>
-          </w:pPr>
-          <w:r>
-            <w:t>[Kies de datum]</w:t>
-          </w:r>
-        </w:p>
-      </w:docPartBody>
-    </w:docPart>
   </w:docParts>
 </w:glossaryDocument>
 </file>
@@ -12118,6 +12425,7 @@
   </w:compat>
   <w:rsids>
     <w:rsidRoot w:val="00AA0C59"/>
+    <w:rsid w:val="007C1065"/>
     <w:rsid w:val="0087142E"/>
     <w:rsid w:val="00AA0C59"/>
     <w:rsid w:val="00AB3DD4"/>
@@ -12857,7 +13165,7 @@
 
 <file path=customXml/item1.xml><?xml version="1.0" encoding="utf-8"?>
 <CoverPageProperties xmlns="http://schemas.microsoft.com/office/2006/coverPageProps">
-  <PublishDate>2015-09-17T00:00:00</PublishDate>
+  <PublishDate>2015-09-24T00:00:00</PublishDate>
   <Abstract/>
   <CompanyAddress/>
   <CompanyPhone/>
@@ -12879,7 +13187,7 @@
 </file>
 
 <file path=customXml/itemProps2.xml><?xml version="1.0" encoding="utf-8"?>
-<ds:datastoreItem xmlns:ds="http://schemas.openxmlformats.org/officeDocument/2006/customXml" ds:itemID="{46378C19-4238-4F6D-B304-D3B6AD896266}">
+<ds:datastoreItem xmlns:ds="http://schemas.openxmlformats.org/officeDocument/2006/customXml" ds:itemID="{C47B1C34-9882-4410-BE64-1B24FFBB651B}">
   <ds:schemaRefs>
     <ds:schemaRef ds:uri="http://schemas.openxmlformats.org/officeDocument/2006/bibliography"/>
   </ds:schemaRefs>

</xml_diff>

<commit_message>
Spellings Controle en een enkele zins verbouwing!
</commit_message>
<xml_diff>
--- a/documents/Onderzoeksplan/Onderzoeksplan.docx
+++ b/documents/Onderzoeksplan/Onderzoeksplan.docx
@@ -439,9 +439,6 @@
           <w:sdtPr>
             <w:alias w:val="Datum"/>
             <w:id w:val="14700083"/>
-            <w:placeholder>
-              <w:docPart w:val="8707AF9D7CCA46AE8FCD345A036CA057"/>
-            </w:placeholder>
             <w:dataBinding w:prefixMappings="xmlns:ns0='http://schemas.microsoft.com/office/2006/coverPageProps'" w:xpath="/ns0:CoverPageProperties[1]/ns0:PublishDate[1]" w:storeItemID="{55AF091B-3C7A-41E3-B477-F2FDAA23CFDA}"/>
             <w:date w:fullDate="2015-09-24T00:00:00Z">
               <w:dateFormat w:val="d-M-yyyy"/>
@@ -495,15 +492,7 @@
             <w:sdtEndPr/>
             <w:sdtContent>
               <w:r>
-                <w:t xml:space="preserve">Remco van Alen, Bas van Summeren, Michiel </w:t>
-              </w:r>
-              <w:proofErr w:type="spellStart"/>
-              <w:r>
-                <w:t>Huevink</w:t>
-              </w:r>
-              <w:proofErr w:type="spellEnd"/>
-              <w:r>
-                <w:t>, Paul Verhoeven</w:t>
+                <w:t>Remco van Alen, Bas van Summeren, Michiel Huevink, Paul Verhoeven</w:t>
               </w:r>
             </w:sdtContent>
           </w:sdt>
@@ -627,15 +616,7 @@
               </w:tcPr>
               <w:p>
                 <w:r>
-                  <w:t xml:space="preserve">Leon </w:t>
-                </w:r>
-                <w:proofErr w:type="spellStart"/>
-                <w:r>
-                  <w:t>Bronckers</w:t>
-                </w:r>
-                <w:proofErr w:type="spellEnd"/>
-                <w:r>
-                  <w:t xml:space="preserve"> en Willy Koning</w:t>
+                  <w:t>Leon Bronckers en Willy Koning</w:t>
                 </w:r>
               </w:p>
             </w:tc>
@@ -677,15 +658,7 @@
               </w:tcPr>
               <w:p>
                 <w:r>
-                  <w:t xml:space="preserve">Leon </w:t>
-                </w:r>
-                <w:proofErr w:type="spellStart"/>
-                <w:r>
-                  <w:t>Bronckers</w:t>
-                </w:r>
-                <w:proofErr w:type="spellEnd"/>
-                <w:r>
-                  <w:t xml:space="preserve"> en Willy Koning</w:t>
+                  <w:t>Leon Bronckers en Willy Koning</w:t>
                 </w:r>
               </w:p>
             </w:tc>
@@ -700,8 +673,6 @@
             <w:br w:type="page"/>
           </w:r>
         </w:p>
-        <w:bookmarkStart w:id="1" w:name="_GoBack" w:displacedByCustomXml="next"/>
-        <w:bookmarkEnd w:id="1" w:displacedByCustomXml="next"/>
       </w:sdtContent>
     </w:sdt>
     <w:sdt>
@@ -4225,7 +4196,7 @@
           <w:szCs w:val="28"/>
         </w:rPr>
       </w:pPr>
-      <w:bookmarkStart w:id="2" w:name="_Toc430256915"/>
+      <w:bookmarkStart w:id="1" w:name="_Toc430256915"/>
       <w:r>
         <w:br w:type="page"/>
       </w:r>
@@ -4238,7 +4209,7 @@
         <w:lastRenderedPageBreak/>
         <w:t>Inleiding</w:t>
       </w:r>
-      <w:bookmarkEnd w:id="2"/>
+      <w:bookmarkEnd w:id="1"/>
     </w:p>
     <w:p>
       <w:r>
@@ -4271,11 +4242,32 @@
       <w:pPr>
         <w:pStyle w:val="Kop1"/>
       </w:pPr>
-      <w:bookmarkStart w:id="3" w:name="_Toc430256916"/>
+      <w:bookmarkStart w:id="2" w:name="_Toc430256916"/>
       <w:r>
         <w:lastRenderedPageBreak/>
         <w:t>Context</w:t>
       </w:r>
+      <w:bookmarkEnd w:id="2"/>
+    </w:p>
+    <w:p>
+      <w:pPr>
+        <w:pStyle w:val="Geenafstand"/>
+      </w:pPr>
+      <w:r>
+        <w:t>Dit project wordt uitgevoerd voor de Hogeschool Arnhem Nijmegen (HAN). Binnen de organisatie is de opdracht afkomstig van de afdeling Informatica Communicatie Academie voor de richting Technische Informatica. In deze richting van de HAN wordt er vooral gewerkt met embedded systems, zoals autonome robots.</w:t>
+      </w:r>
+    </w:p>
+    <w:p>
+      <w:pPr>
+        <w:pStyle w:val="Kop1"/>
+      </w:pPr>
+      <w:bookmarkStart w:id="3" w:name="_Toc430256917"/>
+      <w:r>
+        <w:t>Projectdefinitie</w:t>
+      </w:r>
+      <w:r>
+        <w:t>/Probleemformulering</w:t>
+      </w:r>
       <w:bookmarkEnd w:id="3"/>
     </w:p>
     <w:p>
@@ -4283,27 +4275,16 @@
         <w:pStyle w:val="Geenafstand"/>
       </w:pPr>
       <w:r>
-        <w:t xml:space="preserve">Dit project wordt uitgevoerd voor de Hogeschool Arnhem Nijmegen (HAN). Binnen de organisatie is de opdracht afkomstig van de afdeling Informatica Communicatie Academie voor de richting Technische Informatica. In deze richting van de HAN wordt er vooral gewerkt met </w:t>
-      </w:r>
-      <w:proofErr w:type="spellStart"/>
-      <w:r>
-        <w:t>embedded</w:t>
-      </w:r>
-      <w:proofErr w:type="spellEnd"/>
-      <w:r>
-        <w:t xml:space="preserve"> systems, zoals autonome robots.</w:t>
-      </w:r>
-    </w:p>
-    <w:p>
-      <w:pPr>
-        <w:pStyle w:val="Kop1"/>
-      </w:pPr>
-      <w:bookmarkStart w:id="4" w:name="_Toc430256917"/>
-      <w:r>
-        <w:t>Projectdefinitie</w:t>
-      </w:r>
-      <w:r>
-        <w:t>/Probleemformulering</w:t>
+        <w:t>In dit hoofdstuk wordt het onderzoek gespecificeerd met een doelstelling en een hoofdvraag. Deze hoofdvraag is opgedeeld in een aantal deelvragen.</w:t>
+      </w:r>
+    </w:p>
+    <w:p>
+      <w:pPr>
+        <w:pStyle w:val="Kop2"/>
+      </w:pPr>
+      <w:bookmarkStart w:id="4" w:name="_Toc430256918"/>
+      <w:r>
+        <w:t>Doelstelling</w:t>
       </w:r>
       <w:bookmarkEnd w:id="4"/>
     </w:p>
@@ -4312,24 +4293,6 @@
         <w:pStyle w:val="Geenafstand"/>
       </w:pPr>
       <w:r>
-        <w:t>In dit hoofdstuk wordt het onderzoek gespecificeerd met een doelstelling en een hoofdvraag. Deze hoofdvraag is opgedeeld in een aantal deelvragen.</w:t>
-      </w:r>
-    </w:p>
-    <w:p>
-      <w:pPr>
-        <w:pStyle w:val="Kop2"/>
-      </w:pPr>
-      <w:bookmarkStart w:id="5" w:name="_Toc430256918"/>
-      <w:r>
-        <w:t>Doelstelling</w:t>
-      </w:r>
-      <w:bookmarkEnd w:id="5"/>
-    </w:p>
-    <w:p>
-      <w:pPr>
-        <w:pStyle w:val="Geenafstand"/>
-      </w:pPr>
-      <w:r>
         <w:t>De afdeling ICA heeft een robotarm, van he</w:t>
       </w:r>
       <w:r>
@@ -4338,16 +4301,11 @@
       <w:r>
         <w:t xml:space="preserve"> type </w:t>
       </w:r>
-      <w:proofErr w:type="spellStart"/>
       <w:r>
         <w:t>M</w:t>
       </w:r>
       <w:r>
-        <w:t>elfa</w:t>
-      </w:r>
-      <w:proofErr w:type="spellEnd"/>
-      <w:r>
-        <w:t xml:space="preserve"> </w:t>
+        <w:t xml:space="preserve">elfa </w:t>
       </w:r>
       <w:r>
         <w:t>RV-2AJ</w:t>
@@ -4437,37 +4395,19 @@
       <w:r>
         <w:t xml:space="preserve">Figuur </w:t>
       </w:r>
-      <w:r>
-        <w:fldChar w:fldCharType="begin"/>
-      </w:r>
-      <w:r>
-        <w:instrText xml:space="preserve"> SEQ Figuur \* ARABIC </w:instrText>
-      </w:r>
-      <w:r>
-        <w:fldChar w:fldCharType="separate"/>
-      </w:r>
-      <w:r>
-        <w:rPr>
-          <w:noProof/>
-        </w:rPr>
-        <w:t>1</w:t>
-      </w:r>
-      <w:r>
-        <w:rPr>
-          <w:noProof/>
-        </w:rPr>
-        <w:fldChar w:fldCharType="end"/>
-      </w:r>
+      <w:fldSimple w:instr=" SEQ Figuur \* ARABIC ">
+        <w:r>
+          <w:rPr>
+            <w:noProof/>
+          </w:rPr>
+          <w:t>1</w:t>
+        </w:r>
+      </w:fldSimple>
       <w:r>
         <w:t xml:space="preserve">, De </w:t>
       </w:r>
-      <w:proofErr w:type="spellStart"/>
-      <w:r>
-        <w:t>Melfa</w:t>
-      </w:r>
-      <w:proofErr w:type="spellEnd"/>
-      <w:r>
-        <w:t xml:space="preserve"> RV</w:t>
+      <w:r>
+        <w:t>Melfa RV</w:t>
       </w:r>
       <w:r>
         <w:t>-</w:t>
@@ -4499,12 +4439,12 @@
       <w:pPr>
         <w:pStyle w:val="Kop2"/>
       </w:pPr>
-      <w:bookmarkStart w:id="6" w:name="_Toc430256919"/>
+      <w:bookmarkStart w:id="5" w:name="_Toc430256919"/>
       <w:r>
         <w:lastRenderedPageBreak/>
         <w:t>Probleemstelling</w:t>
       </w:r>
-      <w:bookmarkEnd w:id="6"/>
+      <w:bookmarkEnd w:id="5"/>
     </w:p>
     <w:p>
       <w:pPr>
@@ -4522,18 +4462,7 @@
         <w:t>Hoe kan de robotarm</w:t>
       </w:r>
       <w:r>
-        <w:t xml:space="preserve">, </w:t>
-      </w:r>
-      <w:proofErr w:type="spellStart"/>
-      <w:r>
-        <w:t>Melfa</w:t>
-      </w:r>
-      <w:proofErr w:type="spellEnd"/>
-      <w:r>
-        <w:t xml:space="preserve"> RV-2AJ-S12</w:t>
-      </w:r>
-      <w:r>
-        <w:t>,</w:t>
+        <w:t>, Melfa RV-2AJ-S12,</w:t>
       </w:r>
       <w:r>
         <w:t xml:space="preserve"> tafeltennissen?</w:t>
@@ -4781,14 +4710,11 @@
       <w:pPr>
         <w:pStyle w:val="Kop2"/>
       </w:pPr>
-      <w:bookmarkStart w:id="7" w:name="_Toc430256920"/>
+      <w:bookmarkStart w:id="6" w:name="_Toc430256920"/>
       <w:r>
         <w:t>Succescriteria</w:t>
       </w:r>
-      <w:bookmarkEnd w:id="7"/>
-      <w:r>
-        <w:t>0</w:t>
-      </w:r>
+      <w:bookmarkEnd w:id="6"/>
     </w:p>
     <w:p>
       <w:pPr>
@@ -4804,30 +4730,36 @@
       <w:pPr>
         <w:pStyle w:val="Kop2"/>
       </w:pPr>
-      <w:bookmarkStart w:id="8" w:name="_Toc430256921"/>
+      <w:bookmarkStart w:id="7" w:name="_Toc430256921"/>
       <w:r>
         <w:t>Projectgrenzen</w:t>
       </w:r>
+      <w:bookmarkEnd w:id="7"/>
+    </w:p>
+    <w:p>
+      <w:r>
+        <w:t>Om de werkzaamheden binnen dit project af te bakenen zijn er project grenzen opgesteld. Deze zullen aan de hand van het onderzoek worden bijgesteld.</w:t>
+      </w:r>
+    </w:p>
+    <w:p>
+      <w:pPr>
+        <w:pStyle w:val="Kop3"/>
+      </w:pPr>
+      <w:bookmarkStart w:id="8" w:name="_Toc430256922"/>
+      <w:r>
+        <w:t>Binnen en buiten de scope</w:t>
+      </w:r>
       <w:bookmarkEnd w:id="8"/>
     </w:p>
     <w:p>
       <w:r>
-        <w:t>Om de werkzaamheden binnen dit project af te bakenen zijn er project grenzen opgesteld. Deze zullen aan de hand van het onderzoek worden bijgesteld.</w:t>
-      </w:r>
-    </w:p>
-    <w:p>
-      <w:pPr>
-        <w:pStyle w:val="Kop3"/>
-      </w:pPr>
-      <w:bookmarkStart w:id="9" w:name="_Toc430256922"/>
-      <w:r>
-        <w:t>Binnen en buiten de scope</w:t>
-      </w:r>
-      <w:bookmarkEnd w:id="9"/>
-    </w:p>
-    <w:p>
-      <w:r>
-        <w:t>Tijdens het onderzoek wordt er vooral gericht op de werking van de robotarm. De functionaliteiten en de mogelijkheden zijn daarbij het belangrijkst. Wanneer dit voorspoedig verloopt kan het onderzoek mogelijk worden uitgebreid, maar in eerste instantie vallen extra sub-onderzoeken buiten de scope. Hieronder kan worden verstaan dat een mogelijk onderzoek naar beeldherkenning en de combinatie hiervan met de robotarm buiten de scope vallen. Wanneer uit het onderzoek naar de robotarm blijkt dat er ruimte is voor extra functionaliteiten zullen de taken worden opgepakt.</w:t>
+        <w:t xml:space="preserve">Tijdens het onderzoek wordt er vooral gericht op de werking van de robotarm. De functionaliteiten en de mogelijkheden zijn daarbij het belangrijkst. Wanneer dit voorspoedig </w:t>
+      </w:r>
+      <w:r>
+        <w:t>verloopt,</w:t>
+      </w:r>
+      <w:r>
+        <w:t xml:space="preserve"> kan het onderzoek mogelijk worden uitgebreid, maar in eerste instantie vallen extra sub-onderzoeken buiten de scope. Hieronder kan worden verstaan dat een mogelijk onderzoek naar beeldherkenning en de combinatie hiervan met de robotarm buiten de scope vallen. Wanneer uit het onderzoek naar de robotarm blijkt dat er ruimte is voor extra functionaliteiten zullen de taken worden opgepakt.</w:t>
       </w:r>
     </w:p>
     <w:p/>
@@ -4856,12 +4788,12 @@
       <w:pPr>
         <w:pStyle w:val="Kop1"/>
       </w:pPr>
-      <w:bookmarkStart w:id="10" w:name="_Toc430256923"/>
+      <w:bookmarkStart w:id="9" w:name="_Toc430256923"/>
       <w:r>
         <w:lastRenderedPageBreak/>
         <w:t>Onderzoeksopzet</w:t>
       </w:r>
-      <w:bookmarkEnd w:id="10"/>
+      <w:bookmarkEnd w:id="9"/>
     </w:p>
     <w:p>
       <w:r>
@@ -4949,26 +4881,26 @@
       <w:pPr>
         <w:pStyle w:val="Kop1"/>
       </w:pPr>
-      <w:bookmarkStart w:id="11" w:name="_Toc430256924"/>
+      <w:bookmarkStart w:id="10" w:name="_Toc430256924"/>
       <w:r>
         <w:t>Globale projectaanpak</w:t>
       </w:r>
+      <w:bookmarkEnd w:id="10"/>
+    </w:p>
+    <w:p>
+      <w:r>
+        <w:t>Dit hoofdstuk beschrijft hoe het project wordt aangepakt. Hier zal worden gekeken naar welke programma’s, technieken of methoden gebruikt worden en waarom.</w:t>
+      </w:r>
+    </w:p>
+    <w:p>
+      <w:pPr>
+        <w:pStyle w:val="Kop2"/>
+      </w:pPr>
+      <w:bookmarkStart w:id="11" w:name="_Toc430256925"/>
+      <w:r>
+        <w:t>Softwareontwikkelingsproces</w:t>
+      </w:r>
       <w:bookmarkEnd w:id="11"/>
-    </w:p>
-    <w:p>
-      <w:r>
-        <w:t>Dit hoofdstuk beschrijft hoe het project wordt aangepakt. Hier zal worden gekeken naar welke programma’s, technieken of methoden gebruikt worden en waarom.</w:t>
-      </w:r>
-    </w:p>
-    <w:p>
-      <w:pPr>
-        <w:pStyle w:val="Kop2"/>
-      </w:pPr>
-      <w:bookmarkStart w:id="12" w:name="_Toc430256925"/>
-      <w:r>
-        <w:t>Softwareontwikkelingsproces</w:t>
-      </w:r>
-      <w:bookmarkEnd w:id="12"/>
     </w:p>
     <w:p>
       <w:pPr>
@@ -4977,15 +4909,7 @@
         </w:rPr>
       </w:pPr>
       <w:r>
-        <w:t xml:space="preserve">De keuze is gemaakt om voor het project de methode RUP te gebruiken. Aangezien het nog niet compleet duidelijk is welke tussenproducten er zullen zijn. Bij een methode als waterval is het de bedoeling dat dit van tevoren vast staat. Een soort Agile methode zou hier een oplossing voor zijn. SCRUM is een erg flexibele methode. Maar SCRUM is niet end-date </w:t>
-      </w:r>
-      <w:proofErr w:type="spellStart"/>
-      <w:r>
-        <w:t>driven</w:t>
-      </w:r>
-      <w:proofErr w:type="spellEnd"/>
-      <w:r>
-        <w:t xml:space="preserve"> en dat maakt het moeilijk om een scherpe deadline te zetten. RUP heeft dit voordeel wel, maar hierbij levert men gedeeltelijk in op het feit dat de scope bij RUP vooraf vast staat. De keuze is dus gemaakt om de structuur van RUP te kunnen gebruiken, het voordeel dat SCRUM wat flexibeler is, maak het in dit geval geen betere aanpak. Mochten er delen (uit RUP) overbodig zijn of vervangen worden door andere producten, dan is dat natuurlijk geen probleem.</w:t>
+        <w:t>De keuze is gemaakt om voor het project de methode RUP te gebruiken. Aangezien het nog niet compleet duidelijk is welke tussenproducten er zullen zijn. Bij een methode als waterval is het de bedoeling dat dit van tevoren vast staat. Een soort Agile methode zou hier een oplossing voor zijn. SCRUM is een erg flexibele methode. Maar SCRUM is niet end-date driven en dat maakt het moeilijk om een scherpe deadline te zetten. RUP heeft dit voordeel wel, maar hierbij levert men gedeeltelijk in op het feit dat de scope bij RUP vooraf vast staat. De keuze is dus gemaakt om de structuur van RUP te kunnen gebruiken, het voordeel dat SCRUM wat flexibeler is, maak het in dit geval geen betere aanpak. Mochten er delen (uit RUP) overbodig zijn of vervangen worden door andere producten, dan is dat natuurlijk geen probleem.</w:t>
       </w:r>
       <w:r>
         <w:rPr>
@@ -5080,39 +5004,7 @@
           <w:rStyle w:val="Subtielebenadrukking"/>
           <w:lang w:val="en-GB"/>
         </w:rPr>
-        <w:t xml:space="preserve">Remi-Armand </w:t>
-      </w:r>
-      <w:proofErr w:type="spellStart"/>
-      <w:r>
-        <w:rPr>
-          <w:rStyle w:val="Subtielebenadrukking"/>
-          <w:lang w:val="en-GB"/>
-        </w:rPr>
-        <w:t>Collaris</w:t>
-      </w:r>
-      <w:proofErr w:type="spellEnd"/>
-      <w:r>
-        <w:rPr>
-          <w:rStyle w:val="Subtielebenadrukking"/>
-          <w:lang w:val="en-GB"/>
-        </w:rPr>
-        <w:t xml:space="preserve"> &amp; </w:t>
-      </w:r>
-      <w:proofErr w:type="spellStart"/>
-      <w:r>
-        <w:rPr>
-          <w:rStyle w:val="Subtielebenadrukking"/>
-          <w:lang w:val="en-GB"/>
-        </w:rPr>
-        <w:t>Eef</w:t>
-      </w:r>
-      <w:proofErr w:type="spellEnd"/>
-      <w:r>
-        <w:rPr>
-          <w:rStyle w:val="Subtielebenadrukking"/>
-          <w:lang w:val="en-GB"/>
-        </w:rPr>
-        <w:t xml:space="preserve"> Dekker (</w:t>
+        <w:t>Remi-Armand Collaris &amp; Eef Dekker (</w:t>
       </w:r>
       <w:r>
         <w:rPr>
@@ -5133,153 +5025,134 @@
       <w:pPr>
         <w:pStyle w:val="Kop2"/>
       </w:pPr>
-      <w:bookmarkStart w:id="13" w:name="_Toc430256926"/>
+      <w:bookmarkStart w:id="12" w:name="_Toc430256926"/>
       <w:r>
         <w:t>Projectmanagement</w:t>
       </w:r>
+      <w:bookmarkEnd w:id="12"/>
+    </w:p>
+    <w:p>
+      <w:r>
+        <w:t>Bij een project is het belangrijk dat alles in goede banen blijft lopen. Hiervoor zijn verschillende manieren van projectmanagement.</w:t>
+      </w:r>
+    </w:p>
+    <w:p>
+      <w:pPr>
+        <w:pStyle w:val="Kop3"/>
+      </w:pPr>
+      <w:bookmarkStart w:id="13" w:name="_Toc430256927"/>
+      <w:r>
+        <w:t>Planning</w:t>
+      </w:r>
       <w:bookmarkEnd w:id="13"/>
     </w:p>
     <w:p>
       <w:r>
-        <w:t>Bij een project is het belangrijk dat alles in goede banen blijft lopen. Hiervoor zijn verschillende manieren van projectmanagement.</w:t>
+        <w:t>Om ervoor te zorgen dat alle taken afgerond worden wordt er gebruik gemaakt van een ticket systeem. Door voor alle taken tickets aan te maken wordt het overzichtelijk wat er nog gedaan moet worden. Deze kunnen vervolgens onder verschillende mijlpunten, categorieën of hoofdtaken geplaatst worden. Aan de taken worden einddatums toegevoegd, zo worden deze ook op</w:t>
+      </w:r>
+      <w:r>
+        <w:t xml:space="preserve"> </w:t>
+      </w:r>
+      <w:r>
+        <w:t>tijd uitgevoerd.</w:t>
       </w:r>
     </w:p>
     <w:p>
       <w:pPr>
         <w:pStyle w:val="Kop3"/>
       </w:pPr>
-      <w:bookmarkStart w:id="14" w:name="_Toc430256927"/>
-      <w:r>
-        <w:t>Planning</w:t>
+      <w:bookmarkStart w:id="14" w:name="_Toc430256928"/>
+      <w:r>
+        <w:t>Controle op uitvoering</w:t>
       </w:r>
       <w:bookmarkEnd w:id="14"/>
     </w:p>
     <w:p>
       <w:r>
-        <w:t>Om ervoor te zorgen dat alle taken afgerond worden wordt er gebruik gemaakt van een ticket systeem. Door voor alle taken tickets aan te maken wordt het overzichtelijk wat er nog gedaan moet worden. Deze kunnen vervolgens onder verschillende mijlpunten, categorieën of hoofdtaken geplaatst worden. Aan de taken worden einddatums toegevoegd, zo worden deze ook op</w:t>
-      </w:r>
-      <w:r>
-        <w:t xml:space="preserve"> </w:t>
-      </w:r>
-      <w:r>
-        <w:t>tijd uitgevoerd.</w:t>
-      </w:r>
-    </w:p>
-    <w:p>
-      <w:pPr>
-        <w:pStyle w:val="Kop3"/>
-      </w:pPr>
-      <w:bookmarkStart w:id="15" w:name="_Toc430256928"/>
-      <w:r>
-        <w:t>Controle op uitvoering</w:t>
-      </w:r>
-      <w:bookmarkEnd w:id="15"/>
-    </w:p>
-    <w:p>
-      <w:r>
-        <w:t>Aan de hand van het ticketsysteem kan eenvoudig worden gezien of de planning (juist) wordt uitgevoerd. De tickets zijn persoonsgebonden waardoor het makkelijk is te zien wanneer een persoon achter loopt op zijn planning.</w:t>
+        <w:t xml:space="preserve">Aan de hand van het ticketsysteem kan eenvoudig worden gezien of de planning (juist) wordt uitgevoerd. De tickets zijn persoonsgebonden waardoor het </w:t>
+      </w:r>
+      <w:r>
+        <w:t>eenvoudig</w:t>
+      </w:r>
+      <w:r>
+        <w:t xml:space="preserve"> te zien</w:t>
+      </w:r>
+      <w:r>
+        <w:t xml:space="preserve"> is</w:t>
+      </w:r>
+      <w:r>
+        <w:t xml:space="preserve"> wanneer een persoon achter loopt op zijn planning.</w:t>
       </w:r>
     </w:p>
     <w:p>
       <w:pPr>
         <w:pStyle w:val="Kop2"/>
       </w:pPr>
-      <w:bookmarkStart w:id="16" w:name="_Toc430256929"/>
+      <w:bookmarkStart w:id="15" w:name="_Toc430256929"/>
       <w:r>
         <w:lastRenderedPageBreak/>
         <w:t>Codemanagement</w:t>
       </w:r>
+      <w:bookmarkEnd w:id="15"/>
+    </w:p>
+    <w:p>
+      <w:r>
+        <w:t xml:space="preserve">Tijdens het project zal gebruik worden gemaakt van een (privé) GitHub repository. Op deze repository staat de werkelijke code. Wanneer men deze wil aanpassen, moet eerst een </w:t>
+      </w:r>
+      <w:r>
+        <w:t xml:space="preserve">kopie </w:t>
+      </w:r>
+      <w:r>
+        <w:t xml:space="preserve">gedownload worden. Wanneer men klaar is met bewerken kan deze terug naar de repository gestuurd worden. </w:t>
+      </w:r>
+      <w:r>
+        <w:t>Eventuele samenvoegingsconflicten (door een tussentijdse bewerking) kunnen dan handmatig opgelost worden.</w:t>
+      </w:r>
+    </w:p>
+    <w:p>
+      <w:pPr>
+        <w:pStyle w:val="Kop2"/>
+      </w:pPr>
+      <w:bookmarkStart w:id="16" w:name="_Toc430256930"/>
+      <w:r>
+        <w:t>Ontwerptechnieken</w:t>
+      </w:r>
       <w:bookmarkEnd w:id="16"/>
     </w:p>
     <w:p>
       <w:r>
-        <w:t xml:space="preserve">Tijdens het project zal gebruik worden gemaakt van een (privé) GitHub </w:t>
-      </w:r>
-      <w:proofErr w:type="spellStart"/>
-      <w:r>
-        <w:t>repository</w:t>
-      </w:r>
-      <w:proofErr w:type="spellEnd"/>
-      <w:r>
-        <w:t xml:space="preserve">. Op deze </w:t>
-      </w:r>
-      <w:proofErr w:type="spellStart"/>
-      <w:r>
-        <w:t>repository</w:t>
-      </w:r>
-      <w:proofErr w:type="spellEnd"/>
-      <w:r>
-        <w:t xml:space="preserve"> staat de werkelijke code. Wanneer men deze wil aanpassen, moet eerst een kopie  gedownload worden. Wanneer men klaar is met bewerken kan deze terug naar de </w:t>
-      </w:r>
-      <w:proofErr w:type="spellStart"/>
-      <w:r>
-        <w:t>repository</w:t>
-      </w:r>
-      <w:proofErr w:type="spellEnd"/>
-      <w:r>
-        <w:t xml:space="preserve"> gestuurd worden. Eventuele </w:t>
-      </w:r>
-      <w:proofErr w:type="spellStart"/>
-      <w:r>
-        <w:t>samenvoegings</w:t>
-      </w:r>
-      <w:proofErr w:type="spellEnd"/>
-      <w:r>
-        <w:t xml:space="preserve"> conflicten (door een tussentijdse bewerking) kunnen dan handmatig opgelost worden.</w:t>
+        <w:t>Eventuele ontwerpen tijdens het project worden gemaakt volgens UML standaard. Dit aangezien het een welbekende ontwerpmanier is binnen de informatica. Het gebruik van een standaard in ontwerpen zorgt voor een eenduidige weergave. UML heeft daarbij alleen functionele details, alle details uit diagram hebben een functionele betekenis. Bij andere vrije ontwerpen ziet men vaak dat er cosmetische details worden toegevoegd, dit in de vorm van nietszeggende afbeeldingen.</w:t>
       </w:r>
     </w:p>
     <w:p>
       <w:pPr>
         <w:pStyle w:val="Kop2"/>
       </w:pPr>
-      <w:bookmarkStart w:id="17" w:name="_Toc430256930"/>
-      <w:r>
-        <w:t>Ontwerptechnieken</w:t>
+      <w:bookmarkStart w:id="17" w:name="_Toc430256931"/>
+      <w:r>
+        <w:t>Documentatie</w:t>
       </w:r>
       <w:bookmarkEnd w:id="17"/>
     </w:p>
     <w:p>
       <w:r>
-        <w:t>Eventuele ontwerpen tijdens het project worden gemaakt volgens UML standaard. Dit aangezien het een welbekende ontwerpmanier is binnen de informatica. Het gebruik van een standaard in ontwerpen zorgt voor een eenduidige weergave. UML heeft daarbij alleen functionele details, alle details uit diagram hebben een functionele betekenis. Bij andere vrije ontwerpen ziet men vaak dat er cosmetische details worden toegevoegd, dit in de vorm van nietszeggende afbeeldingen.</w:t>
+        <w:t>Externe documentatie wordt gedaan in Word bestanden, dit is een veelgebruikte standaard voor documenten met een rijke opmaak. Deze keuze is gemaakt omdat Word bestanden eenvoudig leesbaar zijn en beschikken over automatische nummering/inhoudsopgave met koppelingen.</w:t>
+      </w:r>
+    </w:p>
+    <w:p>
+      <w:r>
+        <w:t>De bestanden worden ook opgeslagen op de repository, waardoor deze ook voorzien is van versiebeheer en controle. Daarnaast zijn hierdoor de bestanden beschikbaar voor alle projectleden en hebben zij een lokaal kopie.</w:t>
       </w:r>
     </w:p>
     <w:p>
       <w:pPr>
         <w:pStyle w:val="Kop2"/>
       </w:pPr>
-      <w:bookmarkStart w:id="18" w:name="_Toc430256931"/>
-      <w:r>
-        <w:t>Documentatie</w:t>
+      <w:bookmarkStart w:id="18" w:name="_Toc430256932"/>
+      <w:r>
+        <w:t>Testmethoden</w:t>
       </w:r>
       <w:bookmarkEnd w:id="18"/>
-    </w:p>
-    <w:p>
-      <w:r>
-        <w:t>Externe documentatie wordt gedaan in Word bestanden, dit is een veelgebruikte standaard voor documenten met een rijke opmaak. Deze keuze is gemaakt omdat Word bestanden eenvoudig leesbaar zijn en beschikken over automatische nummering/inhoudsopgave met koppelingen.</w:t>
-      </w:r>
-    </w:p>
-    <w:p>
-      <w:r>
-        <w:t xml:space="preserve">De bestanden worden ook opgeslagen op de </w:t>
-      </w:r>
-      <w:proofErr w:type="spellStart"/>
-      <w:r>
-        <w:t>repository</w:t>
-      </w:r>
-      <w:proofErr w:type="spellEnd"/>
-      <w:r>
-        <w:t>, waardoor deze ook voorzien is van versiebeheer en controle. Daarnaast zijn hierdoor de bestanden beschikbaar voor alle projectleden en hebben zij een lokaal kopie.</w:t>
-      </w:r>
-    </w:p>
-    <w:p>
-      <w:pPr>
-        <w:pStyle w:val="Kop2"/>
-      </w:pPr>
-      <w:bookmarkStart w:id="19" w:name="_Toc430256932"/>
-      <w:r>
-        <w:t>Testmethoden</w:t>
-      </w:r>
-      <w:bookmarkEnd w:id="19"/>
     </w:p>
     <w:p>
       <w:r>
@@ -5311,7 +5184,7 @@
       <w:pPr>
         <w:pStyle w:val="Kop2"/>
       </w:pPr>
-      <w:bookmarkStart w:id="20" w:name="_Toc430256933"/>
+      <w:bookmarkStart w:id="19" w:name="_Toc430256933"/>
       <w:r>
         <w:lastRenderedPageBreak/>
         <w:t>Project</w:t>
@@ -5319,23 +5192,23 @@
       <w:r>
         <w:t>afspraken</w:t>
       </w:r>
+      <w:bookmarkEnd w:id="19"/>
+    </w:p>
+    <w:p>
+      <w:r>
+        <w:t>Om een goede omgang te kunnen garanderen zijn er projectafspraken gemaakt.</w:t>
+      </w:r>
+    </w:p>
+    <w:p/>
+    <w:p>
+      <w:pPr>
+        <w:pStyle w:val="Kop3"/>
+      </w:pPr>
+      <w:bookmarkStart w:id="20" w:name="_Toc430256934"/>
+      <w:r>
+        <w:t>Omgangsregels</w:t>
+      </w:r>
       <w:bookmarkEnd w:id="20"/>
-    </w:p>
-    <w:p>
-      <w:r>
-        <w:t>Om een goede omgang te kunnen garanderen zijn er projectafspraken gemaakt.</w:t>
-      </w:r>
-    </w:p>
-    <w:p/>
-    <w:p>
-      <w:pPr>
-        <w:pStyle w:val="Kop3"/>
-      </w:pPr>
-      <w:bookmarkStart w:id="21" w:name="_Toc430256934"/>
-      <w:r>
-        <w:t>Omgangsregels</w:t>
-      </w:r>
-      <w:bookmarkEnd w:id="21"/>
     </w:p>
     <w:p>
       <w:r>
@@ -5357,6 +5230,8 @@
       <w:r>
         <w:t>espectvol met elkaar om te gaan</w:t>
       </w:r>
+      <w:bookmarkStart w:id="21" w:name="_GoBack"/>
+      <w:bookmarkEnd w:id="21"/>
     </w:p>
     <w:p>
       <w:pPr>
@@ -5539,13 +5414,17 @@
       <w:r>
         <w:t xml:space="preserve">Wanneer een </w:t>
       </w:r>
-      <w:proofErr w:type="spellStart"/>
-      <w:r>
-        <w:t>projectlid</w:t>
-      </w:r>
-      <w:proofErr w:type="spellEnd"/>
-      <w:r>
-        <w:t xml:space="preserve"> niet aanwezig kan zijn tijdens een van de afgesproken datums dient hij dit minstens een twee dagen van tevoren te melden met een geldige reden.</w:t>
+      <w:r>
+        <w:t>project lid</w:t>
+      </w:r>
+      <w:r>
+        <w:t xml:space="preserve"> niet aanwezig kan zijn tijdens een van de afgesproken datums dient hij dit minstens een</w:t>
+      </w:r>
+      <w:r>
+        <w:t xml:space="preserve"> of</w:t>
+      </w:r>
+      <w:r>
+        <w:t xml:space="preserve"> twee dagen van tevoren te melden met een geldige reden.</w:t>
       </w:r>
     </w:p>
     <w:p>
@@ -5555,11 +5434,9 @@
       <w:r>
         <w:t xml:space="preserve">Een uitzondering hierop zijn </w:t>
       </w:r>
-      <w:proofErr w:type="spellStart"/>
-      <w:r>
-        <w:t>onverziene</w:t>
-      </w:r>
-      <w:proofErr w:type="spellEnd"/>
+      <w:r>
+        <w:t>onvoorziene</w:t>
+      </w:r>
       <w:r>
         <w:t xml:space="preserve"> omstandigheden.</w:t>
       </w:r>
@@ -5616,7 +5493,13 @@
     </w:p>
     <w:p>
       <w:r>
-        <w:t>Het onderzoeksplan is het eerste document wat gerealiseerd zal worden. In dit document is te lezen hoe het onderzoek uitgevoerd gaat worden en wat er onderzocht gaat worden.  Voor dat het onderzoeksplan wordt afgerond zal er eerst een concept worden opgeleverd.</w:t>
+        <w:t xml:space="preserve">Het onderzoeksplan is het eerste document wat gerealiseerd zal worden. In dit document is te lezen hoe het onderzoek uitgevoerd gaat worden en wat er onderzocht gaat </w:t>
+      </w:r>
+      <w:r>
+        <w:t xml:space="preserve">worden. </w:t>
+      </w:r>
+      <w:r>
+        <w:t>Voor dat het onderzoeksplan wordt afgerond zal er eerst een concept worden opgeleverd.</w:t>
       </w:r>
     </w:p>
     <w:p>
@@ -5860,11 +5743,9 @@
         <w:pStyle w:val="Kop2"/>
       </w:pPr>
       <w:bookmarkStart w:id="30" w:name="_Toc430256942"/>
-      <w:proofErr w:type="spellStart"/>
       <w:r>
         <w:t>Verantwoordings</w:t>
       </w:r>
-      <w:proofErr w:type="spellEnd"/>
       <w:r>
         <w:t>– en Reflectieverslag</w:t>
       </w:r>
@@ -5991,27 +5872,14 @@
       <w:r>
         <w:t xml:space="preserve">Tabel </w:t>
       </w:r>
-      <w:r>
-        <w:fldChar w:fldCharType="begin"/>
-      </w:r>
-      <w:r>
-        <w:instrText xml:space="preserve"> SEQ Tabel \* ARABIC </w:instrText>
-      </w:r>
-      <w:r>
-        <w:fldChar w:fldCharType="separate"/>
-      </w:r>
-      <w:r>
-        <w:rPr>
-          <w:noProof/>
-        </w:rPr>
-        <w:t>1</w:t>
-      </w:r>
-      <w:r>
-        <w:rPr>
-          <w:noProof/>
-        </w:rPr>
-        <w:fldChar w:fldCharType="end"/>
-      </w:r>
+      <w:fldSimple w:instr=" SEQ Tabel \* ARABIC ">
+        <w:r>
+          <w:rPr>
+            <w:noProof/>
+          </w:rPr>
+          <w:t>1</w:t>
+        </w:r>
+      </w:fldSimple>
       <w:r>
         <w:t>, Iteraties</w:t>
       </w:r>
@@ -6132,11 +6000,9 @@
             <w:pPr>
               <w:cnfStyle w:val="000000100000" w:firstRow="0" w:lastRow="0" w:firstColumn="0" w:lastColumn="0" w:oddVBand="0" w:evenVBand="0" w:oddHBand="1" w:evenHBand="0" w:firstRowFirstColumn="0" w:firstRowLastColumn="0" w:lastRowFirstColumn="0" w:lastRowLastColumn="0"/>
             </w:pPr>
-            <w:proofErr w:type="spellStart"/>
             <w:r>
               <w:t>Inceptiefase</w:t>
             </w:r>
-            <w:proofErr w:type="spellEnd"/>
           </w:p>
         </w:tc>
       </w:tr>
@@ -6484,39 +6350,7 @@
     </w:p>
     <w:p>
       <w:r>
-        <w:t xml:space="preserve">Omdat bij RUP niet met de watervalmethode wordt gewerkt worden producten niet in één keer afgerond maar worden de producten iedere iteratie uitgebreid en daar waar nodig aangepast. RUP is opgebouwd uit vier duidelijk te onderscheiden fasen. Dit zijn </w:t>
-      </w:r>
-      <w:proofErr w:type="spellStart"/>
-      <w:r>
-        <w:t>inception</w:t>
-      </w:r>
-      <w:proofErr w:type="spellEnd"/>
-      <w:r>
-        <w:t xml:space="preserve">, </w:t>
-      </w:r>
-      <w:proofErr w:type="spellStart"/>
-      <w:r>
-        <w:t>elaboration</w:t>
-      </w:r>
-      <w:proofErr w:type="spellEnd"/>
-      <w:r>
-        <w:t xml:space="preserve">, </w:t>
-      </w:r>
-      <w:proofErr w:type="spellStart"/>
-      <w:r>
-        <w:t>construction</w:t>
-      </w:r>
-      <w:proofErr w:type="spellEnd"/>
-      <w:r>
-        <w:t xml:space="preserve"> en </w:t>
-      </w:r>
-      <w:proofErr w:type="spellStart"/>
-      <w:r>
-        <w:t>transition</w:t>
-      </w:r>
-      <w:proofErr w:type="spellEnd"/>
-      <w:r>
-        <w:t>. Deze fasen kunnen meerdere iteraties overspannen, maar in elke iteratie zal er kort gewerkt worden aan ieder van deze fasen. Aan het eind van iedere iteratie zal er een werkend product worden opgeleverd aan de opdrachtgever. Tijdens de iteratie zal er iedere week kort overleg plaatsvinden met de opdrachtgever om ervoor te zorgen dat hij goed op de hoogte blijft van de voortgang en eventuele problemen snel kunnen worden aangepakt.</w:t>
+        <w:t>Omdat bij RUP niet met de watervalmethode wordt gewerkt worden producten niet in één keer afgerond maar worden de producten iedere iteratie uitgebreid en daar waar nodig aangepast. RUP is opgebouwd uit vier duidelijk te onderscheiden fasen. Dit zijn inception, elaboration, construction en transition. Deze fasen kunnen meerdere iteraties overspannen, maar in elke iteratie zal er kort gewerkt worden aan ieder van deze fasen. Aan het eind van iedere iteratie zal er een werkend product worden opgeleverd aan de opdrachtgever. Tijdens de iteratie zal er iedere week kort overleg plaatsvinden met de opdrachtgever om ervoor te zorgen dat hij goed op de hoogte blijft van de voortgang en eventuele problemen snel kunnen worden aangepakt.</w:t>
       </w:r>
     </w:p>
     <w:p/>
@@ -6534,27 +6368,14 @@
       <w:r>
         <w:t xml:space="preserve">Tabel </w:t>
       </w:r>
-      <w:r>
-        <w:fldChar w:fldCharType="begin"/>
-      </w:r>
-      <w:r>
-        <w:instrText xml:space="preserve"> SEQ Tabel \* ARABIC </w:instrText>
-      </w:r>
-      <w:r>
-        <w:fldChar w:fldCharType="separate"/>
-      </w:r>
-      <w:r>
-        <w:rPr>
-          <w:noProof/>
-        </w:rPr>
-        <w:t>2</w:t>
-      </w:r>
-      <w:r>
-        <w:rPr>
-          <w:noProof/>
-        </w:rPr>
-        <w:fldChar w:fldCharType="end"/>
-      </w:r>
+      <w:fldSimple w:instr=" SEQ Tabel \* ARABIC ">
+        <w:r>
+          <w:rPr>
+            <w:noProof/>
+          </w:rPr>
+          <w:t>2</w:t>
+        </w:r>
+      </w:fldSimple>
       <w:r>
         <w:t>, Planning</w:t>
       </w:r>
@@ -6931,27 +6752,14 @@
                             <w:r>
                               <w:t xml:space="preserve">Figuur </w:t>
                             </w:r>
-                            <w:r>
-                              <w:fldChar w:fldCharType="begin"/>
-                            </w:r>
-                            <w:r>
-                              <w:instrText xml:space="preserve"> SEQ Figuur \* ARABIC </w:instrText>
-                            </w:r>
-                            <w:r>
-                              <w:fldChar w:fldCharType="separate"/>
-                            </w:r>
-                            <w:r>
-                              <w:rPr>
-                                <w:noProof/>
-                              </w:rPr>
-                              <w:t>2</w:t>
-                            </w:r>
-                            <w:r>
-                              <w:rPr>
-                                <w:noProof/>
-                              </w:rPr>
-                              <w:fldChar w:fldCharType="end"/>
-                            </w:r>
+                            <w:fldSimple w:instr=" SEQ Figuur \* ARABIC ">
+                              <w:r>
+                                <w:rPr>
+                                  <w:noProof/>
+                                </w:rPr>
+                                <w:t>2</w:t>
+                              </w:r>
+                            </w:fldSimple>
                             <w:r>
                               <w:t>, Organisatiestructuur</w:t>
                             </w:r>
@@ -7101,27 +6909,14 @@
       <w:r>
         <w:t xml:space="preserve">Tabel </w:t>
       </w:r>
-      <w:r>
-        <w:fldChar w:fldCharType="begin"/>
-      </w:r>
-      <w:r>
-        <w:instrText xml:space="preserve"> SEQ Tabel \* ARABIC </w:instrText>
-      </w:r>
-      <w:r>
-        <w:fldChar w:fldCharType="separate"/>
-      </w:r>
-      <w:r>
-        <w:rPr>
-          <w:noProof/>
-        </w:rPr>
-        <w:t>3</w:t>
-      </w:r>
-      <w:r>
-        <w:rPr>
-          <w:noProof/>
-        </w:rPr>
-        <w:fldChar w:fldCharType="end"/>
-      </w:r>
+      <w:fldSimple w:instr=" SEQ Tabel \* ARABIC ">
+        <w:r>
+          <w:rPr>
+            <w:noProof/>
+          </w:rPr>
+          <w:t>3</w:t>
+        </w:r>
+      </w:fldSimple>
       <w:r>
         <w:t>, Contactgegevens</w:t>
       </w:r>
@@ -7251,13 +7046,8 @@
               <w:cnfStyle w:val="000000010000" w:firstRow="0" w:lastRow="0" w:firstColumn="0" w:lastColumn="0" w:oddVBand="0" w:evenVBand="0" w:oddHBand="0" w:evenHBand="1" w:firstRowFirstColumn="0" w:firstRowLastColumn="0" w:lastRowFirstColumn="0" w:lastRowLastColumn="0"/>
             </w:pPr>
             <w:r>
-              <w:t xml:space="preserve">Michiel </w:t>
-            </w:r>
-            <w:proofErr w:type="spellStart"/>
-            <w:r>
-              <w:t>Buevink</w:t>
-            </w:r>
-            <w:proofErr w:type="spellEnd"/>
+              <w:t>Michiel Buevink</w:t>
+            </w:r>
           </w:p>
         </w:tc>
         <w:tc>
@@ -7491,13 +7281,8 @@
               <w:cnfStyle w:val="000000100000" w:firstRow="0" w:lastRow="0" w:firstColumn="0" w:lastColumn="0" w:oddVBand="0" w:evenVBand="0" w:oddHBand="1" w:evenHBand="0" w:firstRowFirstColumn="0" w:firstRowLastColumn="0" w:lastRowFirstColumn="0" w:lastRowLastColumn="0"/>
             </w:pPr>
             <w:r>
-              <w:t xml:space="preserve">Leon </w:t>
-            </w:r>
-            <w:proofErr w:type="spellStart"/>
-            <w:r>
-              <w:t>Bronckers</w:t>
-            </w:r>
-            <w:proofErr w:type="spellEnd"/>
+              <w:t>Leon Bronckers</w:t>
+            </w:r>
           </w:p>
         </w:tc>
         <w:tc>
@@ -7564,27 +7349,14 @@
       <w:r>
         <w:t xml:space="preserve">Tabel </w:t>
       </w:r>
-      <w:r>
-        <w:fldChar w:fldCharType="begin"/>
-      </w:r>
-      <w:r>
-        <w:instrText xml:space="preserve"> SEQ Tabel \* ARABIC </w:instrText>
-      </w:r>
-      <w:r>
-        <w:fldChar w:fldCharType="separate"/>
-      </w:r>
-      <w:r>
-        <w:rPr>
-          <w:noProof/>
-        </w:rPr>
-        <w:t>4</w:t>
-      </w:r>
-      <w:r>
-        <w:rPr>
-          <w:noProof/>
-        </w:rPr>
-        <w:fldChar w:fldCharType="end"/>
-      </w:r>
+      <w:fldSimple w:instr=" SEQ Tabel \* ARABIC ">
+        <w:r>
+          <w:rPr>
+            <w:noProof/>
+          </w:rPr>
+          <w:t>4</w:t>
+        </w:r>
+      </w:fldSimple>
       <w:r>
         <w:t xml:space="preserve">, </w:t>
       </w:r>
@@ -7669,13 +7441,8 @@
               <w:cnfStyle w:val="000000100000" w:firstRow="0" w:lastRow="0" w:firstColumn="0" w:lastColumn="0" w:oddVBand="0" w:evenVBand="0" w:oddHBand="1" w:evenHBand="0" w:firstRowFirstColumn="0" w:firstRowLastColumn="0" w:lastRowFirstColumn="0" w:lastRowLastColumn="0"/>
             </w:pPr>
             <w:r>
-              <w:t xml:space="preserve">Michiel </w:t>
-            </w:r>
-            <w:proofErr w:type="spellStart"/>
-            <w:r>
-              <w:t>Buevink</w:t>
-            </w:r>
-            <w:proofErr w:type="spellEnd"/>
+              <w:t>Michiel Buevink</w:t>
+            </w:r>
           </w:p>
         </w:tc>
         <w:tc>
@@ -7716,13 +7483,8 @@
               <w:cnfStyle w:val="000000010000" w:firstRow="0" w:lastRow="0" w:firstColumn="0" w:lastColumn="0" w:oddVBand="0" w:evenVBand="0" w:oddHBand="0" w:evenHBand="1" w:firstRowFirstColumn="0" w:firstRowLastColumn="0" w:lastRowFirstColumn="0" w:lastRowLastColumn="0"/>
             </w:pPr>
             <w:r>
-              <w:t xml:space="preserve">Leon </w:t>
-            </w:r>
-            <w:proofErr w:type="spellStart"/>
-            <w:r>
-              <w:t>Bronckers</w:t>
-            </w:r>
-            <w:proofErr w:type="spellEnd"/>
+              <w:t>Leon Bronckers</w:t>
+            </w:r>
           </w:p>
         </w:tc>
         <w:tc>
@@ -7773,27 +7535,14 @@
       <w:r>
         <w:t xml:space="preserve">Tabel </w:t>
       </w:r>
-      <w:r>
-        <w:fldChar w:fldCharType="begin"/>
-      </w:r>
-      <w:r>
-        <w:instrText xml:space="preserve"> SEQ Tabel \* ARABIC </w:instrText>
-      </w:r>
-      <w:r>
-        <w:fldChar w:fldCharType="separate"/>
-      </w:r>
-      <w:r>
-        <w:rPr>
-          <w:noProof/>
-        </w:rPr>
-        <w:t>5</w:t>
-      </w:r>
-      <w:r>
-        <w:rPr>
-          <w:noProof/>
-        </w:rPr>
-        <w:fldChar w:fldCharType="end"/>
-      </w:r>
+      <w:fldSimple w:instr=" SEQ Tabel \* ARABIC ">
+        <w:r>
+          <w:rPr>
+            <w:noProof/>
+          </w:rPr>
+          <w:t>5</w:t>
+        </w:r>
+      </w:fldSimple>
       <w:r>
         <w:t>, Succescriteria ontwikkelteam</w:t>
       </w:r>
@@ -7910,35 +7659,20 @@
       <w:r>
         <w:t xml:space="preserve">Tabel </w:t>
       </w:r>
-      <w:r>
-        <w:fldChar w:fldCharType="begin"/>
-      </w:r>
-      <w:r>
-        <w:instrText xml:space="preserve"> SEQ Tabel \* ARABIC </w:instrText>
-      </w:r>
-      <w:r>
-        <w:fldChar w:fldCharType="separate"/>
-      </w:r>
-      <w:r>
-        <w:rPr>
-          <w:noProof/>
-        </w:rPr>
-        <w:t>6</w:t>
-      </w:r>
-      <w:r>
-        <w:rPr>
-          <w:noProof/>
-        </w:rPr>
-        <w:fldChar w:fldCharType="end"/>
-      </w:r>
+      <w:fldSimple w:instr=" SEQ Tabel \* ARABIC ">
+        <w:r>
+          <w:rPr>
+            <w:noProof/>
+          </w:rPr>
+          <w:t>6</w:t>
+        </w:r>
+      </w:fldSimple>
       <w:r>
         <w:t xml:space="preserve">, Succescriteria </w:t>
       </w:r>
-      <w:proofErr w:type="spellStart"/>
-      <w:r>
-        <w:t>opdrachgever</w:t>
-      </w:r>
-      <w:proofErr w:type="spellEnd"/>
+      <w:r>
+        <w:t>opdrachtgever</w:t>
+      </w:r>
     </w:p>
     <w:tbl>
       <w:tblPr>
@@ -8074,15 +7808,7 @@
     </w:p>
     <w:p>
       <w:r>
-        <w:t xml:space="preserve">Voor de communicatie tussen teamleden is een </w:t>
-      </w:r>
-      <w:proofErr w:type="spellStart"/>
-      <w:r>
-        <w:t>Whatsapp</w:t>
-      </w:r>
-      <w:proofErr w:type="spellEnd"/>
-      <w:r>
-        <w:t xml:space="preserve"> groep aangemaakt te kunnen communiceren buiten de contact uren. Verder zullen documenten worden uitgewisseld via Dropbox en code via Git.</w:t>
+        <w:t>Voor de communicatie tussen teamleden is een Whatsapp groep aangemaakt te kunnen communiceren buiten de contact uren. Verder zullen documenten worden uitgewisseld via Dropbox en code via Git.</w:t>
       </w:r>
       <w:r>
         <w:t xml:space="preserve"> </w:t>
@@ -8094,15 +7820,7 @@
     <w:p/>
     <w:p>
       <w:r>
-        <w:t xml:space="preserve">Deze documentatie zal ook naar Leon </w:t>
-      </w:r>
-      <w:proofErr w:type="spellStart"/>
-      <w:r>
-        <w:t>Bronckers</w:t>
-      </w:r>
-      <w:proofErr w:type="spellEnd"/>
-      <w:r>
-        <w:t xml:space="preserve"> gestuurd worden. Daarbij is er iedere donderdag om 12 uur een bijeenkomst met Leon.</w:t>
+        <w:t>Deze documentatie zal ook naar Leon Bronckers gestuurd worden. Daarbij is er iedere donderdag om 12 uur een bijeenkomst met Leon.</w:t>
       </w:r>
       <w:r>
         <w:t xml:space="preserve"> </w:t>
@@ -8168,14 +7886,9 @@
       </w:pPr>
       <w:bookmarkStart w:id="44" w:name="_Toc430256952"/>
       <w:r>
-        <w:t xml:space="preserve">Definition of </w:t>
-      </w:r>
-      <w:proofErr w:type="spellStart"/>
-      <w:r>
-        <w:t>Done</w:t>
+        <w:t>Definition of Done</w:t>
       </w:r>
       <w:bookmarkEnd w:id="44"/>
-      <w:proofErr w:type="spellEnd"/>
     </w:p>
     <w:p>
       <w:r>
@@ -8218,27 +7931,14 @@
       <w:r>
         <w:t xml:space="preserve">Tabel </w:t>
       </w:r>
-      <w:r>
-        <w:fldChar w:fldCharType="begin"/>
-      </w:r>
-      <w:r>
-        <w:instrText xml:space="preserve"> SEQ Tabel \* ARABIC </w:instrText>
-      </w:r>
-      <w:r>
-        <w:fldChar w:fldCharType="separate"/>
-      </w:r>
-      <w:r>
-        <w:rPr>
-          <w:noProof/>
-        </w:rPr>
-        <w:t>7</w:t>
-      </w:r>
-      <w:r>
-        <w:rPr>
-          <w:noProof/>
-        </w:rPr>
-        <w:fldChar w:fldCharType="end"/>
-      </w:r>
+      <w:fldSimple w:instr=" SEQ Tabel \* ARABIC ">
+        <w:r>
+          <w:rPr>
+            <w:noProof/>
+          </w:rPr>
+          <w:t>7</w:t>
+        </w:r>
+      </w:fldSimple>
       <w:r>
         <w:t>, Risico's</w:t>
       </w:r>
@@ -8647,7 +8347,7 @@
           <w:rPr>
             <w:noProof/>
           </w:rPr>
-          <w:t>1</w:t>
+          <w:t>8</w:t>
         </w:r>
         <w:r>
           <w:fldChar w:fldCharType="end"/>
@@ -12321,37 +12021,6 @@
         </w:p>
       </w:docPartBody>
     </w:docPart>
-    <w:docPart>
-      <w:docPartPr>
-        <w:name w:val="6793E617A0E6420AA2E6F3B27D7D8C52"/>
-        <w:category>
-          <w:name w:val="Algemeen"/>
-          <w:gallery w:val="placeholder"/>
-        </w:category>
-        <w:types>
-          <w:type w:val="bbPlcHdr"/>
-        </w:types>
-        <w:behaviors>
-          <w:behavior w:val="content"/>
-        </w:behaviors>
-        <w:guid w:val="{CAB5A6AA-B7B8-4023-AA57-A27CED510EB2}"/>
-      </w:docPartPr>
-      <w:docPartBody>
-        <w:p>
-          <w:pPr>
-            <w:pStyle w:val="6793E617A0E6420AA2E6F3B27D7D8C52"/>
-          </w:pPr>
-          <w:r>
-            <w:rPr>
-              <w:rFonts w:asciiTheme="majorHAnsi" w:eastAsiaTheme="majorEastAsia" w:hAnsiTheme="majorHAnsi" w:cstheme="majorBidi"/>
-              <w:sz w:val="36"/>
-              <w:szCs w:val="36"/>
-            </w:rPr>
-            <w:t>[Geef de ondertitel van het document op]</w:t>
-          </w:r>
-        </w:p>
-      </w:docPartBody>
-    </w:docPart>
   </w:docParts>
 </w:glossaryDocument>
 </file>
@@ -12425,6 +12094,7 @@
   </w:compat>
   <w:rsids>
     <w:rsidRoot w:val="00AA0C59"/>
+    <w:rsid w:val="000D623B"/>
     <w:rsid w:val="007C1065"/>
     <w:rsid w:val="0087142E"/>
     <w:rsid w:val="00AA0C59"/>
@@ -13187,7 +12857,7 @@
 </file>
 
 <file path=customXml/itemProps2.xml><?xml version="1.0" encoding="utf-8"?>
-<ds:datastoreItem xmlns:ds="http://schemas.openxmlformats.org/officeDocument/2006/customXml" ds:itemID="{C47B1C34-9882-4410-BE64-1B24FFBB651B}">
+<ds:datastoreItem xmlns:ds="http://schemas.openxmlformats.org/officeDocument/2006/customXml" ds:itemID="{523D1772-A60F-49ED-9D26-C7036A092AA8}">
   <ds:schemaRefs>
     <ds:schemaRef ds:uri="http://schemas.openxmlformats.org/officeDocument/2006/bibliography"/>
   </ds:schemaRefs>

</xml_diff>

<commit_message>
Onderzoeksrapport versie 0.1 toegevoegd.
</commit_message>
<xml_diff>
--- a/documents/Onderzoeksplan/Onderzoeksplan.docx
+++ b/documents/Onderzoeksplan/Onderzoeksplan.docx
@@ -334,9 +334,6 @@
             </w:rPr>
             <w:alias w:val="Titel"/>
             <w:id w:val="14700071"/>
-            <w:placeholder>
-              <w:docPart w:val="F5EC2090E1754A8F937BA356505F5818"/>
-            </w:placeholder>
             <w:dataBinding w:prefixMappings="xmlns:ns0='http://schemas.openxmlformats.org/package/2006/metadata/core-properties' xmlns:ns1='http://purl.org/dc/elements/1.1/'" w:xpath="/ns0:coreProperties[1]/ns1:title[1]" w:storeItemID="{6C3C8BC8-F283-45AE-878A-BAB7291924A1}"/>
             <w:text/>
           </w:sdtPr>
@@ -489,13 +486,21 @@
             <w:sdtEndPr/>
             <w:sdtContent>
               <w:r>
-                <w:t>Remco van Alen, Bas van Summeren, Michiel Huevink, Paul Verhoeven</w:t>
+                <w:t xml:space="preserve">Remco van Alen, Bas van Summeren, Michiel </w:t>
+              </w:r>
+              <w:proofErr w:type="spellStart"/>
+              <w:r>
+                <w:t>Huevink</w:t>
+              </w:r>
+              <w:proofErr w:type="spellEnd"/>
+              <w:r>
+                <w:t>, Paul Verhoeven</w:t>
+              </w:r>
+              <w:r>
+                <w:t>, Thomas Fransen</w:t>
               </w:r>
             </w:sdtContent>
           </w:sdt>
-          <w:r>
-            <w:t>, Thomas Fransen</w:t>
-          </w:r>
         </w:p>
         <w:p/>
         <w:p>
@@ -4392,14 +4397,27 @@
       <w:r>
         <w:t xml:space="preserve">Figuur </w:t>
       </w:r>
-      <w:fldSimple w:instr=" SEQ Figuur \* ARABIC ">
-        <w:r>
-          <w:rPr>
-            <w:noProof/>
-          </w:rPr>
-          <w:t>1</w:t>
-        </w:r>
-      </w:fldSimple>
+      <w:r>
+        <w:fldChar w:fldCharType="begin"/>
+      </w:r>
+      <w:r>
+        <w:instrText xml:space="preserve"> SEQ Figuur \* ARABIC </w:instrText>
+      </w:r>
+      <w:r>
+        <w:fldChar w:fldCharType="separate"/>
+      </w:r>
+      <w:r>
+        <w:rPr>
+          <w:noProof/>
+        </w:rPr>
+        <w:t>1</w:t>
+      </w:r>
+      <w:r>
+        <w:rPr>
+          <w:noProof/>
+        </w:rPr>
+        <w:fldChar w:fldCharType="end"/>
+      </w:r>
       <w:r>
         <w:t xml:space="preserve">, De </w:t>
       </w:r>
@@ -4705,18 +4723,16 @@
       <w:r>
         <w:t>lletje gedetecteerd?</w:t>
       </w:r>
-      <w:bookmarkStart w:id="6" w:name="_GoBack"/>
+    </w:p>
+    <w:p>
+      <w:pPr>
+        <w:pStyle w:val="Kop2"/>
+      </w:pPr>
+      <w:bookmarkStart w:id="6" w:name="_Toc430256920"/>
+      <w:r>
+        <w:t>Succescriteria</w:t>
+      </w:r>
       <w:bookmarkEnd w:id="6"/>
-    </w:p>
-    <w:p>
-      <w:pPr>
-        <w:pStyle w:val="Kop2"/>
-      </w:pPr>
-      <w:bookmarkStart w:id="7" w:name="_Toc430256920"/>
-      <w:r>
-        <w:t>Succescriteria</w:t>
-      </w:r>
-      <w:bookmarkEnd w:id="7"/>
     </w:p>
     <w:p>
       <w:pPr>
@@ -4732,26 +4748,26 @@
       <w:pPr>
         <w:pStyle w:val="Kop2"/>
       </w:pPr>
-      <w:bookmarkStart w:id="8" w:name="_Toc430256921"/>
+      <w:bookmarkStart w:id="7" w:name="_Toc430256921"/>
       <w:r>
         <w:t>Projectgrenzen</w:t>
       </w:r>
+      <w:bookmarkEnd w:id="7"/>
+    </w:p>
+    <w:p>
+      <w:r>
+        <w:t>Om de werkzaamheden binnen dit project af te bakenen zijn er project grenzen opgesteld. Deze zullen aan de hand van het onderzoek worden bijgesteld.</w:t>
+      </w:r>
+    </w:p>
+    <w:p>
+      <w:pPr>
+        <w:pStyle w:val="Kop3"/>
+      </w:pPr>
+      <w:bookmarkStart w:id="8" w:name="_Toc430256922"/>
+      <w:r>
+        <w:t>Binnen en buiten de scope</w:t>
+      </w:r>
       <w:bookmarkEnd w:id="8"/>
-    </w:p>
-    <w:p>
-      <w:r>
-        <w:t>Om de werkzaamheden binnen dit project af te bakenen zijn er project grenzen opgesteld. Deze zullen aan de hand van het onderzoek worden bijgesteld.</w:t>
-      </w:r>
-    </w:p>
-    <w:p>
-      <w:pPr>
-        <w:pStyle w:val="Kop3"/>
-      </w:pPr>
-      <w:bookmarkStart w:id="9" w:name="_Toc430256922"/>
-      <w:r>
-        <w:t>Binnen en buiten de scope</w:t>
-      </w:r>
-      <w:bookmarkEnd w:id="9"/>
     </w:p>
     <w:p>
       <w:r>
@@ -4790,12 +4806,12 @@
       <w:pPr>
         <w:pStyle w:val="Kop1"/>
       </w:pPr>
-      <w:bookmarkStart w:id="10" w:name="_Toc430256923"/>
+      <w:bookmarkStart w:id="9" w:name="_Toc430256923"/>
       <w:r>
         <w:lastRenderedPageBreak/>
         <w:t>Onderzoeksopzet</w:t>
       </w:r>
-      <w:bookmarkEnd w:id="10"/>
+      <w:bookmarkEnd w:id="9"/>
     </w:p>
     <w:p>
       <w:r>
@@ -4883,26 +4899,26 @@
       <w:pPr>
         <w:pStyle w:val="Kop1"/>
       </w:pPr>
-      <w:bookmarkStart w:id="11" w:name="_Toc430256924"/>
+      <w:bookmarkStart w:id="10" w:name="_Toc430256924"/>
       <w:r>
         <w:t>Globale projectaanpak</w:t>
       </w:r>
+      <w:bookmarkEnd w:id="10"/>
+    </w:p>
+    <w:p>
+      <w:r>
+        <w:t>Dit hoofdstuk beschrijft hoe het project wordt aangepakt. Hier zal worden gekeken naar welke programma’s, technieken of methoden gebruikt worden en waarom.</w:t>
+      </w:r>
+    </w:p>
+    <w:p>
+      <w:pPr>
+        <w:pStyle w:val="Kop2"/>
+      </w:pPr>
+      <w:bookmarkStart w:id="11" w:name="_Toc430256925"/>
+      <w:r>
+        <w:t>Softwareontwikkelingsproces</w:t>
+      </w:r>
       <w:bookmarkEnd w:id="11"/>
-    </w:p>
-    <w:p>
-      <w:r>
-        <w:t>Dit hoofdstuk beschrijft hoe het project wordt aangepakt. Hier zal worden gekeken naar welke programma’s, technieken of methoden gebruikt worden en waarom.</w:t>
-      </w:r>
-    </w:p>
-    <w:p>
-      <w:pPr>
-        <w:pStyle w:val="Kop2"/>
-      </w:pPr>
-      <w:bookmarkStart w:id="12" w:name="_Toc430256925"/>
-      <w:r>
-        <w:t>Softwareontwikkelingsproces</w:t>
-      </w:r>
-      <w:bookmarkEnd w:id="12"/>
     </w:p>
     <w:p>
       <w:pPr>
@@ -5027,50 +5043,50 @@
       <w:pPr>
         <w:pStyle w:val="Kop2"/>
       </w:pPr>
-      <w:bookmarkStart w:id="13" w:name="_Toc430256926"/>
+      <w:bookmarkStart w:id="12" w:name="_Toc430256926"/>
       <w:r>
         <w:t>Projectmanagement</w:t>
       </w:r>
+      <w:bookmarkEnd w:id="12"/>
+    </w:p>
+    <w:p>
+      <w:r>
+        <w:t>Bij een project is het belangrijk dat alles in goede banen blijft lopen. Hiervoor zijn verschillende manieren van projectmanagement.</w:t>
+      </w:r>
+    </w:p>
+    <w:p>
+      <w:pPr>
+        <w:pStyle w:val="Kop3"/>
+      </w:pPr>
+      <w:bookmarkStart w:id="13" w:name="_Toc430256927"/>
+      <w:r>
+        <w:t>Planning</w:t>
+      </w:r>
       <w:bookmarkEnd w:id="13"/>
     </w:p>
     <w:p>
       <w:r>
-        <w:t>Bij een project is het belangrijk dat alles in goede banen blijft lopen. Hiervoor zijn verschillende manieren van projectmanagement.</w:t>
+        <w:t>Om ervoor te zorgen dat alle taken afgerond worden wordt er gebruik gemaakt van een ticket systeem. Door voor alle taken tickets aan te maken wordt het overzichtelijk wat er nog gedaan moet worden. Deze kunnen vervolgens onder verschillende mijlpunten, categorieën of hoofdtaken geplaatst worden. Aan de taken worden einddatums toegevoegd, zo worden deze ook op</w:t>
+      </w:r>
+      <w:r>
+        <w:t xml:space="preserve"> </w:t>
+      </w:r>
+      <w:r>
+        <w:t>tijd uitgevoerd.</w:t>
       </w:r>
     </w:p>
     <w:p>
       <w:pPr>
         <w:pStyle w:val="Kop3"/>
       </w:pPr>
-      <w:bookmarkStart w:id="14" w:name="_Toc430256927"/>
-      <w:r>
-        <w:t>Planning</w:t>
+      <w:bookmarkStart w:id="14" w:name="_Toc430256928"/>
+      <w:r>
+        <w:t>Controle op uitvoering</w:t>
       </w:r>
       <w:bookmarkEnd w:id="14"/>
     </w:p>
     <w:p>
       <w:r>
-        <w:t>Om ervoor te zorgen dat alle taken afgerond worden wordt er gebruik gemaakt van een ticket systeem. Door voor alle taken tickets aan te maken wordt het overzichtelijk wat er nog gedaan moet worden. Deze kunnen vervolgens onder verschillende mijlpunten, categorieën of hoofdtaken geplaatst worden. Aan de taken worden einddatums toegevoegd, zo worden deze ook op</w:t>
-      </w:r>
-      <w:r>
-        <w:t xml:space="preserve"> </w:t>
-      </w:r>
-      <w:r>
-        <w:t>tijd uitgevoerd.</w:t>
-      </w:r>
-    </w:p>
-    <w:p>
-      <w:pPr>
-        <w:pStyle w:val="Kop3"/>
-      </w:pPr>
-      <w:bookmarkStart w:id="15" w:name="_Toc430256928"/>
-      <w:r>
-        <w:t>Controle op uitvoering</w:t>
-      </w:r>
-      <w:bookmarkEnd w:id="15"/>
-    </w:p>
-    <w:p>
-      <w:r>
         <w:t xml:space="preserve">Aan de hand van het ticketsysteem kan eenvoudig worden gezien of de planning (juist) wordt uitgevoerd. De tickets zijn persoonsgebonden waardoor het </w:t>
       </w:r>
       <w:r>
@@ -5090,71 +5106,71 @@
       <w:pPr>
         <w:pStyle w:val="Kop2"/>
       </w:pPr>
-      <w:bookmarkStart w:id="16" w:name="_Toc430256929"/>
+      <w:bookmarkStart w:id="15" w:name="_Toc430256929"/>
       <w:r>
         <w:lastRenderedPageBreak/>
         <w:t>Codemanagement</w:t>
       </w:r>
+      <w:bookmarkEnd w:id="15"/>
+    </w:p>
+    <w:p>
+      <w:r>
+        <w:t xml:space="preserve">Tijdens het project zal gebruik worden gemaakt van een (privé) GitHub repository. Op deze repository staat de werkelijke code. Wanneer men deze wil aanpassen, moet eerst een </w:t>
+      </w:r>
+      <w:r>
+        <w:t xml:space="preserve">kopie </w:t>
+      </w:r>
+      <w:r>
+        <w:t xml:space="preserve">gedownload worden. Wanneer men klaar is met bewerken kan deze terug naar de repository gestuurd worden. </w:t>
+      </w:r>
+      <w:r>
+        <w:t>Eventuele samenvoegingsconflicten (door een tussentijdse bewerking) kunnen dan handmatig opgelost worden.</w:t>
+      </w:r>
+    </w:p>
+    <w:p>
+      <w:pPr>
+        <w:pStyle w:val="Kop2"/>
+      </w:pPr>
+      <w:bookmarkStart w:id="16" w:name="_Toc430256930"/>
+      <w:r>
+        <w:t>Ontwerptechnieken</w:t>
+      </w:r>
       <w:bookmarkEnd w:id="16"/>
     </w:p>
     <w:p>
       <w:r>
-        <w:t xml:space="preserve">Tijdens het project zal gebruik worden gemaakt van een (privé) GitHub repository. Op deze repository staat de werkelijke code. Wanneer men deze wil aanpassen, moet eerst een </w:t>
-      </w:r>
-      <w:r>
-        <w:t xml:space="preserve">kopie </w:t>
-      </w:r>
-      <w:r>
-        <w:t xml:space="preserve">gedownload worden. Wanneer men klaar is met bewerken kan deze terug naar de repository gestuurd worden. </w:t>
-      </w:r>
-      <w:r>
-        <w:t>Eventuele samenvoegingsconflicten (door een tussentijdse bewerking) kunnen dan handmatig opgelost worden.</w:t>
+        <w:t>Eventuele ontwerpen tijdens het project worden gemaakt volgens UML standaard. Dit aangezien het een welbekende ontwerpmanier is binnen de informatica. Het gebruik van een standaard in ontwerpen zorgt voor een eenduidige weergave. UML heeft daarbij alleen functionele details, alle details uit diagram hebben een functionele betekenis. Bij andere vrije ontwerpen ziet men vaak dat er cosmetische details worden toegevoegd, dit in de vorm van nietszeggende afbeeldingen.</w:t>
       </w:r>
     </w:p>
     <w:p>
       <w:pPr>
         <w:pStyle w:val="Kop2"/>
       </w:pPr>
-      <w:bookmarkStart w:id="17" w:name="_Toc430256930"/>
-      <w:r>
-        <w:t>Ontwerptechnieken</w:t>
+      <w:bookmarkStart w:id="17" w:name="_Toc430256931"/>
+      <w:r>
+        <w:t>Documentatie</w:t>
       </w:r>
       <w:bookmarkEnd w:id="17"/>
     </w:p>
     <w:p>
       <w:r>
-        <w:t>Eventuele ontwerpen tijdens het project worden gemaakt volgens UML standaard. Dit aangezien het een welbekende ontwerpmanier is binnen de informatica. Het gebruik van een standaard in ontwerpen zorgt voor een eenduidige weergave. UML heeft daarbij alleen functionele details, alle details uit diagram hebben een functionele betekenis. Bij andere vrije ontwerpen ziet men vaak dat er cosmetische details worden toegevoegd, dit in de vorm van nietszeggende afbeeldingen.</w:t>
+        <w:t>Externe documentatie wordt gedaan in Word bestanden, dit is een veelgebruikte standaard voor documenten met een rijke opmaak. Deze keuze is gemaakt omdat Word bestanden eenvoudig leesbaar zijn en beschikken over automatische nummering/inhoudsopgave met koppelingen.</w:t>
+      </w:r>
+    </w:p>
+    <w:p>
+      <w:r>
+        <w:t>De bestanden worden ook opgeslagen op de repository, waardoor deze ook voorzien is van versiebeheer en controle. Daarnaast zijn hierdoor de bestanden beschikbaar voor alle projectleden en hebben zij een lokaal kopie.</w:t>
       </w:r>
     </w:p>
     <w:p>
       <w:pPr>
         <w:pStyle w:val="Kop2"/>
       </w:pPr>
-      <w:bookmarkStart w:id="18" w:name="_Toc430256931"/>
-      <w:r>
-        <w:t>Documentatie</w:t>
+      <w:bookmarkStart w:id="18" w:name="_Toc430256932"/>
+      <w:r>
+        <w:t>Testmethoden</w:t>
       </w:r>
       <w:bookmarkEnd w:id="18"/>
-    </w:p>
-    <w:p>
-      <w:r>
-        <w:t>Externe documentatie wordt gedaan in Word bestanden, dit is een veelgebruikte standaard voor documenten met een rijke opmaak. Deze keuze is gemaakt omdat Word bestanden eenvoudig leesbaar zijn en beschikken over automatische nummering/inhoudsopgave met koppelingen.</w:t>
-      </w:r>
-    </w:p>
-    <w:p>
-      <w:r>
-        <w:t>De bestanden worden ook opgeslagen op de repository, waardoor deze ook voorzien is van versiebeheer en controle. Daarnaast zijn hierdoor de bestanden beschikbaar voor alle projectleden en hebben zij een lokaal kopie.</w:t>
-      </w:r>
-    </w:p>
-    <w:p>
-      <w:pPr>
-        <w:pStyle w:val="Kop2"/>
-      </w:pPr>
-      <w:bookmarkStart w:id="19" w:name="_Toc430256932"/>
-      <w:r>
-        <w:t>Testmethoden</w:t>
-      </w:r>
-      <w:bookmarkEnd w:id="19"/>
     </w:p>
     <w:p>
       <w:r>
@@ -5186,7 +5202,7 @@
       <w:pPr>
         <w:pStyle w:val="Kop2"/>
       </w:pPr>
-      <w:bookmarkStart w:id="20" w:name="_Toc430256933"/>
+      <w:bookmarkStart w:id="19" w:name="_Toc430256933"/>
       <w:r>
         <w:lastRenderedPageBreak/>
         <w:t>Project</w:t>
@@ -5194,23 +5210,23 @@
       <w:r>
         <w:t>afspraken</w:t>
       </w:r>
+      <w:bookmarkEnd w:id="19"/>
+    </w:p>
+    <w:p>
+      <w:r>
+        <w:t>Om een goede omgang te kunnen garanderen zijn er projectafspraken gemaakt.</w:t>
+      </w:r>
+    </w:p>
+    <w:p/>
+    <w:p>
+      <w:pPr>
+        <w:pStyle w:val="Kop3"/>
+      </w:pPr>
+      <w:bookmarkStart w:id="20" w:name="_Toc430256934"/>
+      <w:r>
+        <w:t>Omgangsregels</w:t>
+      </w:r>
       <w:bookmarkEnd w:id="20"/>
-    </w:p>
-    <w:p>
-      <w:r>
-        <w:t>Om een goede omgang te kunnen garanderen zijn er projectafspraken gemaakt.</w:t>
-      </w:r>
-    </w:p>
-    <w:p/>
-    <w:p>
-      <w:pPr>
-        <w:pStyle w:val="Kop3"/>
-      </w:pPr>
-      <w:bookmarkStart w:id="21" w:name="_Toc430256934"/>
-      <w:r>
-        <w:t>Omgangsregels</w:t>
-      </w:r>
-      <w:bookmarkEnd w:id="21"/>
     </w:p>
     <w:p>
       <w:r>
@@ -5302,29 +5318,29 @@
       <w:pPr>
         <w:pStyle w:val="Kop3"/>
       </w:pPr>
-      <w:bookmarkStart w:id="22" w:name="_Toc430256935"/>
+      <w:bookmarkStart w:id="21" w:name="_Toc430256935"/>
       <w:r>
         <w:t>Waarschuwingen</w:t>
       </w:r>
+      <w:bookmarkEnd w:id="21"/>
+    </w:p>
+    <w:p>
+      <w:r>
+        <w:t>Projectleden kunnen elkaar waarschuwen op (herhaaldelijk) ongewenst gedrag. Wanneer er 2 á 3 keer gewaarschuwd is zal de volgende waarschuwing uitdrukkelijk de laatste waarschuwing zijn. Mocht dit geen verbetering brengen in het gedrag, dan zal hulp van een begeleidend docent worden ingeroepen.</w:t>
+      </w:r>
+    </w:p>
+    <w:p/>
+    <w:p>
+      <w:pPr>
+        <w:pStyle w:val="Kop3"/>
+      </w:pPr>
+      <w:bookmarkStart w:id="22" w:name="_Ref430255310"/>
+      <w:bookmarkStart w:id="23" w:name="_Toc430256936"/>
+      <w:r>
+        <w:t>Tijden/datums</w:t>
+      </w:r>
       <w:bookmarkEnd w:id="22"/>
-    </w:p>
-    <w:p>
-      <w:r>
-        <w:t>Projectleden kunnen elkaar waarschuwen op (herhaaldelijk) ongewenst gedrag. Wanneer er 2 á 3 keer gewaarschuwd is zal de volgende waarschuwing uitdrukkelijk de laatste waarschuwing zijn. Mocht dit geen verbetering brengen in het gedrag, dan zal hulp van een begeleidend docent worden ingeroepen.</w:t>
-      </w:r>
-    </w:p>
-    <w:p/>
-    <w:p>
-      <w:pPr>
-        <w:pStyle w:val="Kop3"/>
-      </w:pPr>
-      <w:bookmarkStart w:id="23" w:name="_Ref430255310"/>
-      <w:bookmarkStart w:id="24" w:name="_Toc430256936"/>
-      <w:r>
-        <w:t>Tijden/datums</w:t>
-      </w:r>
       <w:bookmarkEnd w:id="23"/>
-      <w:bookmarkEnd w:id="24"/>
     </w:p>
     <w:p>
       <w:pPr>
@@ -5395,7 +5411,7 @@
       <w:pPr>
         <w:pStyle w:val="Kop3"/>
       </w:pPr>
-      <w:bookmarkStart w:id="25" w:name="_Toc430256937"/>
+      <w:bookmarkStart w:id="24" w:name="_Toc430256937"/>
       <w:r>
         <w:t>Afwezigheid/te</w:t>
       </w:r>
@@ -5405,7 +5421,7 @@
       <w:r>
         <w:t>laat komen</w:t>
       </w:r>
-      <w:bookmarkEnd w:id="25"/>
+      <w:bookmarkEnd w:id="24"/>
     </w:p>
     <w:p>
       <w:pPr>
@@ -5469,27 +5485,27 @@
       <w:pPr>
         <w:pStyle w:val="Kop1"/>
       </w:pPr>
-      <w:bookmarkStart w:id="26" w:name="_Toc430256938"/>
+      <w:bookmarkStart w:id="25" w:name="_Toc430256938"/>
       <w:r>
         <w:lastRenderedPageBreak/>
         <w:t>Tussenresultaten</w:t>
       </w:r>
+      <w:bookmarkEnd w:id="25"/>
+    </w:p>
+    <w:p>
+      <w:r>
+        <w:t xml:space="preserve">In dit hoofdstuk valt te lezen weke tussenresultaten er tijdens het onderzoek verwacht worden. </w:t>
+      </w:r>
+    </w:p>
+    <w:p>
+      <w:pPr>
+        <w:pStyle w:val="Kop2"/>
+      </w:pPr>
+      <w:bookmarkStart w:id="26" w:name="_Toc430256939"/>
+      <w:r>
+        <w:t>Onderzoeksplan</w:t>
+      </w:r>
       <w:bookmarkEnd w:id="26"/>
-    </w:p>
-    <w:p>
-      <w:r>
-        <w:t xml:space="preserve">In dit hoofdstuk valt te lezen weke tussenresultaten er tijdens het onderzoek verwacht worden. </w:t>
-      </w:r>
-    </w:p>
-    <w:p>
-      <w:pPr>
-        <w:pStyle w:val="Kop2"/>
-      </w:pPr>
-      <w:bookmarkStart w:id="27" w:name="_Toc430256939"/>
-      <w:r>
-        <w:t>Onderzoeksplan</w:t>
-      </w:r>
-      <w:bookmarkEnd w:id="27"/>
     </w:p>
     <w:p>
       <w:r>
@@ -5631,11 +5647,11 @@
       <w:pPr>
         <w:pStyle w:val="Kop2"/>
       </w:pPr>
-      <w:bookmarkStart w:id="28" w:name="_Toc430256940"/>
+      <w:bookmarkStart w:id="27" w:name="_Toc430256940"/>
       <w:r>
         <w:t>Onderzoeksrapport</w:t>
       </w:r>
-      <w:bookmarkEnd w:id="28"/>
+      <w:bookmarkEnd w:id="27"/>
     </w:p>
     <w:p>
       <w:r>
@@ -5688,11 +5704,11 @@
       <w:pPr>
         <w:pStyle w:val="Kop2"/>
       </w:pPr>
-      <w:bookmarkStart w:id="29" w:name="_Toc430256941"/>
+      <w:bookmarkStart w:id="28" w:name="_Toc430256941"/>
       <w:r>
         <w:t>Robotarm</w:t>
       </w:r>
-      <w:bookmarkEnd w:id="29"/>
+      <w:bookmarkEnd w:id="28"/>
     </w:p>
     <w:p>
       <w:r>
@@ -5742,14 +5758,14 @@
       <w:pPr>
         <w:pStyle w:val="Kop2"/>
       </w:pPr>
-      <w:bookmarkStart w:id="30" w:name="_Toc430256942"/>
+      <w:bookmarkStart w:id="29" w:name="_Toc430256942"/>
       <w:r>
         <w:t>Verantwoordings</w:t>
       </w:r>
       <w:r>
         <w:t>– en Reflectieverslag</w:t>
       </w:r>
-      <w:bookmarkEnd w:id="30"/>
+      <w:bookmarkEnd w:id="29"/>
     </w:p>
     <w:p>
       <w:r>
@@ -5836,27 +5852,27 @@
       <w:pPr>
         <w:pStyle w:val="Kop1"/>
       </w:pPr>
-      <w:bookmarkStart w:id="31" w:name="_Toc430256943"/>
+      <w:bookmarkStart w:id="30" w:name="_Toc430256943"/>
       <w:r>
         <w:lastRenderedPageBreak/>
         <w:t>Fasering en planning.</w:t>
       </w:r>
+      <w:bookmarkEnd w:id="30"/>
+    </w:p>
+    <w:p>
+      <w:r>
+        <w:t>In dit hoofdstuk staat beschreven wat er gedurende het project gaat gebeuren en hoe het project aangepakt wordt.</w:t>
+      </w:r>
+    </w:p>
+    <w:p>
+      <w:pPr>
+        <w:pStyle w:val="Kop2"/>
+      </w:pPr>
+      <w:bookmarkStart w:id="31" w:name="_Toc430256944"/>
+      <w:r>
+        <w:t>Iteraties</w:t>
+      </w:r>
       <w:bookmarkEnd w:id="31"/>
-    </w:p>
-    <w:p>
-      <w:r>
-        <w:t>In dit hoofdstuk staat beschreven wat er gedurende het project gaat gebeuren en hoe het project aangepakt wordt.</w:t>
-      </w:r>
-    </w:p>
-    <w:p>
-      <w:pPr>
-        <w:pStyle w:val="Kop2"/>
-      </w:pPr>
-      <w:bookmarkStart w:id="32" w:name="_Toc430256944"/>
-      <w:r>
-        <w:t>Iteraties</w:t>
-      </w:r>
-      <w:bookmarkEnd w:id="32"/>
     </w:p>
     <w:p>
       <w:r>
@@ -5872,14 +5888,27 @@
       <w:r>
         <w:t xml:space="preserve">Tabel </w:t>
       </w:r>
-      <w:fldSimple w:instr=" SEQ Tabel \* ARABIC ">
-        <w:r>
-          <w:rPr>
-            <w:noProof/>
-          </w:rPr>
-          <w:t>1</w:t>
-        </w:r>
-      </w:fldSimple>
+      <w:r>
+        <w:fldChar w:fldCharType="begin"/>
+      </w:r>
+      <w:r>
+        <w:instrText xml:space="preserve"> SEQ Tabel \* ARABIC </w:instrText>
+      </w:r>
+      <w:r>
+        <w:fldChar w:fldCharType="separate"/>
+      </w:r>
+      <w:r>
+        <w:rPr>
+          <w:noProof/>
+        </w:rPr>
+        <w:t>1</w:t>
+      </w:r>
+      <w:r>
+        <w:rPr>
+          <w:noProof/>
+        </w:rPr>
+        <w:fldChar w:fldCharType="end"/>
+      </w:r>
       <w:r>
         <w:t>, Iteraties</w:t>
       </w:r>
@@ -6342,11 +6371,11 @@
       <w:pPr>
         <w:pStyle w:val="Kop2"/>
       </w:pPr>
-      <w:bookmarkStart w:id="33" w:name="_Toc430256945"/>
+      <w:bookmarkStart w:id="32" w:name="_Toc430256945"/>
       <w:r>
         <w:t>Globale activiteiten en planning</w:t>
       </w:r>
-      <w:bookmarkEnd w:id="33"/>
+      <w:bookmarkEnd w:id="32"/>
     </w:p>
     <w:p>
       <w:r>
@@ -6368,14 +6397,27 @@
       <w:r>
         <w:t xml:space="preserve">Tabel </w:t>
       </w:r>
-      <w:fldSimple w:instr=" SEQ Tabel \* ARABIC ">
-        <w:r>
-          <w:rPr>
-            <w:noProof/>
-          </w:rPr>
-          <w:t>2</w:t>
-        </w:r>
-      </w:fldSimple>
+      <w:r>
+        <w:fldChar w:fldCharType="begin"/>
+      </w:r>
+      <w:r>
+        <w:instrText xml:space="preserve"> SEQ Tabel \* ARABIC </w:instrText>
+      </w:r>
+      <w:r>
+        <w:fldChar w:fldCharType="separate"/>
+      </w:r>
+      <w:r>
+        <w:rPr>
+          <w:noProof/>
+        </w:rPr>
+        <w:t>2</w:t>
+      </w:r>
+      <w:r>
+        <w:rPr>
+          <w:noProof/>
+        </w:rPr>
+        <w:fldChar w:fldCharType="end"/>
+      </w:r>
       <w:r>
         <w:t>, Planning</w:t>
       </w:r>
@@ -6668,29 +6710,29 @@
       <w:pPr>
         <w:pStyle w:val="Kop1"/>
       </w:pPr>
-      <w:bookmarkStart w:id="34" w:name="_Toc430256946"/>
-      <w:bookmarkStart w:id="35" w:name="_Toc412456873"/>
+      <w:bookmarkStart w:id="33" w:name="_Toc430256946"/>
+      <w:bookmarkStart w:id="34" w:name="_Toc412456873"/>
       <w:r>
         <w:lastRenderedPageBreak/>
         <w:t>Projectorganisatie</w:t>
       </w:r>
+      <w:bookmarkEnd w:id="33"/>
+    </w:p>
+    <w:p>
+      <w:r>
+        <w:t>In dit hoofdstuk staat de projectorganisatie en de rollen en verantwoordelijkheden van de verschillende betrokkenen bij het project beschreven.</w:t>
+      </w:r>
+    </w:p>
+    <w:p>
+      <w:pPr>
+        <w:pStyle w:val="Kop2"/>
+      </w:pPr>
+      <w:bookmarkStart w:id="35" w:name="_Toc430256947"/>
+      <w:r>
+        <w:t>Organisatiestructuur</w:t>
+      </w:r>
       <w:bookmarkEnd w:id="34"/>
-    </w:p>
-    <w:p>
-      <w:r>
-        <w:t>In dit hoofdstuk staat de projectorganisatie en de rollen en verantwoordelijkheden van de verschillende betrokkenen bij het project beschreven.</w:t>
-      </w:r>
-    </w:p>
-    <w:p>
-      <w:pPr>
-        <w:pStyle w:val="Kop2"/>
-      </w:pPr>
-      <w:bookmarkStart w:id="36" w:name="_Toc430256947"/>
-      <w:r>
-        <w:t>Organisatiestructuur</w:t>
-      </w:r>
       <w:bookmarkEnd w:id="35"/>
-      <w:bookmarkEnd w:id="36"/>
     </w:p>
     <w:p>
       <w:r>
@@ -6752,14 +6794,27 @@
                             <w:r>
                               <w:t xml:space="preserve">Figuur </w:t>
                             </w:r>
-                            <w:fldSimple w:instr=" SEQ Figuur \* ARABIC ">
-                              <w:r>
-                                <w:rPr>
-                                  <w:noProof/>
-                                </w:rPr>
-                                <w:t>2</w:t>
-                              </w:r>
-                            </w:fldSimple>
+                            <w:r>
+                              <w:fldChar w:fldCharType="begin"/>
+                            </w:r>
+                            <w:r>
+                              <w:instrText xml:space="preserve"> SEQ Figuur \* ARABIC </w:instrText>
+                            </w:r>
+                            <w:r>
+                              <w:fldChar w:fldCharType="separate"/>
+                            </w:r>
+                            <w:r>
+                              <w:rPr>
+                                <w:noProof/>
+                              </w:rPr>
+                              <w:t>2</w:t>
+                            </w:r>
+                            <w:r>
+                              <w:rPr>
+                                <w:noProof/>
+                              </w:rPr>
+                              <w:fldChar w:fldCharType="end"/>
+                            </w:r>
                             <w:r>
                               <w:t>, Organisatiestructuur</w:t>
                             </w:r>
@@ -6905,22 +6960,35 @@
         <w:pStyle w:val="Bijschrift"/>
         <w:keepNext/>
       </w:pPr>
-      <w:bookmarkStart w:id="37" w:name="_Ref430254634"/>
+      <w:bookmarkStart w:id="36" w:name="_Ref430254634"/>
       <w:r>
         <w:t xml:space="preserve">Tabel </w:t>
       </w:r>
-      <w:fldSimple w:instr=" SEQ Tabel \* ARABIC ">
-        <w:r>
-          <w:rPr>
-            <w:noProof/>
-          </w:rPr>
-          <w:t>3</w:t>
-        </w:r>
-      </w:fldSimple>
+      <w:r>
+        <w:fldChar w:fldCharType="begin"/>
+      </w:r>
+      <w:r>
+        <w:instrText xml:space="preserve"> SEQ Tabel \* ARABIC </w:instrText>
+      </w:r>
+      <w:r>
+        <w:fldChar w:fldCharType="separate"/>
+      </w:r>
+      <w:r>
+        <w:rPr>
+          <w:noProof/>
+        </w:rPr>
+        <w:t>3</w:t>
+      </w:r>
+      <w:r>
+        <w:rPr>
+          <w:noProof/>
+        </w:rPr>
+        <w:fldChar w:fldCharType="end"/>
+      </w:r>
       <w:r>
         <w:t>, Contactgegevens</w:t>
       </w:r>
-      <w:bookmarkEnd w:id="37"/>
+      <w:bookmarkEnd w:id="36"/>
     </w:p>
     <w:tbl>
       <w:tblPr>
@@ -7417,7 +7485,7 @@
           <w:szCs w:val="26"/>
         </w:rPr>
       </w:pPr>
-      <w:bookmarkStart w:id="38" w:name="_Toc412456874"/>
+      <w:bookmarkStart w:id="37" w:name="_Toc412456874"/>
       <w:r>
         <w:br w:type="page"/>
       </w:r>
@@ -7426,13 +7494,13 @@
       <w:pPr>
         <w:pStyle w:val="Kop2"/>
       </w:pPr>
-      <w:bookmarkStart w:id="39" w:name="_Toc430256948"/>
+      <w:bookmarkStart w:id="38" w:name="_Toc430256948"/>
       <w:r>
         <w:lastRenderedPageBreak/>
         <w:t>Rollen en verantwoordelijkheden</w:t>
       </w:r>
+      <w:bookmarkEnd w:id="37"/>
       <w:bookmarkEnd w:id="38"/>
-      <w:bookmarkEnd w:id="39"/>
     </w:p>
     <w:p>
       <w:r>
@@ -7448,14 +7516,30 @@
       <w:r>
         <w:t xml:space="preserve">Tabel </w:t>
       </w:r>
-      <w:fldSimple w:instr=" SEQ Tabel \* ARABIC ">
-        <w:r>
-          <w:rPr>
-            <w:noProof/>
-          </w:rPr>
-          <w:t>4</w:t>
-        </w:r>
-      </w:fldSimple>
+      <w:r>
+        <w:fldChar w:fldCharType="begin"/>
+      </w:r>
+      <w:r>
+        <w:instrText xml:space="preserve"> S</w:instrText>
+      </w:r>
+      <w:r>
+        <w:instrText xml:space="preserve">EQ Tabel \* ARABIC </w:instrText>
+      </w:r>
+      <w:r>
+        <w:fldChar w:fldCharType="separate"/>
+      </w:r>
+      <w:r>
+        <w:rPr>
+          <w:noProof/>
+        </w:rPr>
+        <w:t>4</w:t>
+      </w:r>
+      <w:r>
+        <w:rPr>
+          <w:noProof/>
+        </w:rPr>
+        <w:fldChar w:fldCharType="end"/>
+      </w:r>
       <w:r>
         <w:t xml:space="preserve">, </w:t>
       </w:r>
@@ -7609,16 +7693,16 @@
           <w:b/>
         </w:rPr>
       </w:pPr>
-      <w:bookmarkStart w:id="40" w:name="_Toc412456875"/>
-      <w:bookmarkStart w:id="41" w:name="_Toc430256949"/>
+      <w:bookmarkStart w:id="39" w:name="_Toc412456875"/>
+      <w:bookmarkStart w:id="40" w:name="_Toc430256949"/>
       <w:r>
         <w:t xml:space="preserve">Profiel van </w:t>
       </w:r>
       <w:r>
         <w:t>belanghebbenden</w:t>
       </w:r>
+      <w:bookmarkEnd w:id="39"/>
       <w:bookmarkEnd w:id="40"/>
-      <w:bookmarkEnd w:id="41"/>
     </w:p>
     <w:p>
       <w:r>
@@ -7634,14 +7718,27 @@
       <w:r>
         <w:t xml:space="preserve">Tabel </w:t>
       </w:r>
-      <w:fldSimple w:instr=" SEQ Tabel \* ARABIC ">
-        <w:r>
-          <w:rPr>
-            <w:noProof/>
-          </w:rPr>
-          <w:t>5</w:t>
-        </w:r>
-      </w:fldSimple>
+      <w:r>
+        <w:fldChar w:fldCharType="begin"/>
+      </w:r>
+      <w:r>
+        <w:instrText xml:space="preserve"> SEQ Tabel \* ARABIC </w:instrText>
+      </w:r>
+      <w:r>
+        <w:fldChar w:fldCharType="separate"/>
+      </w:r>
+      <w:r>
+        <w:rPr>
+          <w:noProof/>
+        </w:rPr>
+        <w:t>5</w:t>
+      </w:r>
+      <w:r>
+        <w:rPr>
+          <w:noProof/>
+        </w:rPr>
+        <w:fldChar w:fldCharType="end"/>
+      </w:r>
       <w:r>
         <w:t>, Succescriteria ontwikkelteam</w:t>
       </w:r>
@@ -7758,14 +7855,27 @@
       <w:r>
         <w:t xml:space="preserve">Tabel </w:t>
       </w:r>
-      <w:fldSimple w:instr=" SEQ Tabel \* ARABIC ">
-        <w:r>
-          <w:rPr>
-            <w:noProof/>
-          </w:rPr>
-          <w:t>6</w:t>
-        </w:r>
-      </w:fldSimple>
+      <w:r>
+        <w:fldChar w:fldCharType="begin"/>
+      </w:r>
+      <w:r>
+        <w:instrText xml:space="preserve"> SEQ Tabel \* ARABIC </w:instrText>
+      </w:r>
+      <w:r>
+        <w:fldChar w:fldCharType="separate"/>
+      </w:r>
+      <w:r>
+        <w:rPr>
+          <w:noProof/>
+        </w:rPr>
+        <w:t>6</w:t>
+      </w:r>
+      <w:r>
+        <w:rPr>
+          <w:noProof/>
+        </w:rPr>
+        <w:fldChar w:fldCharType="end"/>
+      </w:r>
       <w:r>
         <w:t xml:space="preserve">, Succescriteria </w:t>
       </w:r>
@@ -7898,12 +8008,12 @@
       <w:pPr>
         <w:pStyle w:val="Kop1"/>
       </w:pPr>
-      <w:bookmarkStart w:id="42" w:name="_Toc430256950"/>
+      <w:bookmarkStart w:id="41" w:name="_Toc430256950"/>
       <w:r>
         <w:lastRenderedPageBreak/>
         <w:t>Communicatie</w:t>
       </w:r>
-      <w:bookmarkEnd w:id="42"/>
+      <w:bookmarkEnd w:id="41"/>
     </w:p>
     <w:p>
       <w:r>
@@ -7962,53 +8072,53 @@
       <w:pPr>
         <w:pStyle w:val="Kop1"/>
       </w:pPr>
-      <w:bookmarkStart w:id="43" w:name="_Toc430256951"/>
+      <w:bookmarkStart w:id="42" w:name="_Toc430256951"/>
       <w:r>
         <w:t>Kwaliteit</w:t>
       </w:r>
+      <w:bookmarkEnd w:id="42"/>
+    </w:p>
+    <w:p>
+      <w:r>
+        <w:t>De kwaliteit van het onderzoek wordt gewaarborgd door middel van triangulatie. Dit zal inhouden dat de bevindingen theoretisch en praktisch ondersteund kunnen worden.</w:t>
+      </w:r>
+      <w:r>
+        <w:t xml:space="preserve"> </w:t>
+      </w:r>
+      <w:r>
+        <w:t>Op het gebied van code zal een standaard worden vastgesteld wanneer is besloten welke programmeertaal gebruikt zal worden voor de robotarm. Ook zal deze code op een wekelijkse basis gecontroleerd worden door de teamleden.</w:t>
+      </w:r>
+    </w:p>
+    <w:p>
+      <w:pPr>
+        <w:pStyle w:val="Kop2"/>
+      </w:pPr>
+      <w:bookmarkStart w:id="43" w:name="_Toc430256952"/>
+      <w:r>
+        <w:t>Definition of Done</w:t>
+      </w:r>
       <w:bookmarkEnd w:id="43"/>
     </w:p>
     <w:p>
       <w:r>
-        <w:t>De kwaliteit van het onderzoek wordt gewaarborgd door middel van triangulatie. Dit zal inhouden dat de bevindingen theoretisch en praktisch ondersteund kunnen worden.</w:t>
+        <w:t>Het onderzoek is voltooid wanneer de deelvragen beantwoord zijn en een gekozen functie is geïmplementeerd met behulp van de aangeleverde robotarm.</w:t>
       </w:r>
       <w:r>
         <w:t xml:space="preserve"> </w:t>
       </w:r>
       <w:r>
-        <w:t>Op het gebied van code zal een standaard worden vastgesteld wanneer is besloten welke programmeertaal gebruikt zal worden voor de robotarm. Ook zal deze code op een wekelijkse basis gecontroleerd worden door de teamleden.</w:t>
-      </w:r>
-    </w:p>
-    <w:p>
-      <w:pPr>
-        <w:pStyle w:val="Kop2"/>
-      </w:pPr>
-      <w:bookmarkStart w:id="44" w:name="_Toc430256952"/>
-      <w:r>
-        <w:t>Definition of Done</w:t>
+        <w:t>De deelvragen worden als beantwoord beschouwd wanneer de vraag is beantwoord op het theoretische vlak en deze uitgevoerd kan worden met code.</w:t>
+      </w:r>
+    </w:p>
+    <w:p>
+      <w:pPr>
+        <w:pStyle w:val="Kop1"/>
+      </w:pPr>
+      <w:bookmarkStart w:id="44" w:name="_Toc430256953"/>
+      <w:r>
+        <w:t>Risico’s</w:t>
       </w:r>
       <w:bookmarkEnd w:id="44"/>
-    </w:p>
-    <w:p>
-      <w:r>
-        <w:t>Het onderzoek is voltooid wanneer de deelvragen beantwoord zijn en een gekozen functie is geïmplementeerd met behulp van de aangeleverde robotarm.</w:t>
-      </w:r>
-      <w:r>
-        <w:t xml:space="preserve"> </w:t>
-      </w:r>
-      <w:r>
-        <w:t>De deelvragen worden als beantwoord beschouwd wanneer de vraag is beantwoord op het theoretische vlak en deze uitgevoerd kan worden met code.</w:t>
-      </w:r>
-    </w:p>
-    <w:p>
-      <w:pPr>
-        <w:pStyle w:val="Kop1"/>
-      </w:pPr>
-      <w:bookmarkStart w:id="45" w:name="_Toc430256953"/>
-      <w:r>
-        <w:t>Risico’s</w:t>
-      </w:r>
-      <w:bookmarkEnd w:id="45"/>
       <w:r>
         <w:t xml:space="preserve"> </w:t>
       </w:r>
@@ -8030,14 +8140,27 @@
       <w:r>
         <w:t xml:space="preserve">Tabel </w:t>
       </w:r>
-      <w:fldSimple w:instr=" SEQ Tabel \* ARABIC ">
-        <w:r>
-          <w:rPr>
-            <w:noProof/>
-          </w:rPr>
-          <w:t>7</w:t>
-        </w:r>
-      </w:fldSimple>
+      <w:r>
+        <w:fldChar w:fldCharType="begin"/>
+      </w:r>
+      <w:r>
+        <w:instrText xml:space="preserve"> SEQ Tabel \* ARABIC </w:instrText>
+      </w:r>
+      <w:r>
+        <w:fldChar w:fldCharType="separate"/>
+      </w:r>
+      <w:r>
+        <w:rPr>
+          <w:noProof/>
+        </w:rPr>
+        <w:t>7</w:t>
+      </w:r>
+      <w:r>
+        <w:rPr>
+          <w:noProof/>
+        </w:rPr>
+        <w:fldChar w:fldCharType="end"/>
+      </w:r>
       <w:r>
         <w:t>, Risico's</w:t>
       </w:r>
@@ -8446,7 +8569,7 @@
           <w:rPr>
             <w:noProof/>
           </w:rPr>
-          <w:t>5</w:t>
+          <w:t>13</w:t>
         </w:r>
         <w:r>
           <w:fldChar w:fldCharType="end"/>
@@ -12086,536 +12209,6 @@
 </w:styles>
 </file>
 
-<file path=word/glossary/document.xml><?xml version="1.0" encoding="utf-8"?>
-<w:glossaryDocument xmlns:wpc="http://schemas.microsoft.com/office/word/2010/wordprocessingCanvas" xmlns:mc="http://schemas.openxmlformats.org/markup-compatibility/2006" xmlns:o="urn:schemas-microsoft-com:office:office" xmlns:r="http://schemas.openxmlformats.org/officeDocument/2006/relationships" xmlns:m="http://schemas.openxmlformats.org/officeDocument/2006/math" xmlns:v="urn:schemas-microsoft-com:vml" xmlns:wp14="http://schemas.microsoft.com/office/word/2010/wordprocessingDrawing" xmlns:wp="http://schemas.openxmlformats.org/drawingml/2006/wordprocessingDrawing" xmlns:w10="urn:schemas-microsoft-com:office:word" xmlns:w="http://schemas.openxmlformats.org/wordprocessingml/2006/main" xmlns:w14="http://schemas.microsoft.com/office/word/2010/wordml" xmlns:wpg="http://schemas.microsoft.com/office/word/2010/wordprocessingGroup" xmlns:wpi="http://schemas.microsoft.com/office/word/2010/wordprocessingInk" xmlns:wne="http://schemas.microsoft.com/office/word/2006/wordml" xmlns:wps="http://schemas.microsoft.com/office/word/2010/wordprocessingShape" mc:Ignorable="w14 wp14"/>
-</file>
-
-<file path=word/glossary/fontTable.xml><?xml version="1.0" encoding="utf-8"?>
-<w:fonts xmlns:mc="http://schemas.openxmlformats.org/markup-compatibility/2006" xmlns:r="http://schemas.openxmlformats.org/officeDocument/2006/relationships" xmlns:w="http://schemas.openxmlformats.org/wordprocessingml/2006/main" xmlns:w14="http://schemas.microsoft.com/office/word/2010/wordml" mc:Ignorable="w14">
-  <w:font w:name="Symbol">
-    <w:panose1 w:val="05050102010706020507"/>
-    <w:charset w:val="02"/>
-    <w:family w:val="roman"/>
-    <w:pitch w:val="variable"/>
-    <w:sig w:usb0="00000000" w:usb1="10000000" w:usb2="00000000" w:usb3="00000000" w:csb0="80000000" w:csb1="00000000"/>
-  </w:font>
-  <w:font w:name="Times New Roman">
-    <w:panose1 w:val="02020603050405020304"/>
-    <w:charset w:val="00"/>
-    <w:family w:val="roman"/>
-    <w:pitch w:val="variable"/>
-    <w:sig w:usb0="E0002EFF" w:usb1="C0007843" w:usb2="00000009" w:usb3="00000000" w:csb0="000001FF" w:csb1="00000000"/>
-  </w:font>
-  <w:font w:name="Courier New">
-    <w:panose1 w:val="02070309020205020404"/>
-    <w:charset w:val="00"/>
-    <w:family w:val="modern"/>
-    <w:pitch w:val="fixed"/>
-    <w:sig w:usb0="E0002EFF" w:usb1="C0007843" w:usb2="00000009" w:usb3="00000000" w:csb0="000001FF" w:csb1="00000000"/>
-  </w:font>
-  <w:font w:name="Wingdings">
-    <w:panose1 w:val="05000000000000000000"/>
-    <w:charset w:val="02"/>
-    <w:family w:val="auto"/>
-    <w:pitch w:val="variable"/>
-    <w:sig w:usb0="00000000" w:usb1="10000000" w:usb2="00000000" w:usb3="00000000" w:csb0="80000000" w:csb1="00000000"/>
-  </w:font>
-  <w:font w:name="Calibri">
-    <w:panose1 w:val="020F0502020204030204"/>
-    <w:charset w:val="00"/>
-    <w:family w:val="swiss"/>
-    <w:pitch w:val="variable"/>
-    <w:sig w:usb0="E00002FF" w:usb1="4000ACFF" w:usb2="00000001" w:usb3="00000000" w:csb0="0000019F" w:csb1="00000000"/>
-  </w:font>
-  <w:font w:name="Cambria">
-    <w:panose1 w:val="02040503050406030204"/>
-    <w:charset w:val="00"/>
-    <w:family w:val="roman"/>
-    <w:pitch w:val="variable"/>
-    <w:sig w:usb0="E00002FF" w:usb1="400004FF" w:usb2="00000000" w:usb3="00000000" w:csb0="0000019F" w:csb1="00000000"/>
-  </w:font>
-  <w:font w:name="Tahoma">
-    <w:panose1 w:val="020B0604030504040204"/>
-    <w:charset w:val="00"/>
-    <w:family w:val="swiss"/>
-    <w:notTrueType/>
-    <w:pitch w:val="variable"/>
-    <w:sig w:usb0="00000003" w:usb1="00000000" w:usb2="00000000" w:usb3="00000000" w:csb0="00000001" w:csb1="00000000"/>
-  </w:font>
-</w:fonts>
-</file>
-
-<file path=word/glossary/settings.xml><?xml version="1.0" encoding="utf-8"?>
-<w:settings xmlns:mc="http://schemas.openxmlformats.org/markup-compatibility/2006" xmlns:o="urn:schemas-microsoft-com:office:office" xmlns:r="http://schemas.openxmlformats.org/officeDocument/2006/relationships" xmlns:m="http://schemas.openxmlformats.org/officeDocument/2006/math" xmlns:v="urn:schemas-microsoft-com:vml" xmlns:w10="urn:schemas-microsoft-com:office:word" xmlns:w="http://schemas.openxmlformats.org/wordprocessingml/2006/main" xmlns:w14="http://schemas.microsoft.com/office/word/2010/wordml" xmlns:sl="http://schemas.openxmlformats.org/schemaLibrary/2006/main" mc:Ignorable="w14">
-  <w:view w:val="normal"/>
-  <w:defaultTabStop w:val="708"/>
-  <w:hyphenationZone w:val="425"/>
-  <w:characterSpacingControl w:val="doNotCompress"/>
-  <w:compat>
-    <w:useFELayout/>
-    <w:compatSetting w:name="compatibilityMode" w:uri="http://schemas.microsoft.com/office/word" w:val="14"/>
-    <w:compatSetting w:name="overrideTableStyleFontSizeAndJustification" w:uri="http://schemas.microsoft.com/office/word" w:val="1"/>
-    <w:compatSetting w:name="enableOpenTypeFeatures" w:uri="http://schemas.microsoft.com/office/word" w:val="1"/>
-    <w:compatSetting w:name="doNotFlipMirrorIndents" w:uri="http://schemas.microsoft.com/office/word" w:val="1"/>
-  </w:compat>
-  <w:rsids>
-    <w:rsidRoot w:val="00AA0C59"/>
-    <w:rsid w:val="00017124"/>
-    <w:rsid w:val="000D623B"/>
-    <w:rsid w:val="00621310"/>
-    <w:rsid w:val="007C1065"/>
-    <w:rsid w:val="0087142E"/>
-    <w:rsid w:val="00AA0C59"/>
-    <w:rsid w:val="00AB3DD4"/>
-    <w:rsid w:val="00D2312F"/>
-  </w:rsids>
-  <m:mathPr>
-    <m:mathFont m:val="Cambria Math"/>
-    <m:brkBin m:val="before"/>
-    <m:brkBinSub m:val="--"/>
-    <m:smallFrac m:val="0"/>
-    <m:dispDef/>
-    <m:lMargin m:val="0"/>
-    <m:rMargin m:val="0"/>
-    <m:defJc m:val="centerGroup"/>
-    <m:wrapIndent m:val="1440"/>
-    <m:intLim m:val="subSup"/>
-    <m:naryLim m:val="undOvr"/>
-  </m:mathPr>
-  <w:themeFontLang w:val="nl-NL"/>
-  <w:clrSchemeMapping w:bg1="light1" w:t1="dark1" w:bg2="light2" w:t2="dark2" w:accent1="accent1" w:accent2="accent2" w:accent3="accent3" w:accent4="accent4" w:accent5="accent5" w:accent6="accent6" w:hyperlink="hyperlink" w:followedHyperlink="followedHyperlink"/>
-  <w:decimalSymbol w:val=","/>
-  <w:listSeparator w:val=";"/>
-</w:settings>
-</file>
-
-<file path=word/glossary/styles.xml><?xml version="1.0" encoding="utf-8"?>
-<w:styles xmlns:mc="http://schemas.openxmlformats.org/markup-compatibility/2006" xmlns:r="http://schemas.openxmlformats.org/officeDocument/2006/relationships" xmlns:w="http://schemas.openxmlformats.org/wordprocessingml/2006/main" xmlns:w14="http://schemas.microsoft.com/office/word/2010/wordml" mc:Ignorable="w14">
-  <w:docDefaults>
-    <w:rPrDefault>
-      <w:rPr>
-        <w:rFonts w:asciiTheme="minorHAnsi" w:eastAsiaTheme="minorEastAsia" w:hAnsiTheme="minorHAnsi" w:cstheme="minorBidi"/>
-        <w:sz w:val="22"/>
-        <w:szCs w:val="22"/>
-        <w:lang w:val="nl-NL" w:eastAsia="nl-NL" w:bidi="ar-SA"/>
-      </w:rPr>
-    </w:rPrDefault>
-    <w:pPrDefault>
-      <w:pPr>
-        <w:spacing w:after="200" w:line="276" w:lineRule="auto"/>
-      </w:pPr>
-    </w:pPrDefault>
-  </w:docDefaults>
-  <w:latentStyles w:defLockedState="0" w:defUIPriority="99" w:defSemiHidden="1" w:defUnhideWhenUsed="1" w:defQFormat="0" w:count="267">
-    <w:lsdException w:name="Normal" w:semiHidden="0" w:uiPriority="0" w:unhideWhenUsed="0" w:qFormat="1"/>
-    <w:lsdException w:name="heading 1" w:semiHidden="0" w:uiPriority="9" w:unhideWhenUsed="0" w:qFormat="1"/>
-    <w:lsdException w:name="heading 2" w:uiPriority="9" w:qFormat="1"/>
-    <w:lsdException w:name="heading 3" w:uiPriority="9" w:qFormat="1"/>
-    <w:lsdException w:name="heading 4" w:uiPriority="9" w:qFormat="1"/>
-    <w:lsdException w:name="heading 5" w:uiPriority="9" w:qFormat="1"/>
-    <w:lsdException w:name="heading 6" w:uiPriority="9" w:qFormat="1"/>
-    <w:lsdException w:name="heading 7" w:uiPriority="9" w:qFormat="1"/>
-    <w:lsdException w:name="heading 8" w:uiPriority="9" w:qFormat="1"/>
-    <w:lsdException w:name="heading 9" w:uiPriority="9" w:qFormat="1"/>
-    <w:lsdException w:name="toc 1" w:uiPriority="39"/>
-    <w:lsdException w:name="toc 2" w:uiPriority="39"/>
-    <w:lsdException w:name="toc 3" w:uiPriority="39"/>
-    <w:lsdException w:name="toc 4" w:uiPriority="39"/>
-    <w:lsdException w:name="toc 5" w:uiPriority="39"/>
-    <w:lsdException w:name="toc 6" w:uiPriority="39"/>
-    <w:lsdException w:name="toc 7" w:uiPriority="39"/>
-    <w:lsdException w:name="toc 8" w:uiPriority="39"/>
-    <w:lsdException w:name="toc 9" w:uiPriority="39"/>
-    <w:lsdException w:name="caption" w:uiPriority="35" w:qFormat="1"/>
-    <w:lsdException w:name="Title" w:semiHidden="0" w:uiPriority="10" w:unhideWhenUsed="0" w:qFormat="1"/>
-    <w:lsdException w:name="Default Paragraph Font" w:uiPriority="1"/>
-    <w:lsdException w:name="Subtitle" w:semiHidden="0" w:uiPriority="11" w:unhideWhenUsed="0" w:qFormat="1"/>
-    <w:lsdException w:name="Strong" w:semiHidden="0" w:uiPriority="22" w:unhideWhenUsed="0" w:qFormat="1"/>
-    <w:lsdException w:name="Emphasis" w:semiHidden="0" w:uiPriority="20" w:unhideWhenUsed="0" w:qFormat="1"/>
-    <w:lsdException w:name="Table Grid" w:semiHidden="0" w:uiPriority="59" w:unhideWhenUsed="0"/>
-    <w:lsdException w:name="Placeholder Text" w:unhideWhenUsed="0"/>
-    <w:lsdException w:name="No Spacing" w:semiHidden="0" w:uiPriority="1" w:unhideWhenUsed="0" w:qFormat="1"/>
-    <w:lsdException w:name="Light Shading" w:semiHidden="0" w:uiPriority="60" w:unhideWhenUsed="0"/>
-    <w:lsdException w:name="Light List" w:semiHidden="0" w:uiPriority="61" w:unhideWhenUsed="0"/>
-    <w:lsdException w:name="Light Grid" w:semiHidden="0" w:uiPriority="62" w:unhideWhenUsed="0"/>
-    <w:lsdException w:name="Medium Shading 1" w:semiHidden="0" w:uiPriority="63" w:unhideWhenUsed="0"/>
-    <w:lsdException w:name="Medium Shading 2" w:semiHidden="0" w:uiPriority="64" w:unhideWhenUsed="0"/>
-    <w:lsdException w:name="Medium List 1" w:semiHidden="0" w:uiPriority="65" w:unhideWhenUsed="0"/>
-    <w:lsdException w:name="Medium List 2" w:semiHidden="0" w:uiPriority="66" w:unhideWhenUsed="0"/>
-    <w:lsdException w:name="Medium Grid 1" w:semiHidden="0" w:uiPriority="67" w:unhideWhenUsed="0"/>
-    <w:lsdException w:name="Medium Grid 2" w:semiHidden="0" w:uiPriority="68" w:unhideWhenUsed="0"/>
-    <w:lsdException w:name="Medium Grid 3" w:semiHidden="0" w:uiPriority="69" w:unhideWhenUsed="0"/>
-    <w:lsdException w:name="Dark List" w:semiHidden="0" w:uiPriority="70" w:unhideWhenUsed="0"/>
-    <w:lsdException w:name="Colorful Shading" w:semiHidden="0" w:uiPriority="71" w:unhideWhenUsed="0"/>
-    <w:lsdException w:name="Colorful List" w:semiHidden="0" w:uiPriority="72" w:unhideWhenUsed="0"/>
-    <w:lsdException w:name="Colorful Grid" w:semiHidden="0" w:uiPriority="73" w:unhideWhenUsed="0"/>
-    <w:lsdException w:name="Light Shading Accent 1" w:semiHidden="0" w:uiPriority="60" w:unhideWhenUsed="0"/>
-    <w:lsdException w:name="Light List Accent 1" w:semiHidden="0" w:uiPriority="61" w:unhideWhenUsed="0"/>
-    <w:lsdException w:name="Light Grid Accent 1" w:semiHidden="0" w:uiPriority="62" w:unhideWhenUsed="0"/>
-    <w:lsdException w:name="Medium Shading 1 Accent 1" w:semiHidden="0" w:uiPriority="63" w:unhideWhenUsed="0"/>
-    <w:lsdException w:name="Medium Shading 2 Accent 1" w:semiHidden="0" w:uiPriority="64" w:unhideWhenUsed="0"/>
-    <w:lsdException w:name="Medium List 1 Accent 1" w:semiHidden="0" w:uiPriority="65" w:unhideWhenUsed="0"/>
-    <w:lsdException w:name="Revision" w:unhideWhenUsed="0"/>
-    <w:lsdException w:name="List Paragraph" w:semiHidden="0" w:uiPriority="34" w:unhideWhenUsed="0" w:qFormat="1"/>
-    <w:lsdException w:name="Quote" w:semiHidden="0" w:uiPriority="29" w:unhideWhenUsed="0" w:qFormat="1"/>
-    <w:lsdException w:name="Intense Quote" w:semiHidden="0" w:uiPriority="30" w:unhideWhenUsed="0" w:qFormat="1"/>
-    <w:lsdException w:name="Medium List 2 Accent 1" w:semiHidden="0" w:uiPriority="66" w:unhideWhenUsed="0"/>
-    <w:lsdException w:name="Medium Grid 1 Accent 1" w:semiHidden="0" w:uiPriority="67" w:unhideWhenUsed="0"/>
-    <w:lsdException w:name="Medium Grid 2 Accent 1" w:semiHidden="0" w:uiPriority="68" w:unhideWhenUsed="0"/>
-    <w:lsdException w:name="Medium Grid 3 Accent 1" w:semiHidden="0" w:uiPriority="69" w:unhideWhenUsed="0"/>
-    <w:lsdException w:name="Dark List Accent 1" w:semiHidden="0" w:uiPriority="70" w:unhideWhenUsed="0"/>
-    <w:lsdException w:name="Colorful Shading Accent 1" w:semiHidden="0" w:uiPriority="71" w:unhideWhenUsed="0"/>
-    <w:lsdException w:name="Colorful List Accent 1" w:semiHidden="0" w:uiPriority="72" w:unhideWhenUsed="0"/>
-    <w:lsdException w:name="Colorful Grid Accent 1" w:semiHidden="0" w:uiPriority="73" w:unhideWhenUsed="0"/>
-    <w:lsdException w:name="Light Shading Accent 2" w:semiHidden="0" w:uiPriority="60" w:unhideWhenUsed="0"/>
-    <w:lsdException w:name="Light List Accent 2" w:semiHidden="0" w:uiPriority="61" w:unhideWhenUsed="0"/>
-    <w:lsdException w:name="Light Grid Accent 2" w:semiHidden="0" w:uiPriority="62" w:unhideWhenUsed="0"/>
-    <w:lsdException w:name="Medium Shading 1 Accent 2" w:semiHidden="0" w:uiPriority="63" w:unhideWhenUsed="0"/>
-    <w:lsdException w:name="Medium Shading 2 Accent 2" w:semiHidden="0" w:uiPriority="64" w:unhideWhenUsed="0"/>
-    <w:lsdException w:name="Medium List 1 Accent 2" w:semiHidden="0" w:uiPriority="65" w:unhideWhenUsed="0"/>
-    <w:lsdException w:name="Medium List 2 Accent 2" w:semiHidden="0" w:uiPriority="66" w:unhideWhenUsed="0"/>
-    <w:lsdException w:name="Medium Grid 1 Accent 2" w:semiHidden="0" w:uiPriority="67" w:unhideWhenUsed="0"/>
-    <w:lsdException w:name="Medium Grid 2 Accent 2" w:semiHidden="0" w:uiPriority="68" w:unhideWhenUsed="0"/>
-    <w:lsdException w:name="Medium Grid 3 Accent 2" w:semiHidden="0" w:uiPriority="69" w:unhideWhenUsed="0"/>
-    <w:lsdException w:name="Dark List Accent 2" w:semiHidden="0" w:uiPriority="70" w:unhideWhenUsed="0"/>
-    <w:lsdException w:name="Colorful Shading Accent 2" w:semiHidden="0" w:uiPriority="71" w:unhideWhenUsed="0"/>
-    <w:lsdException w:name="Colorful List Accent 2" w:semiHidden="0" w:uiPriority="72" w:unhideWhenUsed="0"/>
-    <w:lsdException w:name="Colorful Grid Accent 2" w:semiHidden="0" w:uiPriority="73" w:unhideWhenUsed="0"/>
-    <w:lsdException w:name="Light Shading Accent 3" w:semiHidden="0" w:uiPriority="60" w:unhideWhenUsed="0"/>
-    <w:lsdException w:name="Light List Accent 3" w:semiHidden="0" w:uiPriority="61" w:unhideWhenUsed="0"/>
-    <w:lsdException w:name="Light Grid Accent 3" w:semiHidden="0" w:uiPriority="62" w:unhideWhenUsed="0"/>
-    <w:lsdException w:name="Medium Shading 1 Accent 3" w:semiHidden="0" w:uiPriority="63" w:unhideWhenUsed="0"/>
-    <w:lsdException w:name="Medium Shading 2 Accent 3" w:semiHidden="0" w:uiPriority="64" w:unhideWhenUsed="0"/>
-    <w:lsdException w:name="Medium List 1 Accent 3" w:semiHidden="0" w:uiPriority="65" w:unhideWhenUsed="0"/>
-    <w:lsdException w:name="Medium List 2 Accent 3" w:semiHidden="0" w:uiPriority="66" w:unhideWhenUsed="0"/>
-    <w:lsdException w:name="Medium Grid 1 Accent 3" w:semiHidden="0" w:uiPriority="67" w:unhideWhenUsed="0"/>
-    <w:lsdException w:name="Medium Grid 2 Accent 3" w:semiHidden="0" w:uiPriority="68" w:unhideWhenUsed="0"/>
-    <w:lsdException w:name="Medium Grid 3 Accent 3" w:semiHidden="0" w:uiPriority="69" w:unhideWhenUsed="0"/>
-    <w:lsdException w:name="Dark List Accent 3" w:semiHidden="0" w:uiPriority="70" w:unhideWhenUsed="0"/>
-    <w:lsdException w:name="Colorful Shading Accent 3" w:semiHidden="0" w:uiPriority="71" w:unhideWhenUsed="0"/>
-    <w:lsdException w:name="Colorful List Accent 3" w:semiHidden="0" w:uiPriority="72" w:unhideWhenUsed="0"/>
-    <w:lsdException w:name="Colorful Grid Accent 3" w:semiHidden="0" w:uiPriority="73" w:unhideWhenUsed="0"/>
-    <w:lsdException w:name="Light Shading Accent 4" w:semiHidden="0" w:uiPriority="60" w:unhideWhenUsed="0"/>
-    <w:lsdException w:name="Light List Accent 4" w:semiHidden="0" w:uiPriority="61" w:unhideWhenUsed="0"/>
-    <w:lsdException w:name="Light Grid Accent 4" w:semiHidden="0" w:uiPriority="62" w:unhideWhenUsed="0"/>
-    <w:lsdException w:name="Medium Shading 1 Accent 4" w:semiHidden="0" w:uiPriority="63" w:unhideWhenUsed="0"/>
-    <w:lsdException w:name="Medium Shading 2 Accent 4" w:semiHidden="0" w:uiPriority="64" w:unhideWhenUsed="0"/>
-    <w:lsdException w:name="Medium List 1 Accent 4" w:semiHidden="0" w:uiPriority="65" w:unhideWhenUsed="0"/>
-    <w:lsdException w:name="Medium List 2 Accent 4" w:semiHidden="0" w:uiPriority="66" w:unhideWhenUsed="0"/>
-    <w:lsdException w:name="Medium Grid 1 Accent 4" w:semiHidden="0" w:uiPriority="67" w:unhideWhenUsed="0"/>
-    <w:lsdException w:name="Medium Grid 2 Accent 4" w:semiHidden="0" w:uiPriority="68" w:unhideWhenUsed="0"/>
-    <w:lsdException w:name="Medium Grid 3 Accent 4" w:semiHidden="0" w:uiPriority="69" w:unhideWhenUsed="0"/>
-    <w:lsdException w:name="Dark List Accent 4" w:semiHidden="0" w:uiPriority="70" w:unhideWhenUsed="0"/>
-    <w:lsdException w:name="Colorful Shading Accent 4" w:semiHidden="0" w:uiPriority="71" w:unhideWhenUsed="0"/>
-    <w:lsdException w:name="Colorful List Accent 4" w:semiHidden="0" w:uiPriority="72" w:unhideWhenUsed="0"/>
-    <w:lsdException w:name="Colorful Grid Accent 4" w:semiHidden="0" w:uiPriority="73" w:unhideWhenUsed="0"/>
-    <w:lsdException w:name="Light Shading Accent 5" w:semiHidden="0" w:uiPriority="60" w:unhideWhenUsed="0"/>
-    <w:lsdException w:name="Light List Accent 5" w:semiHidden="0" w:uiPriority="61" w:unhideWhenUsed="0"/>
-    <w:lsdException w:name="Light Grid Accent 5" w:semiHidden="0" w:uiPriority="62" w:unhideWhenUsed="0"/>
-    <w:lsdException w:name="Medium Shading 1 Accent 5" w:semiHidden="0" w:uiPriority="63" w:unhideWhenUsed="0"/>
-    <w:lsdException w:name="Medium Shading 2 Accent 5" w:semiHidden="0" w:uiPriority="64" w:unhideWhenUsed="0"/>
-    <w:lsdException w:name="Medium List 1 Accent 5" w:semiHidden="0" w:uiPriority="65" w:unhideWhenUsed="0"/>
-    <w:lsdException w:name="Medium List 2 Accent 5" w:semiHidden="0" w:uiPriority="66" w:unhideWhenUsed="0"/>
-    <w:lsdException w:name="Medium Grid 1 Accent 5" w:semiHidden="0" w:uiPriority="67" w:unhideWhenUsed="0"/>
-    <w:lsdException w:name="Medium Grid 2 Accent 5" w:semiHidden="0" w:uiPriority="68" w:unhideWhenUsed="0"/>
-    <w:lsdException w:name="Medium Grid 3 Accent 5" w:semiHidden="0" w:uiPriority="69" w:unhideWhenUsed="0"/>
-    <w:lsdException w:name="Dark List Accent 5" w:semiHidden="0" w:uiPriority="70" w:unhideWhenUsed="0"/>
-    <w:lsdException w:name="Colorful Shading Accent 5" w:semiHidden="0" w:uiPriority="71" w:unhideWhenUsed="0"/>
-    <w:lsdException w:name="Colorful List Accent 5" w:semiHidden="0" w:uiPriority="72" w:unhideWhenUsed="0"/>
-    <w:lsdException w:name="Colorful Grid Accent 5" w:semiHidden="0" w:uiPriority="73" w:unhideWhenUsed="0"/>
-    <w:lsdException w:name="Light Shading Accent 6" w:semiHidden="0" w:uiPriority="60" w:unhideWhenUsed="0"/>
-    <w:lsdException w:name="Light List Accent 6" w:semiHidden="0" w:uiPriority="61" w:unhideWhenUsed="0"/>
-    <w:lsdException w:name="Light Grid Accent 6" w:semiHidden="0" w:uiPriority="62" w:unhideWhenUsed="0"/>
-    <w:lsdException w:name="Medium Shading 1 Accent 6" w:semiHidden="0" w:uiPriority="63" w:unhideWhenUsed="0"/>
-    <w:lsdException w:name="Medium Shading 2 Accent 6" w:semiHidden="0" w:uiPriority="64" w:unhideWhenUsed="0"/>
-    <w:lsdException w:name="Medium List 1 Accent 6" w:semiHidden="0" w:uiPriority="65" w:unhideWhenUsed="0"/>
-    <w:lsdException w:name="Medium List 2 Accent 6" w:semiHidden="0" w:uiPriority="66" w:unhideWhenUsed="0"/>
-    <w:lsdException w:name="Medium Grid 1 Accent 6" w:semiHidden="0" w:uiPriority="67" w:unhideWhenUsed="0"/>
-    <w:lsdException w:name="Medium Grid 2 Accent 6" w:semiHidden="0" w:uiPriority="68" w:unhideWhenUsed="0"/>
-    <w:lsdException w:name="Medium Grid 3 Accent 6" w:semiHidden="0" w:uiPriority="69" w:unhideWhenUsed="0"/>
-    <w:lsdException w:name="Dark List Accent 6" w:semiHidden="0" w:uiPriority="70" w:unhideWhenUsed="0"/>
-    <w:lsdException w:name="Colorful Shading Accent 6" w:semiHidden="0" w:uiPriority="71" w:unhideWhenUsed="0"/>
-    <w:lsdException w:name="Colorful List Accent 6" w:semiHidden="0" w:uiPriority="72" w:unhideWhenUsed="0"/>
-    <w:lsdException w:name="Colorful Grid Accent 6" w:semiHidden="0" w:uiPriority="73" w:unhideWhenUsed="0"/>
-    <w:lsdException w:name="Subtle Emphasis" w:semiHidden="0" w:uiPriority="19" w:unhideWhenUsed="0" w:qFormat="1"/>
-    <w:lsdException w:name="Intense Emphasis" w:semiHidden="0" w:uiPriority="21" w:unhideWhenUsed="0" w:qFormat="1"/>
-    <w:lsdException w:name="Subtle Reference" w:semiHidden="0" w:uiPriority="31" w:unhideWhenUsed="0" w:qFormat="1"/>
-    <w:lsdException w:name="Intense Reference" w:semiHidden="0" w:uiPriority="32" w:unhideWhenUsed="0" w:qFormat="1"/>
-    <w:lsdException w:name="Book Title" w:semiHidden="0" w:uiPriority="33" w:unhideWhenUsed="0" w:qFormat="1"/>
-    <w:lsdException w:name="Bibliography" w:uiPriority="37"/>
-    <w:lsdException w:name="TOC Heading" w:uiPriority="39" w:qFormat="1"/>
-  </w:latentStyles>
-  <w:style w:type="paragraph" w:default="1" w:styleId="Standaard">
-    <w:name w:val="Normal"/>
-    <w:qFormat/>
-  </w:style>
-  <w:style w:type="character" w:default="1" w:styleId="Standaardalinea-lettertype">
-    <w:name w:val="Default Paragraph Font"/>
-    <w:uiPriority w:val="1"/>
-    <w:semiHidden/>
-    <w:unhideWhenUsed/>
-  </w:style>
-  <w:style w:type="table" w:default="1" w:styleId="Standaardtabel">
-    <w:name w:val="Normal Table"/>
-    <w:uiPriority w:val="99"/>
-    <w:semiHidden/>
-    <w:unhideWhenUsed/>
-    <w:tblPr>
-      <w:tblInd w:w="0" w:type="dxa"/>
-      <w:tblCellMar>
-        <w:top w:w="0" w:type="dxa"/>
-        <w:left w:w="108" w:type="dxa"/>
-        <w:bottom w:w="0" w:type="dxa"/>
-        <w:right w:w="108" w:type="dxa"/>
-      </w:tblCellMar>
-    </w:tblPr>
-  </w:style>
-  <w:style w:type="numbering" w:default="1" w:styleId="Geenlijst">
-    <w:name w:val="No List"/>
-    <w:uiPriority w:val="99"/>
-    <w:semiHidden/>
-    <w:unhideWhenUsed/>
-  </w:style>
-  <w:style w:type="paragraph" w:customStyle="1" w:styleId="F5EC2090E1754A8F937BA356505F5818">
-    <w:name w:val="F5EC2090E1754A8F937BA356505F5818"/>
-    <w:rsid w:val="00AA0C59"/>
-  </w:style>
-  <w:style w:type="paragraph" w:customStyle="1" w:styleId="6793E617A0E6420AA2E6F3B27D7D8C52">
-    <w:name w:val="6793E617A0E6420AA2E6F3B27D7D8C52"/>
-    <w:rsid w:val="00AA0C59"/>
-  </w:style>
-  <w:style w:type="paragraph" w:customStyle="1" w:styleId="8707AF9D7CCA46AE8FCD345A036CA057">
-    <w:name w:val="8707AF9D7CCA46AE8FCD345A036CA057"/>
-    <w:rsid w:val="00AA0C59"/>
-  </w:style>
-  <w:style w:type="paragraph" w:customStyle="1" w:styleId="80070BEC97AB4726AA6C9436BF4F8758">
-    <w:name w:val="80070BEC97AB4726AA6C9436BF4F8758"/>
-    <w:rsid w:val="00AA0C59"/>
-  </w:style>
-  <w:style w:type="paragraph" w:customStyle="1" w:styleId="644C52A8CEF944F28C569E1A5FC63C7A">
-    <w:name w:val="644C52A8CEF944F28C569E1A5FC63C7A"/>
-    <w:rsid w:val="00AA0C59"/>
-  </w:style>
-</w:styles>
-</file>
-
-<file path=word/glossary/stylesWithEffects.xml><?xml version="1.0" encoding="utf-8"?>
-<w:styles xmlns:wpc="http://schemas.microsoft.com/office/word/2010/wordprocessingCanvas" xmlns:mc="http://schemas.openxmlformats.org/markup-compatibility/2006" xmlns:o="urn:schemas-microsoft-com:office:office" xmlns:r="http://schemas.openxmlformats.org/officeDocument/2006/relationships" xmlns:m="http://schemas.openxmlformats.org/officeDocument/2006/math" xmlns:v="urn:schemas-microsoft-com:vml" xmlns:wp14="http://schemas.microsoft.com/office/word/2010/wordprocessingDrawing" xmlns:wp="http://schemas.openxmlformats.org/drawingml/2006/wordprocessingDrawing" xmlns:w10="urn:schemas-microsoft-com:office:word" xmlns:w="http://schemas.openxmlformats.org/wordprocessingml/2006/main" xmlns:w14="http://schemas.microsoft.com/office/word/2010/wordml" xmlns:wpg="http://schemas.microsoft.com/office/word/2010/wordprocessingGroup" xmlns:wpi="http://schemas.microsoft.com/office/word/2010/wordprocessingInk" xmlns:wne="http://schemas.microsoft.com/office/word/2006/wordml" xmlns:wps="http://schemas.microsoft.com/office/word/2010/wordprocessingShape" mc:Ignorable="w14 wp14">
-  <w:docDefaults>
-    <w:rPrDefault>
-      <w:rPr>
-        <w:rFonts w:asciiTheme="minorHAnsi" w:eastAsiaTheme="minorEastAsia" w:hAnsiTheme="minorHAnsi" w:cstheme="minorBidi"/>
-        <w:sz w:val="22"/>
-        <w:szCs w:val="22"/>
-        <w:lang w:val="nl-NL" w:eastAsia="nl-NL" w:bidi="ar-SA"/>
-      </w:rPr>
-    </w:rPrDefault>
-    <w:pPrDefault>
-      <w:pPr>
-        <w:spacing w:after="200" w:line="276" w:lineRule="auto"/>
-      </w:pPr>
-    </w:pPrDefault>
-  </w:docDefaults>
-  <w:latentStyles w:defLockedState="0" w:defUIPriority="99" w:defSemiHidden="1" w:defUnhideWhenUsed="1" w:defQFormat="0" w:count="267">
-    <w:lsdException w:name="Normal" w:semiHidden="0" w:uiPriority="0" w:unhideWhenUsed="0" w:qFormat="1"/>
-    <w:lsdException w:name="heading 1" w:semiHidden="0" w:uiPriority="9" w:unhideWhenUsed="0" w:qFormat="1"/>
-    <w:lsdException w:name="heading 2" w:uiPriority="9" w:qFormat="1"/>
-    <w:lsdException w:name="heading 3" w:uiPriority="9" w:qFormat="1"/>
-    <w:lsdException w:name="heading 4" w:uiPriority="9" w:qFormat="1"/>
-    <w:lsdException w:name="heading 5" w:uiPriority="9" w:qFormat="1"/>
-    <w:lsdException w:name="heading 6" w:uiPriority="9" w:qFormat="1"/>
-    <w:lsdException w:name="heading 7" w:uiPriority="9" w:qFormat="1"/>
-    <w:lsdException w:name="heading 8" w:uiPriority="9" w:qFormat="1"/>
-    <w:lsdException w:name="heading 9" w:uiPriority="9" w:qFormat="1"/>
-    <w:lsdException w:name="toc 1" w:uiPriority="39"/>
-    <w:lsdException w:name="toc 2" w:uiPriority="39"/>
-    <w:lsdException w:name="toc 3" w:uiPriority="39"/>
-    <w:lsdException w:name="toc 4" w:uiPriority="39"/>
-    <w:lsdException w:name="toc 5" w:uiPriority="39"/>
-    <w:lsdException w:name="toc 6" w:uiPriority="39"/>
-    <w:lsdException w:name="toc 7" w:uiPriority="39"/>
-    <w:lsdException w:name="toc 8" w:uiPriority="39"/>
-    <w:lsdException w:name="toc 9" w:uiPriority="39"/>
-    <w:lsdException w:name="caption" w:uiPriority="35" w:qFormat="1"/>
-    <w:lsdException w:name="Title" w:semiHidden="0" w:uiPriority="10" w:unhideWhenUsed="0" w:qFormat="1"/>
-    <w:lsdException w:name="Default Paragraph Font" w:uiPriority="1"/>
-    <w:lsdException w:name="Subtitle" w:semiHidden="0" w:uiPriority="11" w:unhideWhenUsed="0" w:qFormat="1"/>
-    <w:lsdException w:name="Strong" w:semiHidden="0" w:uiPriority="22" w:unhideWhenUsed="0" w:qFormat="1"/>
-    <w:lsdException w:name="Emphasis" w:semiHidden="0" w:uiPriority="20" w:unhideWhenUsed="0" w:qFormat="1"/>
-    <w:lsdException w:name="Table Grid" w:semiHidden="0" w:uiPriority="59" w:unhideWhenUsed="0"/>
-    <w:lsdException w:name="Placeholder Text" w:unhideWhenUsed="0"/>
-    <w:lsdException w:name="No Spacing" w:semiHidden="0" w:uiPriority="1" w:unhideWhenUsed="0" w:qFormat="1"/>
-    <w:lsdException w:name="Light Shading" w:semiHidden="0" w:uiPriority="60" w:unhideWhenUsed="0"/>
-    <w:lsdException w:name="Light List" w:semiHidden="0" w:uiPriority="61" w:unhideWhenUsed="0"/>
-    <w:lsdException w:name="Light Grid" w:semiHidden="0" w:uiPriority="62" w:unhideWhenUsed="0"/>
-    <w:lsdException w:name="Medium Shading 1" w:semiHidden="0" w:uiPriority="63" w:unhideWhenUsed="0"/>
-    <w:lsdException w:name="Medium Shading 2" w:semiHidden="0" w:uiPriority="64" w:unhideWhenUsed="0"/>
-    <w:lsdException w:name="Medium List 1" w:semiHidden="0" w:uiPriority="65" w:unhideWhenUsed="0"/>
-    <w:lsdException w:name="Medium List 2" w:semiHidden="0" w:uiPriority="66" w:unhideWhenUsed="0"/>
-    <w:lsdException w:name="Medium Grid 1" w:semiHidden="0" w:uiPriority="67" w:unhideWhenUsed="0"/>
-    <w:lsdException w:name="Medium Grid 2" w:semiHidden="0" w:uiPriority="68" w:unhideWhenUsed="0"/>
-    <w:lsdException w:name="Medium Grid 3" w:semiHidden="0" w:uiPriority="69" w:unhideWhenUsed="0"/>
-    <w:lsdException w:name="Dark List" w:semiHidden="0" w:uiPriority="70" w:unhideWhenUsed="0"/>
-    <w:lsdException w:name="Colorful Shading" w:semiHidden="0" w:uiPriority="71" w:unhideWhenUsed="0"/>
-    <w:lsdException w:name="Colorful List" w:semiHidden="0" w:uiPriority="72" w:unhideWhenUsed="0"/>
-    <w:lsdException w:name="Colorful Grid" w:semiHidden="0" w:uiPriority="73" w:unhideWhenUsed="0"/>
-    <w:lsdException w:name="Light Shading Accent 1" w:semiHidden="0" w:uiPriority="60" w:unhideWhenUsed="0"/>
-    <w:lsdException w:name="Light List Accent 1" w:semiHidden="0" w:uiPriority="61" w:unhideWhenUsed="0"/>
-    <w:lsdException w:name="Light Grid Accent 1" w:semiHidden="0" w:uiPriority="62" w:unhideWhenUsed="0"/>
-    <w:lsdException w:name="Medium Shading 1 Accent 1" w:semiHidden="0" w:uiPriority="63" w:unhideWhenUsed="0"/>
-    <w:lsdException w:name="Medium Shading 2 Accent 1" w:semiHidden="0" w:uiPriority="64" w:unhideWhenUsed="0"/>
-    <w:lsdException w:name="Medium List 1 Accent 1" w:semiHidden="0" w:uiPriority="65" w:unhideWhenUsed="0"/>
-    <w:lsdException w:name="Revision" w:unhideWhenUsed="0"/>
-    <w:lsdException w:name="List Paragraph" w:semiHidden="0" w:uiPriority="34" w:unhideWhenUsed="0" w:qFormat="1"/>
-    <w:lsdException w:name="Quote" w:semiHidden="0" w:uiPriority="29" w:unhideWhenUsed="0" w:qFormat="1"/>
-    <w:lsdException w:name="Intense Quote" w:semiHidden="0" w:uiPriority="30" w:unhideWhenUsed="0" w:qFormat="1"/>
-    <w:lsdException w:name="Medium List 2 Accent 1" w:semiHidden="0" w:uiPriority="66" w:unhideWhenUsed="0"/>
-    <w:lsdException w:name="Medium Grid 1 Accent 1" w:semiHidden="0" w:uiPriority="67" w:unhideWhenUsed="0"/>
-    <w:lsdException w:name="Medium Grid 2 Accent 1" w:semiHidden="0" w:uiPriority="68" w:unhideWhenUsed="0"/>
-    <w:lsdException w:name="Medium Grid 3 Accent 1" w:semiHidden="0" w:uiPriority="69" w:unhideWhenUsed="0"/>
-    <w:lsdException w:name="Dark List Accent 1" w:semiHidden="0" w:uiPriority="70" w:unhideWhenUsed="0"/>
-    <w:lsdException w:name="Colorful Shading Accent 1" w:semiHidden="0" w:uiPriority="71" w:unhideWhenUsed="0"/>
-    <w:lsdException w:name="Colorful List Accent 1" w:semiHidden="0" w:uiPriority="72" w:unhideWhenUsed="0"/>
-    <w:lsdException w:name="Colorful Grid Accent 1" w:semiHidden="0" w:uiPriority="73" w:unhideWhenUsed="0"/>
-    <w:lsdException w:name="Light Shading Accent 2" w:semiHidden="0" w:uiPriority="60" w:unhideWhenUsed="0"/>
-    <w:lsdException w:name="Light List Accent 2" w:semiHidden="0" w:uiPriority="61" w:unhideWhenUsed="0"/>
-    <w:lsdException w:name="Light Grid Accent 2" w:semiHidden="0" w:uiPriority="62" w:unhideWhenUsed="0"/>
-    <w:lsdException w:name="Medium Shading 1 Accent 2" w:semiHidden="0" w:uiPriority="63" w:unhideWhenUsed="0"/>
-    <w:lsdException w:name="Medium Shading 2 Accent 2" w:semiHidden="0" w:uiPriority="64" w:unhideWhenUsed="0"/>
-    <w:lsdException w:name="Medium List 1 Accent 2" w:semiHidden="0" w:uiPriority="65" w:unhideWhenUsed="0"/>
-    <w:lsdException w:name="Medium List 2 Accent 2" w:semiHidden="0" w:uiPriority="66" w:unhideWhenUsed="0"/>
-    <w:lsdException w:name="Medium Grid 1 Accent 2" w:semiHidden="0" w:uiPriority="67" w:unhideWhenUsed="0"/>
-    <w:lsdException w:name="Medium Grid 2 Accent 2" w:semiHidden="0" w:uiPriority="68" w:unhideWhenUsed="0"/>
-    <w:lsdException w:name="Medium Grid 3 Accent 2" w:semiHidden="0" w:uiPriority="69" w:unhideWhenUsed="0"/>
-    <w:lsdException w:name="Dark List Accent 2" w:semiHidden="0" w:uiPriority="70" w:unhideWhenUsed="0"/>
-    <w:lsdException w:name="Colorful Shading Accent 2" w:semiHidden="0" w:uiPriority="71" w:unhideWhenUsed="0"/>
-    <w:lsdException w:name="Colorful List Accent 2" w:semiHidden="0" w:uiPriority="72" w:unhideWhenUsed="0"/>
-    <w:lsdException w:name="Colorful Grid Accent 2" w:semiHidden="0" w:uiPriority="73" w:unhideWhenUsed="0"/>
-    <w:lsdException w:name="Light Shading Accent 3" w:semiHidden="0" w:uiPriority="60" w:unhideWhenUsed="0"/>
-    <w:lsdException w:name="Light List Accent 3" w:semiHidden="0" w:uiPriority="61" w:unhideWhenUsed="0"/>
-    <w:lsdException w:name="Light Grid Accent 3" w:semiHidden="0" w:uiPriority="62" w:unhideWhenUsed="0"/>
-    <w:lsdException w:name="Medium Shading 1 Accent 3" w:semiHidden="0" w:uiPriority="63" w:unhideWhenUsed="0"/>
-    <w:lsdException w:name="Medium Shading 2 Accent 3" w:semiHidden="0" w:uiPriority="64" w:unhideWhenUsed="0"/>
-    <w:lsdException w:name="Medium List 1 Accent 3" w:semiHidden="0" w:uiPriority="65" w:unhideWhenUsed="0"/>
-    <w:lsdException w:name="Medium List 2 Accent 3" w:semiHidden="0" w:uiPriority="66" w:unhideWhenUsed="0"/>
-    <w:lsdException w:name="Medium Grid 1 Accent 3" w:semiHidden="0" w:uiPriority="67" w:unhideWhenUsed="0"/>
-    <w:lsdException w:name="Medium Grid 2 Accent 3" w:semiHidden="0" w:uiPriority="68" w:unhideWhenUsed="0"/>
-    <w:lsdException w:name="Medium Grid 3 Accent 3" w:semiHidden="0" w:uiPriority="69" w:unhideWhenUsed="0"/>
-    <w:lsdException w:name="Dark List Accent 3" w:semiHidden="0" w:uiPriority="70" w:unhideWhenUsed="0"/>
-    <w:lsdException w:name="Colorful Shading Accent 3" w:semiHidden="0" w:uiPriority="71" w:unhideWhenUsed="0"/>
-    <w:lsdException w:name="Colorful List Accent 3" w:semiHidden="0" w:uiPriority="72" w:unhideWhenUsed="0"/>
-    <w:lsdException w:name="Colorful Grid Accent 3" w:semiHidden="0" w:uiPriority="73" w:unhideWhenUsed="0"/>
-    <w:lsdException w:name="Light Shading Accent 4" w:semiHidden="0" w:uiPriority="60" w:unhideWhenUsed="0"/>
-    <w:lsdException w:name="Light List Accent 4" w:semiHidden="0" w:uiPriority="61" w:unhideWhenUsed="0"/>
-    <w:lsdException w:name="Light Grid Accent 4" w:semiHidden="0" w:uiPriority="62" w:unhideWhenUsed="0"/>
-    <w:lsdException w:name="Medium Shading 1 Accent 4" w:semiHidden="0" w:uiPriority="63" w:unhideWhenUsed="0"/>
-    <w:lsdException w:name="Medium Shading 2 Accent 4" w:semiHidden="0" w:uiPriority="64" w:unhideWhenUsed="0"/>
-    <w:lsdException w:name="Medium List 1 Accent 4" w:semiHidden="0" w:uiPriority="65" w:unhideWhenUsed="0"/>
-    <w:lsdException w:name="Medium List 2 Accent 4" w:semiHidden="0" w:uiPriority="66" w:unhideWhenUsed="0"/>
-    <w:lsdException w:name="Medium Grid 1 Accent 4" w:semiHidden="0" w:uiPriority="67" w:unhideWhenUsed="0"/>
-    <w:lsdException w:name="Medium Grid 2 Accent 4" w:semiHidden="0" w:uiPriority="68" w:unhideWhenUsed="0"/>
-    <w:lsdException w:name="Medium Grid 3 Accent 4" w:semiHidden="0" w:uiPriority="69" w:unhideWhenUsed="0"/>
-    <w:lsdException w:name="Dark List Accent 4" w:semiHidden="0" w:uiPriority="70" w:unhideWhenUsed="0"/>
-    <w:lsdException w:name="Colorful Shading Accent 4" w:semiHidden="0" w:uiPriority="71" w:unhideWhenUsed="0"/>
-    <w:lsdException w:name="Colorful List Accent 4" w:semiHidden="0" w:uiPriority="72" w:unhideWhenUsed="0"/>
-    <w:lsdException w:name="Colorful Grid Accent 4" w:semiHidden="0" w:uiPriority="73" w:unhideWhenUsed="0"/>
-    <w:lsdException w:name="Light Shading Accent 5" w:semiHidden="0" w:uiPriority="60" w:unhideWhenUsed="0"/>
-    <w:lsdException w:name="Light List Accent 5" w:semiHidden="0" w:uiPriority="61" w:unhideWhenUsed="0"/>
-    <w:lsdException w:name="Light Grid Accent 5" w:semiHidden="0" w:uiPriority="62" w:unhideWhenUsed="0"/>
-    <w:lsdException w:name="Medium Shading 1 Accent 5" w:semiHidden="0" w:uiPriority="63" w:unhideWhenUsed="0"/>
-    <w:lsdException w:name="Medium Shading 2 Accent 5" w:semiHidden="0" w:uiPriority="64" w:unhideWhenUsed="0"/>
-    <w:lsdException w:name="Medium List 1 Accent 5" w:semiHidden="0" w:uiPriority="65" w:unhideWhenUsed="0"/>
-    <w:lsdException w:name="Medium List 2 Accent 5" w:semiHidden="0" w:uiPriority="66" w:unhideWhenUsed="0"/>
-    <w:lsdException w:name="Medium Grid 1 Accent 5" w:semiHidden="0" w:uiPriority="67" w:unhideWhenUsed="0"/>
-    <w:lsdException w:name="Medium Grid 2 Accent 5" w:semiHidden="0" w:uiPriority="68" w:unhideWhenUsed="0"/>
-    <w:lsdException w:name="Medium Grid 3 Accent 5" w:semiHidden="0" w:uiPriority="69" w:unhideWhenUsed="0"/>
-    <w:lsdException w:name="Dark List Accent 5" w:semiHidden="0" w:uiPriority="70" w:unhideWhenUsed="0"/>
-    <w:lsdException w:name="Colorful Shading Accent 5" w:semiHidden="0" w:uiPriority="71" w:unhideWhenUsed="0"/>
-    <w:lsdException w:name="Colorful List Accent 5" w:semiHidden="0" w:uiPriority="72" w:unhideWhenUsed="0"/>
-    <w:lsdException w:name="Colorful Grid Accent 5" w:semiHidden="0" w:uiPriority="73" w:unhideWhenUsed="0"/>
-    <w:lsdException w:name="Light Shading Accent 6" w:semiHidden="0" w:uiPriority="60" w:unhideWhenUsed="0"/>
-    <w:lsdException w:name="Light List Accent 6" w:semiHidden="0" w:uiPriority="61" w:unhideWhenUsed="0"/>
-    <w:lsdException w:name="Light Grid Accent 6" w:semiHidden="0" w:uiPriority="62" w:unhideWhenUsed="0"/>
-    <w:lsdException w:name="Medium Shading 1 Accent 6" w:semiHidden="0" w:uiPriority="63" w:unhideWhenUsed="0"/>
-    <w:lsdException w:name="Medium Shading 2 Accent 6" w:semiHidden="0" w:uiPriority="64" w:unhideWhenUsed="0"/>
-    <w:lsdException w:name="Medium List 1 Accent 6" w:semiHidden="0" w:uiPriority="65" w:unhideWhenUsed="0"/>
-    <w:lsdException w:name="Medium List 2 Accent 6" w:semiHidden="0" w:uiPriority="66" w:unhideWhenUsed="0"/>
-    <w:lsdException w:name="Medium Grid 1 Accent 6" w:semiHidden="0" w:uiPriority="67" w:unhideWhenUsed="0"/>
-    <w:lsdException w:name="Medium Grid 2 Accent 6" w:semiHidden="0" w:uiPriority="68" w:unhideWhenUsed="0"/>
-    <w:lsdException w:name="Medium Grid 3 Accent 6" w:semiHidden="0" w:uiPriority="69" w:unhideWhenUsed="0"/>
-    <w:lsdException w:name="Dark List Accent 6" w:semiHidden="0" w:uiPriority="70" w:unhideWhenUsed="0"/>
-    <w:lsdException w:name="Colorful Shading Accent 6" w:semiHidden="0" w:uiPriority="71" w:unhideWhenUsed="0"/>
-    <w:lsdException w:name="Colorful List Accent 6" w:semiHidden="0" w:uiPriority="72" w:unhideWhenUsed="0"/>
-    <w:lsdException w:name="Colorful Grid Accent 6" w:semiHidden="0" w:uiPriority="73" w:unhideWhenUsed="0"/>
-    <w:lsdException w:name="Subtle Emphasis" w:semiHidden="0" w:uiPriority="19" w:unhideWhenUsed="0" w:qFormat="1"/>
-    <w:lsdException w:name="Intense Emphasis" w:semiHidden="0" w:uiPriority="21" w:unhideWhenUsed="0" w:qFormat="1"/>
-    <w:lsdException w:name="Subtle Reference" w:semiHidden="0" w:uiPriority="31" w:unhideWhenUsed="0" w:qFormat="1"/>
-    <w:lsdException w:name="Intense Reference" w:semiHidden="0" w:uiPriority="32" w:unhideWhenUsed="0" w:qFormat="1"/>
-    <w:lsdException w:name="Book Title" w:semiHidden="0" w:uiPriority="33" w:unhideWhenUsed="0" w:qFormat="1"/>
-    <w:lsdException w:name="Bibliography" w:uiPriority="37"/>
-    <w:lsdException w:name="TOC Heading" w:uiPriority="39" w:qFormat="1"/>
-  </w:latentStyles>
-  <w:style w:type="paragraph" w:default="1" w:styleId="Standaard">
-    <w:name w:val="Normal"/>
-    <w:qFormat/>
-  </w:style>
-  <w:style w:type="character" w:default="1" w:styleId="Standaardalinea-lettertype">
-    <w:name w:val="Default Paragraph Font"/>
-    <w:uiPriority w:val="1"/>
-    <w:semiHidden/>
-    <w:unhideWhenUsed/>
-  </w:style>
-  <w:style w:type="table" w:default="1" w:styleId="Standaardtabel">
-    <w:name w:val="Normal Table"/>
-    <w:uiPriority w:val="99"/>
-    <w:semiHidden/>
-    <w:unhideWhenUsed/>
-    <w:tblPr>
-      <w:tblInd w:w="0" w:type="dxa"/>
-      <w:tblCellMar>
-        <w:top w:w="0" w:type="dxa"/>
-        <w:left w:w="108" w:type="dxa"/>
-        <w:bottom w:w="0" w:type="dxa"/>
-        <w:right w:w="108" w:type="dxa"/>
-      </w:tblCellMar>
-    </w:tblPr>
-  </w:style>
-  <w:style w:type="numbering" w:default="1" w:styleId="Geenlijst">
-    <w:name w:val="No List"/>
-    <w:uiPriority w:val="99"/>
-    <w:semiHidden/>
-    <w:unhideWhenUsed/>
-  </w:style>
-  <w:style w:type="paragraph" w:customStyle="1" w:styleId="F5EC2090E1754A8F937BA356505F5818">
-    <w:name w:val="F5EC2090E1754A8F937BA356505F5818"/>
-    <w:rsid w:val="00AA0C59"/>
-  </w:style>
-  <w:style w:type="paragraph" w:customStyle="1" w:styleId="6793E617A0E6420AA2E6F3B27D7D8C52">
-    <w:name w:val="6793E617A0E6420AA2E6F3B27D7D8C52"/>
-    <w:rsid w:val="00AA0C59"/>
-  </w:style>
-  <w:style w:type="paragraph" w:customStyle="1" w:styleId="8707AF9D7CCA46AE8FCD345A036CA057">
-    <w:name w:val="8707AF9D7CCA46AE8FCD345A036CA057"/>
-    <w:rsid w:val="00AA0C59"/>
-  </w:style>
-  <w:style w:type="paragraph" w:customStyle="1" w:styleId="80070BEC97AB4726AA6C9436BF4F8758">
-    <w:name w:val="80070BEC97AB4726AA6C9436BF4F8758"/>
-    <w:rsid w:val="00AA0C59"/>
-  </w:style>
-  <w:style w:type="paragraph" w:customStyle="1" w:styleId="644C52A8CEF944F28C569E1A5FC63C7A">
-    <w:name w:val="644C52A8CEF944F28C569E1A5FC63C7A"/>
-    <w:rsid w:val="00AA0C59"/>
-  </w:style>
-</w:styles>
-</file>
-
-<file path=word/glossary/webSettings.xml><?xml version="1.0" encoding="utf-8"?>
-<w:webSettings xmlns:mc="http://schemas.openxmlformats.org/markup-compatibility/2006" xmlns:r="http://schemas.openxmlformats.org/officeDocument/2006/relationships" xmlns:w="http://schemas.openxmlformats.org/wordprocessingml/2006/main" xmlns:w14="http://schemas.microsoft.com/office/word/2010/wordml" mc:Ignorable="w14">
-  <w:optimizeForBrowser/>
-  <w:allowPNG/>
-</w:webSettings>
-</file>
-
 <file path=word/theme/theme1.xml><?xml version="1.0" encoding="utf-8"?>
 <a:theme xmlns:a="http://schemas.openxmlformats.org/drawingml/2006/main" name="Kantoorthema">
   <a:themeElements>
@@ -12925,7 +12518,7 @@
 </file>
 
 <file path=customXml/itemProps2.xml><?xml version="1.0" encoding="utf-8"?>
-<ds:datastoreItem xmlns:ds="http://schemas.openxmlformats.org/officeDocument/2006/customXml" ds:itemID="{4D27ADFC-4485-4C19-A4A5-EA3464B70A84}">
+<ds:datastoreItem xmlns:ds="http://schemas.openxmlformats.org/officeDocument/2006/customXml" ds:itemID="{B4E5336A-D8FC-4545-A85F-A2F8B1C752E3}">
   <ds:schemaRefs>
     <ds:schemaRef ds:uri="http://schemas.openxmlformats.org/officeDocument/2006/bibliography"/>
   </ds:schemaRefs>

</xml_diff>